<commit_message>
Add BPMN diagrams and process documentation for banking system functionalities
</commit_message>
<xml_diff>
--- a/Doc 1 PMP - ENTREGABLE.docx
+++ b/Doc 1 PMP - ENTREGABLE.docx
@@ -1,6 +1,6 @@
 
 <file path=word/document.xml><?xml version="1.0" encoding="utf-8"?>
-<w:document xmlns:wpc="http://schemas.microsoft.com/office/word/2010/wordprocessingCanvas" xmlns:cx="http://schemas.microsoft.com/office/drawing/2014/chartex" xmlns:cx1="http://schemas.microsoft.com/office/drawing/2015/9/8/chartex" xmlns:cx2="http://schemas.microsoft.com/office/drawing/2015/10/21/chartex" xmlns:cx3="http://schemas.microsoft.com/office/drawing/2016/5/9/chartex" xmlns:cx4="http://schemas.microsoft.com/office/drawing/2016/5/10/chartex" xmlns:cx5="http://schemas.microsoft.com/office/drawing/2016/5/11/chartex" xmlns:cx6="http://schemas.microsoft.com/office/drawing/2016/5/12/chartex" xmlns:cx7="http://schemas.microsoft.com/office/drawing/2016/5/13/chartex" xmlns:cx8="http://schemas.microsoft.com/office/drawing/2016/5/14/chartex" xmlns:mc="http://schemas.openxmlformats.org/markup-compatibility/2006" xmlns:aink="http://schemas.microsoft.com/office/drawing/2016/ink" xmlns:am3d="http://schemas.microsoft.com/office/drawing/2017/model3d" xmlns:o="urn:schemas-microsoft-com:office:office" xmlns:oel="http://schemas.microsoft.com/office/2019/extlst" xmlns:r="http://schemas.openxmlformats.org/officeDocument/2006/relationships" xmlns:m="http://schemas.openxmlformats.org/officeDocument/2006/math" xmlns:v="urn:schemas-microsoft-com:vml" xmlns:wp14="http://schemas.microsoft.com/office/word/2010/wordprocessingDrawing" xmlns:wp="http://schemas.openxmlformats.org/drawingml/2006/wordprocessingDrawing" xmlns:w10="urn:schemas-microsoft-com:office:word" xmlns:w="http://schemas.openxmlformats.org/wordprocessingml/2006/main" xmlns:w14="http://schemas.microsoft.com/office/word/2010/wordml" xmlns:w15="http://schemas.microsoft.com/office/word/2012/wordml" xmlns:w16cex="http://schemas.microsoft.com/office/word/2018/wordml/cex" xmlns:w16cid="http://schemas.microsoft.com/office/word/2016/wordml/cid" xmlns:w16="http://schemas.microsoft.com/office/word/2018/wordml" xmlns:w16du="http://schemas.microsoft.com/office/word/2023/wordml/word16du" xmlns:w16sdtdh="http://schemas.microsoft.com/office/word/2020/wordml/sdtdatahash" xmlns:w16sdtfl="http://schemas.microsoft.com/office/word/2024/wordml/sdtformatlock" xmlns:w16se="http://schemas.microsoft.com/office/word/2015/wordml/symex" xmlns:wpg="http://schemas.microsoft.com/office/word/2010/wordprocessingGroup" xmlns:wpi="http://schemas.microsoft.com/office/word/2010/wordprocessingInk" xmlns:wne="http://schemas.microsoft.com/office/word/2006/wordml" xmlns:wps="http://schemas.microsoft.com/office/word/2010/wordprocessingShape" mc:Ignorable="w14 w15 w16se w16cid w16 w16cex w16sdtdh w16sdtfl w16du wp14">
+<w:document xmlns:wpc="http://schemas.microsoft.com/office/word/2010/wordprocessingCanvas" xmlns:cx="http://schemas.microsoft.com/office/drawing/2014/chartex" xmlns:cx1="http://schemas.microsoft.com/office/drawing/2015/9/8/chartex" xmlns:cx2="http://schemas.microsoft.com/office/drawing/2015/10/21/chartex" xmlns:cx3="http://schemas.microsoft.com/office/drawing/2016/5/9/chartex" xmlns:cx4="http://schemas.microsoft.com/office/drawing/2016/5/10/chartex" xmlns:cx5="http://schemas.microsoft.com/office/drawing/2016/5/11/chartex" xmlns:cx6="http://schemas.microsoft.com/office/drawing/2016/5/12/chartex" xmlns:cx7="http://schemas.microsoft.com/office/drawing/2016/5/13/chartex" xmlns:cx8="http://schemas.microsoft.com/office/drawing/2016/5/14/chartex" xmlns:mc="http://schemas.openxmlformats.org/markup-compatibility/2006" xmlns:aink="http://schemas.microsoft.com/office/drawing/2016/ink" xmlns:am3d="http://schemas.microsoft.com/office/drawing/2017/model3d" xmlns:o="urn:schemas-microsoft-com:office:office" xmlns:oel="http://schemas.microsoft.com/office/2019/extlst" xmlns:r="http://schemas.openxmlformats.org/officeDocument/2006/relationships" xmlns:m="http://schemas.openxmlformats.org/officeDocument/2006/math" xmlns:v="urn:schemas-microsoft-com:vml" xmlns:wp14="http://schemas.microsoft.com/office/word/2010/wordprocessingDrawing" xmlns:wp="http://schemas.openxmlformats.org/drawingml/2006/wordprocessingDrawing" xmlns:w10="urn:schemas-microsoft-com:office:word" xmlns:w="http://schemas.openxmlformats.org/wordprocessingml/2006/main" xmlns:w14="http://schemas.microsoft.com/office/word/2010/wordml" xmlns:w15="http://schemas.microsoft.com/office/word/2012/wordml" xmlns:w16cex="http://schemas.microsoft.com/office/word/2018/wordml/cex" xmlns:w16cid="http://schemas.microsoft.com/office/word/2016/wordml/cid" xmlns:w16="http://schemas.microsoft.com/office/word/2018/wordml" xmlns:w16du="http://schemas.microsoft.com/office/word/2023/wordml/word16du" xmlns:w16sdtdh="http://schemas.microsoft.com/office/word/2020/wordml/sdtdatahash" xmlns:w16sdtfl="http://schemas.microsoft.com/office/word/2024/wordml/sdtformatlock" xmlns:w16se="http://schemas.microsoft.com/office/word/2015/wordml/symex" xmlns:wpg="http://schemas.microsoft.com/office/word/2010/wordprocessingGroup" xmlns:wpi="http://schemas.microsoft.com/office/word/2010/wordprocessingInk" xmlns:wne="http://schemas.microsoft.com/office/word/2006/wordml" xmlns:wps="http://schemas.microsoft.com/office/word/2010/wordprocessingShape" xmlns:a="http://schemas.openxmlformats.org/drawingml/2006/main" xmlns:pic="http://schemas.openxmlformats.org/drawingml/2006/picture" xmlns:a14="http://schemas.microsoft.com/office/drawing/2010/main" mc:Ignorable="w14 w15 w16se w16cid w16 w16cex w16sdtdh w16sdtfl w16du wp14">
   <w:body>
     <w:p>
       <w:pPr>
@@ -9,7 +9,7 @@
         <w:spacing w:after="0" w:line="240" w:lineRule="auto"/>
         <w:jc w:val="center"/>
         <w:rPr>
-          <w:rFonts w:ascii="Times New Roman" w:eastAsia="Times New Roman" w:hAnsi="Times New Roman" w:cs="Times New Roman"/>
+          <w:rFonts w:ascii="Times New Roman" w:hAnsi="Times New Roman" w:eastAsia="Times New Roman" w:cs="Times New Roman"/>
           <w:color w:val="auto"/>
           <w:sz w:val="24"/>
           <w:szCs w:val="24"/>
@@ -18,7 +18,7 @@
       </w:pPr>
       <w:r>
         <w:rPr>
-          <w:rFonts w:ascii="Times New Roman" w:eastAsia="Times New Roman" w:hAnsi="Times New Roman" w:cs="Times New Roman"/>
+          <w:rFonts w:ascii="Times New Roman" w:hAnsi="Times New Roman" w:eastAsia="Times New Roman" w:cs="Times New Roman"/>
           <w:b/>
           <w:bCs/>
           <w:color w:val="auto"/>
@@ -36,7 +36,7 @@
         <w:spacing w:after="0" w:line="240" w:lineRule="auto"/>
         <w:jc w:val="center"/>
         <w:rPr>
-          <w:rFonts w:ascii="Times New Roman" w:eastAsia="Times New Roman" w:hAnsi="Times New Roman" w:cs="Times New Roman"/>
+          <w:rFonts w:ascii="Times New Roman" w:hAnsi="Times New Roman" w:eastAsia="Times New Roman" w:cs="Times New Roman"/>
           <w:b/>
           <w:bCs/>
           <w:color w:val="auto"/>
@@ -53,7 +53,7 @@
         <w:spacing w:after="0" w:line="240" w:lineRule="auto"/>
         <w:jc w:val="center"/>
         <w:rPr>
-          <w:rFonts w:ascii="Times New Roman" w:eastAsia="Times New Roman" w:hAnsi="Times New Roman" w:cs="Times New Roman"/>
+          <w:rFonts w:ascii="Times New Roman" w:hAnsi="Times New Roman" w:eastAsia="Times New Roman" w:cs="Times New Roman"/>
           <w:b/>
           <w:bCs/>
           <w:color w:val="auto"/>
@@ -64,7 +64,7 @@
       </w:pPr>
       <w:r>
         <w:rPr>
-          <w:rFonts w:ascii="Times New Roman" w:eastAsia="Times New Roman" w:hAnsi="Times New Roman" w:cs="Times New Roman"/>
+          <w:rFonts w:ascii="Times New Roman" w:hAnsi="Times New Roman" w:eastAsia="Times New Roman" w:cs="Times New Roman"/>
           <w:b/>
           <w:bCs/>
           <w:color w:val="auto"/>
@@ -82,7 +82,7 @@
         <w:spacing w:after="0" w:line="240" w:lineRule="auto"/>
         <w:jc w:val="center"/>
         <w:rPr>
-          <w:rFonts w:ascii="Times New Roman" w:eastAsia="Times New Roman" w:hAnsi="Times New Roman" w:cs="Times New Roman"/>
+          <w:rFonts w:ascii="Times New Roman" w:hAnsi="Times New Roman" w:eastAsia="Times New Roman" w:cs="Times New Roman"/>
           <w:b/>
           <w:bCs/>
           <w:color w:val="auto"/>
@@ -99,7 +99,7 @@
         <w:spacing w:after="0" w:line="240" w:lineRule="auto"/>
         <w:jc w:val="center"/>
         <w:rPr>
-          <w:rFonts w:ascii="Times New Roman" w:eastAsia="Times New Roman" w:hAnsi="Times New Roman" w:cs="Times New Roman"/>
+          <w:rFonts w:ascii="Times New Roman" w:hAnsi="Times New Roman" w:eastAsia="Times New Roman" w:cs="Times New Roman"/>
           <w:b/>
           <w:bCs/>
           <w:color w:val="auto"/>
@@ -110,7 +110,7 @@
       </w:pPr>
       <w:r>
         <w:rPr>
-          <w:rFonts w:ascii="Times New Roman" w:eastAsia="Times New Roman" w:hAnsi="Times New Roman" w:cs="Times New Roman"/>
+          <w:rFonts w:ascii="Times New Roman" w:hAnsi="Times New Roman" w:eastAsia="Times New Roman" w:cs="Times New Roman"/>
           <w:b/>
           <w:bCs/>
           <w:color w:val="auto"/>
@@ -128,7 +128,7 @@
         <w:spacing w:after="0" w:line="240" w:lineRule="auto"/>
         <w:jc w:val="left"/>
         <w:rPr>
-          <w:rFonts w:ascii="Times New Roman" w:eastAsia="Times New Roman" w:hAnsi="Times New Roman" w:cs="Times New Roman"/>
+          <w:rFonts w:ascii="Times New Roman" w:hAnsi="Times New Roman" w:eastAsia="Times New Roman" w:cs="Times New Roman"/>
           <w:b/>
           <w:bCs/>
           <w:color w:val="auto"/>
@@ -145,7 +145,7 @@
         <w:spacing w:after="0" w:line="240" w:lineRule="auto"/>
         <w:jc w:val="center"/>
         <w:rPr>
-          <w:rFonts w:ascii="Times New Roman" w:eastAsia="Times New Roman" w:hAnsi="Times New Roman" w:cs="Times New Roman"/>
+          <w:rFonts w:ascii="Times New Roman" w:hAnsi="Times New Roman" w:eastAsia="Times New Roman" w:cs="Times New Roman"/>
           <w:b/>
           <w:bCs/>
           <w:color w:val="auto"/>
@@ -156,7 +156,7 @@
       </w:pPr>
       <w:r>
         <w:rPr>
-          <w:rFonts w:ascii="Times New Roman" w:eastAsia="Times New Roman" w:hAnsi="Times New Roman" w:cs="Times New Roman"/>
+          <w:rFonts w:ascii="Times New Roman" w:hAnsi="Times New Roman" w:eastAsia="Times New Roman" w:cs="Times New Roman"/>
           <w:b/>
           <w:bCs/>
           <w:color w:val="auto"/>
@@ -165,6 +165,18 @@
           <w:lang w:val="es-CO"/>
         </w:rPr>
         <w:t>GESTIÓN DE BANCO</w:t>
+      </w:r>
+      <w:r>
+        <w:rPr>
+          <w:rFonts w:ascii="Times New Roman" w:hAnsi="Times New Roman" w:eastAsia="Times New Roman" w:cs="Times New Roman"/>
+          <w:b/>
+          <w:bCs/>
+          <w:color w:val="auto"/>
+          <w:sz w:val="28"/>
+          <w:szCs w:val="28"/>
+          <w:lang w:val="es-CO"/>
+        </w:rPr>
+        <w:t>: PMP</w:t>
       </w:r>
     </w:p>
     <w:p>
@@ -174,7 +186,7 @@
         <w:spacing w:after="0" w:line="240" w:lineRule="auto"/>
         <w:jc w:val="center"/>
         <w:rPr>
-          <w:rFonts w:ascii="Times New Roman" w:eastAsia="Times New Roman" w:hAnsi="Times New Roman" w:cs="Times New Roman"/>
+          <w:rFonts w:ascii="Times New Roman" w:hAnsi="Times New Roman" w:eastAsia="Times New Roman" w:cs="Times New Roman"/>
           <w:b/>
           <w:bCs/>
           <w:color w:val="auto"/>
@@ -191,7 +203,7 @@
         <w:spacing w:after="0" w:line="240" w:lineRule="auto"/>
         <w:jc w:val="center"/>
         <w:rPr>
-          <w:rFonts w:ascii="Times New Roman" w:eastAsia="Times New Roman" w:hAnsi="Times New Roman" w:cs="Times New Roman"/>
+          <w:rFonts w:ascii="Times New Roman" w:hAnsi="Times New Roman" w:eastAsia="Times New Roman" w:cs="Times New Roman"/>
           <w:b/>
           <w:bCs/>
           <w:color w:val="auto"/>
@@ -208,7 +220,7 @@
         <w:spacing w:after="0" w:line="240" w:lineRule="auto"/>
         <w:jc w:val="center"/>
         <w:rPr>
-          <w:rFonts w:ascii="Times New Roman" w:eastAsia="Times New Roman" w:hAnsi="Times New Roman" w:cs="Times New Roman"/>
+          <w:rFonts w:ascii="Times New Roman" w:hAnsi="Times New Roman" w:eastAsia="Times New Roman" w:cs="Times New Roman"/>
           <w:b/>
           <w:bCs/>
           <w:color w:val="auto"/>
@@ -219,7 +231,7 @@
       </w:pPr>
       <w:r>
         <w:rPr>
-          <w:rFonts w:ascii="Times New Roman" w:eastAsia="Times New Roman" w:hAnsi="Times New Roman" w:cs="Times New Roman"/>
+          <w:rFonts w:ascii="Times New Roman" w:hAnsi="Times New Roman" w:eastAsia="Times New Roman" w:cs="Times New Roman"/>
           <w:noProof/>
           <w:color w:val="auto"/>
           <w:sz w:val="24"/>
@@ -276,7 +288,7 @@
         <w:spacing w:after="0" w:line="240" w:lineRule="auto"/>
         <w:jc w:val="center"/>
         <w:rPr>
-          <w:rFonts w:ascii="Times New Roman" w:eastAsia="Times New Roman" w:hAnsi="Times New Roman" w:cs="Times New Roman"/>
+          <w:rFonts w:ascii="Times New Roman" w:hAnsi="Times New Roman" w:eastAsia="Times New Roman" w:cs="Times New Roman"/>
           <w:b/>
           <w:bCs/>
           <w:color w:val="auto"/>
@@ -293,7 +305,7 @@
         <w:spacing w:after="0" w:line="240" w:lineRule="auto"/>
         <w:jc w:val="left"/>
         <w:rPr>
-          <w:rFonts w:ascii="Times New Roman" w:eastAsia="Times New Roman" w:hAnsi="Times New Roman" w:cs="Times New Roman"/>
+          <w:rFonts w:ascii="Times New Roman" w:hAnsi="Times New Roman" w:eastAsia="Times New Roman" w:cs="Times New Roman"/>
           <w:b/>
           <w:bCs/>
           <w:color w:val="auto"/>
@@ -310,7 +322,7 @@
         <w:spacing w:after="0" w:line="240" w:lineRule="auto"/>
         <w:jc w:val="center"/>
         <w:rPr>
-          <w:rFonts w:ascii="Times New Roman" w:eastAsia="Times New Roman" w:hAnsi="Times New Roman" w:cs="Times New Roman"/>
+          <w:rFonts w:ascii="Times New Roman" w:hAnsi="Times New Roman" w:eastAsia="Times New Roman" w:cs="Times New Roman"/>
           <w:b/>
           <w:bCs/>
           <w:color w:val="auto"/>
@@ -321,7 +333,7 @@
       </w:pPr>
       <w:r>
         <w:rPr>
-          <w:rFonts w:ascii="Times New Roman" w:eastAsia="Times New Roman" w:hAnsi="Times New Roman" w:cs="Times New Roman"/>
+          <w:rFonts w:ascii="Times New Roman" w:hAnsi="Times New Roman" w:eastAsia="Times New Roman" w:cs="Times New Roman"/>
           <w:b/>
           <w:bCs/>
           <w:color w:val="auto"/>
@@ -339,7 +351,7 @@
         <w:spacing w:after="0" w:line="240" w:lineRule="auto"/>
         <w:jc w:val="center"/>
         <w:rPr>
-          <w:rFonts w:ascii="Times New Roman" w:eastAsia="Times New Roman" w:hAnsi="Times New Roman" w:cs="Times New Roman"/>
+          <w:rFonts w:ascii="Times New Roman" w:hAnsi="Times New Roman" w:eastAsia="Times New Roman" w:cs="Times New Roman"/>
           <w:b/>
           <w:bCs/>
           <w:color w:val="auto"/>
@@ -350,7 +362,7 @@
       </w:pPr>
       <w:r>
         <w:rPr>
-          <w:rFonts w:ascii="Times New Roman" w:eastAsia="Times New Roman" w:hAnsi="Times New Roman" w:cs="Times New Roman"/>
+          <w:rFonts w:ascii="Times New Roman" w:hAnsi="Times New Roman" w:eastAsia="Times New Roman" w:cs="Times New Roman"/>
           <w:b/>
           <w:bCs/>
           <w:color w:val="auto"/>
@@ -368,7 +380,7 @@
         <w:spacing w:after="0" w:line="240" w:lineRule="auto"/>
         <w:jc w:val="center"/>
         <w:rPr>
-          <w:rFonts w:ascii="Times New Roman" w:eastAsia="Times New Roman" w:hAnsi="Times New Roman" w:cs="Times New Roman"/>
+          <w:rFonts w:ascii="Times New Roman" w:hAnsi="Times New Roman" w:eastAsia="Times New Roman" w:cs="Times New Roman"/>
           <w:b/>
           <w:bCs/>
           <w:color w:val="auto"/>
@@ -379,7 +391,7 @@
       </w:pPr>
       <w:r>
         <w:rPr>
-          <w:rFonts w:ascii="Times New Roman" w:eastAsia="Times New Roman" w:hAnsi="Times New Roman" w:cs="Times New Roman"/>
+          <w:rFonts w:ascii="Times New Roman" w:hAnsi="Times New Roman" w:eastAsia="Times New Roman" w:cs="Times New Roman"/>
           <w:b/>
           <w:bCs/>
           <w:color w:val="auto"/>
@@ -397,7 +409,7 @@
         <w:spacing w:after="0" w:line="240" w:lineRule="auto"/>
         <w:jc w:val="center"/>
         <w:rPr>
-          <w:rFonts w:ascii="Times New Roman" w:eastAsia="Times New Roman" w:hAnsi="Times New Roman" w:cs="Times New Roman"/>
+          <w:rFonts w:ascii="Times New Roman" w:hAnsi="Times New Roman" w:eastAsia="Times New Roman" w:cs="Times New Roman"/>
           <w:b/>
           <w:bCs/>
           <w:color w:val="auto"/>
@@ -407,7 +419,7 @@
       </w:pPr>
       <w:r>
         <w:rPr>
-          <w:rFonts w:ascii="Times New Roman" w:eastAsia="Times New Roman" w:hAnsi="Times New Roman" w:cs="Times New Roman"/>
+          <w:rFonts w:ascii="Times New Roman" w:hAnsi="Times New Roman" w:eastAsia="Times New Roman" w:cs="Times New Roman"/>
           <w:b/>
           <w:bCs/>
           <w:color w:val="auto"/>
@@ -424,7 +436,7 @@
         <w:spacing w:after="0" w:line="240" w:lineRule="auto"/>
         <w:jc w:val="center"/>
         <w:rPr>
-          <w:rFonts w:ascii="Times New Roman" w:eastAsia="Times New Roman" w:hAnsi="Times New Roman" w:cs="Times New Roman"/>
+          <w:rFonts w:ascii="Times New Roman" w:hAnsi="Times New Roman" w:eastAsia="Times New Roman" w:cs="Times New Roman"/>
           <w:b/>
           <w:bCs/>
           <w:color w:val="auto"/>
@@ -434,25 +446,14 @@
       </w:pPr>
       <w:r>
         <w:rPr>
-          <w:rFonts w:ascii="Times New Roman" w:eastAsia="Times New Roman" w:hAnsi="Times New Roman" w:cs="Times New Roman"/>
+          <w:rFonts w:ascii="Times New Roman" w:hAnsi="Times New Roman" w:eastAsia="Times New Roman" w:cs="Times New Roman"/>
           <w:b/>
           <w:bCs/>
           <w:color w:val="auto"/>
           <w:sz w:val="28"/>
           <w:szCs w:val="28"/>
         </w:rPr>
-        <w:t>Damián</w:t>
-      </w:r>
-      <w:r>
-        <w:rPr>
-          <w:rFonts w:ascii="Times New Roman" w:eastAsia="Times New Roman" w:hAnsi="Times New Roman" w:cs="Times New Roman"/>
-          <w:b/>
-          <w:bCs/>
-          <w:color w:val="auto"/>
-          <w:sz w:val="28"/>
-          <w:szCs w:val="28"/>
-        </w:rPr>
-        <w:t xml:space="preserve"> Rey Salcedo</w:t>
+        <w:t>Damián Rey Salcedo</w:t>
       </w:r>
     </w:p>
     <w:p>
@@ -462,7 +463,7 @@
         <w:spacing w:after="0" w:line="240" w:lineRule="auto"/>
         <w:jc w:val="center"/>
         <w:rPr>
-          <w:rFonts w:ascii="Times New Roman" w:eastAsia="Times New Roman" w:hAnsi="Times New Roman" w:cs="Times New Roman"/>
+          <w:rFonts w:ascii="Times New Roman" w:hAnsi="Times New Roman" w:eastAsia="Times New Roman" w:cs="Times New Roman"/>
           <w:b/>
           <w:bCs/>
           <w:color w:val="auto"/>
@@ -473,7 +474,7 @@
       </w:pPr>
       <w:r>
         <w:rPr>
-          <w:rFonts w:ascii="Times New Roman" w:eastAsia="Times New Roman" w:hAnsi="Times New Roman" w:cs="Times New Roman"/>
+          <w:rFonts w:ascii="Times New Roman" w:hAnsi="Times New Roman" w:eastAsia="Times New Roman" w:cs="Times New Roman"/>
           <w:b/>
           <w:bCs/>
           <w:color w:val="auto"/>
@@ -491,7 +492,7 @@
         <w:spacing w:after="0" w:line="240" w:lineRule="auto"/>
         <w:jc w:val="center"/>
         <w:rPr>
-          <w:rFonts w:ascii="Times New Roman" w:eastAsia="Times New Roman" w:hAnsi="Times New Roman" w:cs="Times New Roman"/>
+          <w:rFonts w:ascii="Times New Roman" w:hAnsi="Times New Roman" w:eastAsia="Times New Roman" w:cs="Times New Roman"/>
           <w:b/>
           <w:bCs/>
           <w:color w:val="auto"/>
@@ -508,7 +509,7 @@
         <w:spacing w:after="0" w:line="240" w:lineRule="auto"/>
         <w:jc w:val="left"/>
         <w:rPr>
-          <w:rFonts w:ascii="Times New Roman" w:eastAsia="Times New Roman" w:hAnsi="Times New Roman" w:cs="Times New Roman"/>
+          <w:rFonts w:ascii="Times New Roman" w:hAnsi="Times New Roman" w:eastAsia="Times New Roman" w:cs="Times New Roman"/>
           <w:b/>
           <w:bCs/>
           <w:color w:val="auto"/>
@@ -525,7 +526,7 @@
         <w:spacing w:after="0" w:line="240" w:lineRule="auto"/>
         <w:jc w:val="center"/>
         <w:rPr>
-          <w:rFonts w:ascii="Times New Roman" w:eastAsia="Times New Roman" w:hAnsi="Times New Roman" w:cs="Times New Roman"/>
+          <w:rFonts w:ascii="Times New Roman" w:hAnsi="Times New Roman" w:eastAsia="Times New Roman" w:cs="Times New Roman"/>
           <w:b/>
           <w:bCs/>
           <w:color w:val="auto"/>
@@ -542,7 +543,7 @@
         <w:spacing w:after="0" w:line="240" w:lineRule="auto"/>
         <w:jc w:val="center"/>
         <w:rPr>
-          <w:rFonts w:ascii="Times New Roman" w:eastAsia="Times New Roman" w:hAnsi="Times New Roman" w:cs="Times New Roman"/>
+          <w:rFonts w:ascii="Times New Roman" w:hAnsi="Times New Roman" w:eastAsia="Times New Roman" w:cs="Times New Roman"/>
           <w:b/>
           <w:bCs/>
           <w:color w:val="auto"/>
@@ -553,7 +554,7 @@
       </w:pPr>
       <w:r>
         <w:rPr>
-          <w:rFonts w:ascii="Times New Roman" w:eastAsia="Times New Roman" w:hAnsi="Times New Roman" w:cs="Times New Roman"/>
+          <w:rFonts w:ascii="Times New Roman" w:hAnsi="Times New Roman" w:eastAsia="Times New Roman" w:cs="Times New Roman"/>
           <w:b/>
           <w:bCs/>
           <w:color w:val="auto"/>
@@ -571,7 +572,7 @@
         <w:spacing w:after="0" w:line="240" w:lineRule="auto"/>
         <w:jc w:val="center"/>
         <w:rPr>
-          <w:rFonts w:ascii="Times New Roman" w:eastAsia="Times New Roman" w:hAnsi="Times New Roman" w:cs="Times New Roman"/>
+          <w:rFonts w:ascii="Times New Roman" w:hAnsi="Times New Roman" w:eastAsia="Times New Roman" w:cs="Times New Roman"/>
           <w:b/>
           <w:bCs/>
           <w:color w:val="auto"/>
@@ -588,7 +589,7 @@
         <w:spacing w:after="0" w:line="240" w:lineRule="auto"/>
         <w:jc w:val="center"/>
         <w:rPr>
-          <w:rFonts w:ascii="Times New Roman" w:eastAsia="Times New Roman" w:hAnsi="Times New Roman" w:cs="Times New Roman"/>
+          <w:rFonts w:ascii="Times New Roman" w:hAnsi="Times New Roman" w:eastAsia="Times New Roman" w:cs="Times New Roman"/>
           <w:b/>
           <w:bCs/>
           <w:color w:val="auto"/>
@@ -599,7 +600,7 @@
       </w:pPr>
       <w:r>
         <w:rPr>
-          <w:rFonts w:ascii="Times New Roman" w:eastAsia="Times New Roman" w:hAnsi="Times New Roman" w:cs="Times New Roman"/>
+          <w:rFonts w:ascii="Times New Roman" w:hAnsi="Times New Roman" w:eastAsia="Times New Roman" w:cs="Times New Roman"/>
           <w:b/>
           <w:bCs/>
           <w:color w:val="auto"/>
@@ -610,7 +611,7 @@
       </w:r>
       <w:r>
         <w:rPr>
-          <w:rFonts w:ascii="Times New Roman" w:eastAsia="Times New Roman" w:hAnsi="Times New Roman" w:cs="Times New Roman"/>
+          <w:rFonts w:ascii="Times New Roman" w:hAnsi="Times New Roman" w:eastAsia="Times New Roman" w:cs="Times New Roman"/>
           <w:b/>
           <w:bCs/>
           <w:color w:val="auto"/>
@@ -628,7 +629,7 @@
         <w:spacing w:after="0" w:line="240" w:lineRule="auto"/>
         <w:jc w:val="center"/>
         <w:rPr>
-          <w:rFonts w:ascii="Times New Roman" w:eastAsia="Times New Roman" w:hAnsi="Times New Roman" w:cs="Times New Roman"/>
+          <w:rFonts w:ascii="Times New Roman" w:hAnsi="Times New Roman" w:eastAsia="Times New Roman" w:cs="Times New Roman"/>
           <w:b/>
           <w:bCs/>
           <w:color w:val="auto"/>
@@ -666,9 +667,9 @@
         <w:tblLook w:val="04A0" w:firstRow="1" w:lastRow="0" w:firstColumn="1" w:lastColumn="0" w:noHBand="0" w:noVBand="1"/>
       </w:tblPr>
       <w:tblGrid>
-        <w:gridCol w:w="1951"/>
-        <w:gridCol w:w="4820"/>
-        <w:gridCol w:w="1873"/>
+        <w:gridCol w:w="1926"/>
+        <w:gridCol w:w="4708"/>
+        <w:gridCol w:w="1860"/>
       </w:tblGrid>
       <w:tr>
         <w:trPr>
@@ -678,6 +679,7 @@
           <w:tcPr>
             <w:cnfStyle w:val="001000000000" w:firstRow="0" w:lastRow="0" w:firstColumn="1" w:lastColumn="0" w:oddVBand="0" w:evenVBand="0" w:oddHBand="0" w:evenHBand="0" w:firstRowFirstColumn="0" w:firstRowLastColumn="0" w:lastRowFirstColumn="0" w:lastRowLastColumn="0"/>
             <w:tcW w:w="1951" w:type="dxa"/>
+            <w:tcMar/>
           </w:tcPr>
           <w:p>
             <w:pPr>
@@ -702,7 +704,9 @@
         </w:tc>
         <w:tc>
           <w:tcPr>
+            <w:cnfStyle w:val="000000000000" w:firstRow="0" w:lastRow="0" w:firstColumn="0" w:lastColumn="0" w:oddVBand="0" w:evenVBand="0" w:oddHBand="0" w:evenHBand="0" w:firstRowFirstColumn="0" w:firstRowLastColumn="0" w:lastRowFirstColumn="0" w:lastRowLastColumn="0"/>
             <w:tcW w:w="4820" w:type="dxa"/>
+            <w:tcMar/>
           </w:tcPr>
           <w:p>
             <w:pPr>
@@ -728,7 +732,9 @@
         </w:tc>
         <w:tc>
           <w:tcPr>
+            <w:cnfStyle w:val="000000000000" w:firstRow="0" w:lastRow="0" w:firstColumn="0" w:lastColumn="0" w:oddVBand="0" w:evenVBand="0" w:oddHBand="0" w:evenHBand="0" w:firstRowFirstColumn="0" w:firstRowLastColumn="0" w:lastRowFirstColumn="0" w:lastRowLastColumn="0"/>
             <w:tcW w:w="1873" w:type="dxa"/>
+            <w:tcMar/>
           </w:tcPr>
           <w:p>
             <w:pPr>
@@ -761,6 +767,7 @@
           <w:tcPr>
             <w:cnfStyle w:val="001000000000" w:firstRow="0" w:lastRow="0" w:firstColumn="1" w:lastColumn="0" w:oddVBand="0" w:evenVBand="0" w:oddHBand="0" w:evenHBand="0" w:firstRowFirstColumn="0" w:firstRowLastColumn="0" w:lastRowFirstColumn="0" w:lastRowLastColumn="0"/>
             <w:tcW w:w="1951" w:type="dxa"/>
+            <w:tcMar/>
           </w:tcPr>
           <w:p>
             <w:pPr>
@@ -781,7 +788,9 @@
         </w:tc>
         <w:tc>
           <w:tcPr>
+            <w:cnfStyle w:val="000000000000" w:firstRow="0" w:lastRow="0" w:firstColumn="0" w:lastColumn="0" w:oddVBand="0" w:evenVBand="0" w:oddHBand="0" w:evenHBand="0" w:firstRowFirstColumn="0" w:firstRowLastColumn="0" w:lastRowFirstColumn="0" w:lastRowLastColumn="0"/>
             <w:tcW w:w="4820" w:type="dxa"/>
+            <w:tcMar/>
           </w:tcPr>
           <w:p>
             <w:pPr>
@@ -803,7 +812,9 @@
         </w:tc>
         <w:tc>
           <w:tcPr>
+            <w:cnfStyle w:val="000000000000" w:firstRow="0" w:lastRow="0" w:firstColumn="0" w:lastColumn="0" w:oddVBand="0" w:evenVBand="0" w:oddHBand="0" w:evenHBand="0" w:firstRowFirstColumn="0" w:firstRowLastColumn="0" w:lastRowFirstColumn="0" w:lastRowLastColumn="0"/>
             <w:tcW w:w="1873" w:type="dxa"/>
+            <w:tcMar/>
           </w:tcPr>
           <w:p>
             <w:pPr>
@@ -828,6 +839,7 @@
           <w:tcPr>
             <w:cnfStyle w:val="001000000000" w:firstRow="0" w:lastRow="0" w:firstColumn="1" w:lastColumn="0" w:oddVBand="0" w:evenVBand="0" w:oddHBand="0" w:evenHBand="0" w:firstRowFirstColumn="0" w:firstRowLastColumn="0" w:lastRowFirstColumn="0" w:lastRowLastColumn="0"/>
             <w:tcW w:w="1951" w:type="dxa"/>
+            <w:tcMar/>
           </w:tcPr>
           <w:p>
             <w:pPr>
@@ -848,7 +860,9 @@
         </w:tc>
         <w:tc>
           <w:tcPr>
+            <w:cnfStyle w:val="000000000000" w:firstRow="0" w:lastRow="0" w:firstColumn="0" w:lastColumn="0" w:oddVBand="0" w:evenVBand="0" w:oddHBand="0" w:evenHBand="0" w:firstRowFirstColumn="0" w:firstRowLastColumn="0" w:lastRowFirstColumn="0" w:lastRowLastColumn="0"/>
             <w:tcW w:w="4820" w:type="dxa"/>
+            <w:tcMar/>
           </w:tcPr>
           <w:p>
             <w:pPr>
@@ -869,7 +883,9 @@
         </w:tc>
         <w:tc>
           <w:tcPr>
+            <w:cnfStyle w:val="000000000000" w:firstRow="0" w:lastRow="0" w:firstColumn="0" w:lastColumn="0" w:oddVBand="0" w:evenVBand="0" w:oddHBand="0" w:evenHBand="0" w:firstRowFirstColumn="0" w:firstRowLastColumn="0" w:lastRowFirstColumn="0" w:lastRowLastColumn="0"/>
             <w:tcW w:w="1873" w:type="dxa"/>
+            <w:tcMar/>
           </w:tcPr>
           <w:p>
             <w:pPr>
@@ -897,6 +913,7 @@
           <w:tcPr>
             <w:cnfStyle w:val="001000000000" w:firstRow="0" w:lastRow="0" w:firstColumn="1" w:lastColumn="0" w:oddVBand="0" w:evenVBand="0" w:oddHBand="0" w:evenHBand="0" w:firstRowFirstColumn="0" w:firstRowLastColumn="0" w:lastRowFirstColumn="0" w:lastRowLastColumn="0"/>
             <w:tcW w:w="1951" w:type="dxa"/>
+            <w:tcMar/>
           </w:tcPr>
           <w:p>
             <w:pPr>
@@ -917,7 +934,9 @@
         </w:tc>
         <w:tc>
           <w:tcPr>
+            <w:cnfStyle w:val="000000000000" w:firstRow="0" w:lastRow="0" w:firstColumn="0" w:lastColumn="0" w:oddVBand="0" w:evenVBand="0" w:oddHBand="0" w:evenHBand="0" w:firstRowFirstColumn="0" w:firstRowLastColumn="0" w:lastRowFirstColumn="0" w:lastRowLastColumn="0"/>
             <w:tcW w:w="4820" w:type="dxa"/>
+            <w:tcMar/>
           </w:tcPr>
           <w:p>
             <w:pPr>
@@ -938,7 +957,9 @@
         </w:tc>
         <w:tc>
           <w:tcPr>
+            <w:cnfStyle w:val="000000000000" w:firstRow="0" w:lastRow="0" w:firstColumn="0" w:lastColumn="0" w:oddVBand="0" w:evenVBand="0" w:oddHBand="0" w:evenHBand="0" w:firstRowFirstColumn="0" w:firstRowLastColumn="0" w:lastRowFirstColumn="0" w:lastRowLastColumn="0"/>
             <w:tcW w:w="1873" w:type="dxa"/>
+            <w:tcMar/>
           </w:tcPr>
           <w:p>
             <w:pPr>
@@ -963,6 +984,7 @@
           <w:tcPr>
             <w:cnfStyle w:val="001000000000" w:firstRow="0" w:lastRow="0" w:firstColumn="1" w:lastColumn="0" w:oddVBand="0" w:evenVBand="0" w:oddHBand="0" w:evenHBand="0" w:firstRowFirstColumn="0" w:firstRowLastColumn="0" w:lastRowFirstColumn="0" w:lastRowLastColumn="0"/>
             <w:tcW w:w="1951" w:type="dxa"/>
+            <w:tcMar/>
           </w:tcPr>
           <w:p>
             <w:pPr>
@@ -983,7 +1005,9 @@
         </w:tc>
         <w:tc>
           <w:tcPr>
+            <w:cnfStyle w:val="000000000000" w:firstRow="0" w:lastRow="0" w:firstColumn="0" w:lastColumn="0" w:oddVBand="0" w:evenVBand="0" w:oddHBand="0" w:evenHBand="0" w:firstRowFirstColumn="0" w:firstRowLastColumn="0" w:lastRowFirstColumn="0" w:lastRowLastColumn="0"/>
             <w:tcW w:w="4820" w:type="dxa"/>
+            <w:tcMar/>
           </w:tcPr>
           <w:p>
             <w:pPr>
@@ -1004,7 +1028,9 @@
         </w:tc>
         <w:tc>
           <w:tcPr>
+            <w:cnfStyle w:val="000000000000" w:firstRow="0" w:lastRow="0" w:firstColumn="0" w:lastColumn="0" w:oddVBand="0" w:evenVBand="0" w:oddHBand="0" w:evenHBand="0" w:firstRowFirstColumn="0" w:firstRowLastColumn="0" w:lastRowFirstColumn="0" w:lastRowLastColumn="0"/>
             <w:tcW w:w="1873" w:type="dxa"/>
+            <w:tcMar/>
           </w:tcPr>
           <w:p>
             <w:pPr>
@@ -1032,6 +1058,7 @@
           <w:tcPr>
             <w:cnfStyle w:val="001000000000" w:firstRow="0" w:lastRow="0" w:firstColumn="1" w:lastColumn="0" w:oddVBand="0" w:evenVBand="0" w:oddHBand="0" w:evenHBand="0" w:firstRowFirstColumn="0" w:firstRowLastColumn="0" w:lastRowFirstColumn="0" w:lastRowLastColumn="0"/>
             <w:tcW w:w="1951" w:type="dxa"/>
+            <w:tcMar/>
           </w:tcPr>
           <w:p>
             <w:pPr>
@@ -1052,7 +1079,9 @@
         </w:tc>
         <w:tc>
           <w:tcPr>
+            <w:cnfStyle w:val="000000000000" w:firstRow="0" w:lastRow="0" w:firstColumn="0" w:lastColumn="0" w:oddVBand="0" w:evenVBand="0" w:oddHBand="0" w:evenHBand="0" w:firstRowFirstColumn="0" w:firstRowLastColumn="0" w:lastRowFirstColumn="0" w:lastRowLastColumn="0"/>
             <w:tcW w:w="4820" w:type="dxa"/>
+            <w:tcMar/>
           </w:tcPr>
           <w:p>
             <w:pPr>
@@ -1073,7 +1102,9 @@
         </w:tc>
         <w:tc>
           <w:tcPr>
+            <w:cnfStyle w:val="000000000000" w:firstRow="0" w:lastRow="0" w:firstColumn="0" w:lastColumn="0" w:oddVBand="0" w:evenVBand="0" w:oddHBand="0" w:evenHBand="0" w:firstRowFirstColumn="0" w:firstRowLastColumn="0" w:lastRowFirstColumn="0" w:lastRowLastColumn="0"/>
             <w:tcW w:w="1873" w:type="dxa"/>
+            <w:tcMar/>
           </w:tcPr>
           <w:p>
             <w:pPr>
@@ -1098,6 +1129,7 @@
           <w:tcPr>
             <w:cnfStyle w:val="001000000000" w:firstRow="0" w:lastRow="0" w:firstColumn="1" w:lastColumn="0" w:oddVBand="0" w:evenVBand="0" w:oddHBand="0" w:evenHBand="0" w:firstRowFirstColumn="0" w:firstRowLastColumn="0" w:lastRowFirstColumn="0" w:lastRowLastColumn="0"/>
             <w:tcW w:w="1951" w:type="dxa"/>
+            <w:tcMar/>
           </w:tcPr>
           <w:p>
             <w:pPr>
@@ -1107,11 +1139,20 @@
                 <w:lang w:val="es-CO"/>
               </w:rPr>
             </w:pPr>
+            <w:r>
+              <w:rPr>
+                <w:color w:val="000090"/>
+                <w:lang w:val="es-CO"/>
+              </w:rPr>
+              <w:t>3/03/2025</w:t>
+            </w:r>
           </w:p>
         </w:tc>
         <w:tc>
           <w:tcPr>
+            <w:cnfStyle w:val="000000000000" w:firstRow="0" w:lastRow="0" w:firstColumn="0" w:lastColumn="0" w:oddVBand="0" w:evenVBand="0" w:oddHBand="0" w:evenHBand="0" w:firstRowFirstColumn="0" w:firstRowLastColumn="0" w:lastRowFirstColumn="0" w:lastRowLastColumn="0"/>
             <w:tcW w:w="4820" w:type="dxa"/>
+            <w:tcMar/>
           </w:tcPr>
           <w:p>
             <w:pPr>
@@ -1121,11 +1162,20 @@
                 <w:lang w:val="es-CO"/>
               </w:rPr>
             </w:pPr>
+            <w:r>
+              <w:rPr>
+                <w:color w:val="auto"/>
+                <w:lang w:val="es-CO"/>
+              </w:rPr>
+              <w:t>Tabla de Contenidos</w:t>
+            </w:r>
           </w:p>
         </w:tc>
         <w:tc>
           <w:tcPr>
+            <w:cnfStyle w:val="000000000000" w:firstRow="0" w:lastRow="0" w:firstColumn="0" w:lastColumn="0" w:oddVBand="0" w:evenVBand="0" w:oddHBand="0" w:evenHBand="0" w:firstRowFirstColumn="0" w:firstRowLastColumn="0" w:lastRowFirstColumn="0" w:lastRowLastColumn="0"/>
             <w:tcW w:w="1873" w:type="dxa"/>
+            <w:tcMar/>
           </w:tcPr>
           <w:p>
             <w:pPr>
@@ -1135,6 +1185,12 @@
                 <w:lang w:val="es-CO"/>
               </w:rPr>
             </w:pPr>
+            <w:r>
+              <w:rPr>
+                <w:color w:val="auto"/>
+              </w:rPr>
+              <w:t>Damian Rey</w:t>
+            </w:r>
           </w:p>
         </w:tc>
       </w:tr>
@@ -1146,6 +1202,7 @@
           <w:tcPr>
             <w:cnfStyle w:val="001000000000" w:firstRow="0" w:lastRow="0" w:firstColumn="1" w:lastColumn="0" w:oddVBand="0" w:evenVBand="0" w:oddHBand="0" w:evenHBand="0" w:firstRowFirstColumn="0" w:firstRowLastColumn="0" w:lastRowFirstColumn="0" w:lastRowLastColumn="0"/>
             <w:tcW w:w="1951" w:type="dxa"/>
+            <w:tcMar/>
           </w:tcPr>
           <w:p>
             <w:pPr>
@@ -1155,25 +1212,47 @@
                 <w:lang w:val="es-CO"/>
               </w:rPr>
             </w:pPr>
+            <w:r>
+              <w:rPr>
+                <w:color w:val="000090"/>
+                <w:lang w:val="es-CO"/>
+              </w:rPr>
+              <w:t>3/03/2025</w:t>
+            </w:r>
           </w:p>
         </w:tc>
         <w:tc>
           <w:tcPr>
+            <w:cnfStyle w:val="000000000000" w:firstRow="0" w:lastRow="0" w:firstColumn="0" w:lastColumn="0" w:oddVBand="0" w:evenVBand="0" w:oddHBand="0" w:evenHBand="0" w:firstRowFirstColumn="0" w:firstRowLastColumn="0" w:lastRowFirstColumn="0" w:lastRowLastColumn="0"/>
             <w:tcW w:w="4820" w:type="dxa"/>
+            <w:tcMar/>
           </w:tcPr>
           <w:p>
             <w:pPr>
               <w:cnfStyle w:val="000000100000" w:firstRow="0" w:lastRow="0" w:firstColumn="0" w:lastColumn="0" w:oddVBand="0" w:evenVBand="0" w:oddHBand="1" w:evenHBand="0" w:firstRowFirstColumn="0" w:firstRowLastColumn="0" w:lastRowFirstColumn="0" w:lastRowLastColumn="0"/>
               <w:rPr>
                 <w:color w:val="auto"/>
-                <w:lang w:val="es-CO"/>
               </w:rPr>
             </w:pPr>
+            <w:r>
+              <w:rPr>
+                <w:color w:val="auto"/>
+              </w:rPr>
+              <w:t xml:space="preserve">Inicio </w:t>
+            </w:r>
+            <w:r>
+              <w:rPr>
+                <w:color w:val="auto"/>
+              </w:rPr>
+              <w:t>introducción</w:t>
+            </w:r>
           </w:p>
         </w:tc>
         <w:tc>
           <w:tcPr>
+            <w:cnfStyle w:val="000000000000" w:firstRow="0" w:lastRow="0" w:firstColumn="0" w:lastColumn="0" w:oddVBand="0" w:evenVBand="0" w:oddHBand="0" w:evenHBand="0" w:firstRowFirstColumn="0" w:firstRowLastColumn="0" w:lastRowFirstColumn="0" w:lastRowLastColumn="0"/>
             <w:tcW w:w="1873" w:type="dxa"/>
+            <w:tcMar/>
           </w:tcPr>
           <w:p>
             <w:pPr>
@@ -1183,6 +1262,12 @@
                 <w:lang w:val="es-CO"/>
               </w:rPr>
             </w:pPr>
+            <w:r>
+              <w:rPr>
+                <w:color w:val="auto"/>
+              </w:rPr>
+              <w:t>Damian Rey</w:t>
+            </w:r>
           </w:p>
         </w:tc>
       </w:tr>
@@ -1191,9 +1276,231 @@
           <w:tcPr>
             <w:cnfStyle w:val="001000000000" w:firstRow="0" w:lastRow="0" w:firstColumn="1" w:lastColumn="0" w:oddVBand="0" w:evenVBand="0" w:oddHBand="0" w:evenHBand="0" w:firstRowFirstColumn="0" w:firstRowLastColumn="0" w:lastRowFirstColumn="0" w:lastRowLastColumn="0"/>
             <w:tcW w:w="1951" w:type="dxa"/>
+            <w:tcMar/>
           </w:tcPr>
           <w:p>
             <w:pPr>
+              <w:jc w:val="center"/>
+              <w:rPr>
+                <w:color w:val="000090"/>
+                <w:lang w:val="es-CO"/>
+              </w:rPr>
+            </w:pPr>
+            <w:r>
+              <w:rPr>
+                <w:color w:val="000090"/>
+                <w:lang w:val="es-CO"/>
+              </w:rPr>
+              <w:t>3/03/2025</w:t>
+            </w:r>
+          </w:p>
+        </w:tc>
+        <w:tc>
+          <w:tcPr>
+            <w:cnfStyle w:val="000000000000" w:firstRow="0" w:lastRow="0" w:firstColumn="0" w:lastColumn="0" w:oddVBand="0" w:evenVBand="0" w:oddHBand="0" w:evenHBand="0" w:firstRowFirstColumn="0" w:firstRowLastColumn="0" w:lastRowFirstColumn="0" w:lastRowLastColumn="0"/>
+            <w:tcW w:w="4820" w:type="dxa"/>
+            <w:tcMar/>
+          </w:tcPr>
+          <w:p>
+            <w:pPr>
+              <w:cnfStyle w:val="000000000000" w:firstRow="0" w:lastRow="0" w:firstColumn="0" w:lastColumn="0" w:oddVBand="0" w:evenVBand="0" w:oddHBand="0" w:evenHBand="0" w:firstRowFirstColumn="0" w:firstRowLastColumn="0" w:lastRowFirstColumn="0" w:lastRowLastColumn="0"/>
+              <w:rPr>
+                <w:color w:val="auto"/>
+                <w:lang w:val="es-CO"/>
+              </w:rPr>
+            </w:pPr>
+            <w:r>
+              <w:rPr>
+                <w:color w:val="auto"/>
+                <w:lang w:val="es-CO"/>
+              </w:rPr>
+              <w:t>Interfaces Externas</w:t>
+            </w:r>
+          </w:p>
+        </w:tc>
+        <w:tc>
+          <w:tcPr>
+            <w:cnfStyle w:val="000000000000" w:firstRow="0" w:lastRow="0" w:firstColumn="0" w:lastColumn="0" w:oddVBand="0" w:evenVBand="0" w:oddHBand="0" w:evenHBand="0" w:firstRowFirstColumn="0" w:firstRowLastColumn="0" w:lastRowFirstColumn="0" w:lastRowLastColumn="0"/>
+            <w:tcW w:w="1873" w:type="dxa"/>
+            <w:tcMar/>
+          </w:tcPr>
+          <w:p>
+            <w:pPr>
+              <w:cnfStyle w:val="000000000000" w:firstRow="0" w:lastRow="0" w:firstColumn="0" w:lastColumn="0" w:oddVBand="0" w:evenVBand="0" w:oddHBand="0" w:evenHBand="0" w:firstRowFirstColumn="0" w:firstRowLastColumn="0" w:lastRowFirstColumn="0" w:lastRowLastColumn="0"/>
+              <w:rPr>
+                <w:color w:val="auto"/>
+              </w:rPr>
+            </w:pPr>
+            <w:r>
+              <w:rPr>
+                <w:color w:val="auto"/>
+              </w:rPr>
+              <w:t>Damian Rey</w:t>
+            </w:r>
+          </w:p>
+        </w:tc>
+      </w:tr>
+      <w:tr>
+        <w:trPr>
+          <w:cnfStyle w:val="000000100000" w:firstRow="0" w:lastRow="0" w:firstColumn="0" w:lastColumn="0" w:oddVBand="0" w:evenVBand="0" w:oddHBand="1" w:evenHBand="0" w:firstRowFirstColumn="0" w:firstRowLastColumn="0" w:lastRowFirstColumn="0" w:lastRowLastColumn="0"/>
+          <w:trHeight w:val="300"/>
+        </w:trPr>
+        <w:tc>
+          <w:tcPr>
+            <w:cnfStyle w:val="001000000000" w:firstRow="0" w:lastRow="0" w:firstColumn="1" w:lastColumn="0" w:oddVBand="0" w:evenVBand="0" w:oddHBand="0" w:evenHBand="0" w:firstRowFirstColumn="0" w:firstRowLastColumn="0" w:lastRowFirstColumn="0" w:lastRowLastColumn="0"/>
+            <w:tcW w:w="1926" w:type="dxa"/>
+            <w:tcMar/>
+          </w:tcPr>
+          <w:p>
+            <w:pPr>
+              <w:jc w:val="center"/>
+              <w:rPr>
+                <w:color w:val="000090"/>
+                <w:lang w:val="es-CO"/>
+              </w:rPr>
+            </w:pPr>
+            <w:r>
+              <w:rPr>
+                <w:color w:val="000090"/>
+                <w:lang w:val="es-CO"/>
+              </w:rPr>
+              <w:t>6/03/2025</w:t>
+            </w:r>
+          </w:p>
+        </w:tc>
+        <w:tc>
+          <w:tcPr>
+            <w:cnfStyle w:val="000000000000" w:firstRow="0" w:lastRow="0" w:firstColumn="0" w:lastColumn="0" w:oddVBand="0" w:evenVBand="0" w:oddHBand="0" w:evenHBand="0" w:firstRowFirstColumn="0" w:firstRowLastColumn="0" w:lastRowFirstColumn="0" w:lastRowLastColumn="0"/>
+            <w:tcW w:w="4708" w:type="dxa"/>
+            <w:tcMar/>
+          </w:tcPr>
+          <w:p>
+            <w:pPr>
+              <w:cnfStyle w:val="000000100000" w:firstRow="0" w:lastRow="0" w:firstColumn="0" w:lastColumn="0" w:oddVBand="0" w:evenVBand="0" w:oddHBand="1" w:evenHBand="0" w:firstRowFirstColumn="0" w:firstRowLastColumn="0" w:lastRowFirstColumn="0" w:lastRowLastColumn="0"/>
+              <w:rPr>
+                <w:color w:val="auto"/>
+                <w:lang w:val="es-CO"/>
+              </w:rPr>
+            </w:pPr>
+            <w:r>
+              <w:rPr>
+                <w:color w:val="auto"/>
+                <w:lang w:val="es-CO"/>
+              </w:rPr>
+              <w:t>Monitoreo y Control de Progreso</w:t>
+            </w:r>
+          </w:p>
+        </w:tc>
+        <w:tc>
+          <w:tcPr>
+            <w:cnfStyle w:val="000000000000" w:firstRow="0" w:lastRow="0" w:firstColumn="0" w:lastColumn="0" w:oddVBand="0" w:evenVBand="0" w:oddHBand="0" w:evenHBand="0" w:firstRowFirstColumn="0" w:firstRowLastColumn="0" w:lastRowFirstColumn="0" w:lastRowLastColumn="0"/>
+            <w:tcW w:w="1860" w:type="dxa"/>
+            <w:tcMar/>
+          </w:tcPr>
+          <w:p>
+            <w:pPr>
+              <w:cnfStyle w:val="000000100000" w:firstRow="0" w:lastRow="0" w:firstColumn="0" w:lastColumn="0" w:oddVBand="0" w:evenVBand="0" w:oddHBand="1" w:evenHBand="0" w:firstRowFirstColumn="0" w:firstRowLastColumn="0" w:lastRowFirstColumn="0" w:lastRowLastColumn="0"/>
+              <w:rPr>
+                <w:color w:val="auto"/>
+              </w:rPr>
+            </w:pPr>
+            <w:r>
+              <w:rPr>
+                <w:color w:val="auto"/>
+              </w:rPr>
+              <w:t>Damian Rey</w:t>
+            </w:r>
+          </w:p>
+        </w:tc>
+      </w:tr>
+      <w:tr>
+        <w:trPr>
+          <w:cnfStyle w:val="000000100000" w:firstRow="0" w:lastRow="0" w:firstColumn="0" w:lastColumn="0" w:oddVBand="0" w:evenVBand="0" w:oddHBand="1" w:evenHBand="0" w:firstRowFirstColumn="0" w:firstRowLastColumn="0" w:lastRowFirstColumn="0" w:lastRowLastColumn="0"/>
+          <w:trHeight w:val="300"/>
+        </w:trPr>
+        <w:tc>
+          <w:tcPr>
+            <w:cnfStyle w:val="001000000000" w:firstRow="0" w:lastRow="0" w:firstColumn="1" w:lastColumn="0" w:oddVBand="0" w:evenVBand="0" w:oddHBand="0" w:evenHBand="0" w:firstRowFirstColumn="0" w:firstRowLastColumn="0" w:lastRowFirstColumn="0" w:lastRowLastColumn="0"/>
+            <w:tcW w:w="1926" w:type="dxa"/>
+            <w:tcMar/>
+          </w:tcPr>
+          <w:p>
+            <w:pPr>
+              <w:pStyle w:val="Normal"/>
+              <w:jc w:val="center"/>
+              <w:rPr>
+                <w:color w:val="000090"/>
+                <w:lang w:val="es-CO"/>
+              </w:rPr>
+            </w:pPr>
+            <w:r>
+              <w:rPr>
+                <w:color w:val="000090"/>
+                <w:lang w:val="es-CO"/>
+              </w:rPr>
+              <w:t>9/03/2025</w:t>
+            </w:r>
+          </w:p>
+        </w:tc>
+        <w:tc>
+          <w:tcPr>
+            <w:cnfStyle w:val="000000000000" w:firstRow="0" w:lastRow="0" w:firstColumn="0" w:lastColumn="0" w:oddVBand="0" w:evenVBand="0" w:oddHBand="0" w:evenHBand="0" w:firstRowFirstColumn="0" w:firstRowLastColumn="0" w:lastRowFirstColumn="0" w:lastRowLastColumn="0"/>
+            <w:tcW w:w="4708" w:type="dxa"/>
+            <w:tcMar/>
+          </w:tcPr>
+          <w:p>
+            <w:pPr>
+              <w:pStyle w:val="Normal"/>
+              <w:rPr>
+                <w:color w:val="auto"/>
+                <w:lang w:val="es-CO"/>
+              </w:rPr>
+            </w:pPr>
+            <w:r>
+              <w:rPr>
+                <w:color w:val="auto"/>
+                <w:lang w:val="es-CO"/>
+              </w:rPr>
+              <w:t>Lenguajes y Herramientas</w:t>
+            </w:r>
+          </w:p>
+        </w:tc>
+        <w:tc>
+          <w:tcPr>
+            <w:cnfStyle w:val="000000000000" w:firstRow="0" w:lastRow="0" w:firstColumn="0" w:lastColumn="0" w:oddVBand="0" w:evenVBand="0" w:oddHBand="0" w:evenHBand="0" w:firstRowFirstColumn="0" w:firstRowLastColumn="0" w:lastRowFirstColumn="0" w:lastRowLastColumn="0"/>
+            <w:tcW w:w="1860" w:type="dxa"/>
+            <w:tcMar/>
+          </w:tcPr>
+          <w:p>
+            <w:pPr>
+              <w:pStyle w:val="Normal"/>
+              <w:rPr>
+                <w:color w:val="auto"/>
+              </w:rPr>
+            </w:pPr>
+            <w:r>
+              <w:rPr>
+                <w:color w:val="auto"/>
+              </w:rPr>
+              <w:t>Luis Santos</w:t>
+            </w:r>
+          </w:p>
+        </w:tc>
+      </w:tr>
+      <w:tr>
+        <w:trPr>
+          <w:cnfStyle w:val="000000100000" w:firstRow="0" w:lastRow="0" w:firstColumn="0" w:lastColumn="0" w:oddVBand="0" w:evenVBand="0" w:oddHBand="1" w:evenHBand="0" w:firstRowFirstColumn="0" w:firstRowLastColumn="0" w:lastRowFirstColumn="0" w:lastRowLastColumn="0"/>
+          <w:trHeight w:val="300"/>
+        </w:trPr>
+        <w:tc>
+          <w:tcPr>
+            <w:cnfStyle w:val="001000000000" w:firstRow="0" w:lastRow="0" w:firstColumn="1" w:lastColumn="0" w:oddVBand="0" w:evenVBand="0" w:oddHBand="0" w:evenHBand="0" w:firstRowFirstColumn="0" w:firstRowLastColumn="0" w:lastRowFirstColumn="0" w:lastRowLastColumn="0"/>
+            <w:tcW w:w="1926" w:type="dxa"/>
+            <w:tcMar/>
+          </w:tcPr>
+          <w:p>
+            <w:pPr>
+              <w:pStyle w:val="Normal"/>
               <w:jc w:val="center"/>
               <w:rPr>
                 <w:color w:val="000090"/>
@@ -1204,11 +1511,13 @@
         </w:tc>
         <w:tc>
           <w:tcPr>
-            <w:tcW w:w="4820" w:type="dxa"/>
+            <w:cnfStyle w:val="000000000000" w:firstRow="0" w:lastRow="0" w:firstColumn="0" w:lastColumn="0" w:oddVBand="0" w:evenVBand="0" w:oddHBand="0" w:evenHBand="0" w:firstRowFirstColumn="0" w:firstRowLastColumn="0" w:lastRowFirstColumn="0" w:lastRowLastColumn="0"/>
+            <w:tcW w:w="4708" w:type="dxa"/>
+            <w:tcMar/>
           </w:tcPr>
           <w:p>
             <w:pPr>
-              <w:cnfStyle w:val="000000000000" w:firstRow="0" w:lastRow="0" w:firstColumn="0" w:lastColumn="0" w:oddVBand="0" w:evenVBand="0" w:oddHBand="0" w:evenHBand="0" w:firstRowFirstColumn="0" w:firstRowLastColumn="0" w:lastRowFirstColumn="0" w:lastRowLastColumn="0"/>
+              <w:pStyle w:val="Normal"/>
               <w:rPr>
                 <w:color w:val="auto"/>
                 <w:lang w:val="es-CO"/>
@@ -1218,14 +1527,15 @@
         </w:tc>
         <w:tc>
           <w:tcPr>
-            <w:tcW w:w="1873" w:type="dxa"/>
+            <w:cnfStyle w:val="000000000000" w:firstRow="0" w:lastRow="0" w:firstColumn="0" w:lastColumn="0" w:oddVBand="0" w:evenVBand="0" w:oddHBand="0" w:evenHBand="0" w:firstRowFirstColumn="0" w:firstRowLastColumn="0" w:lastRowFirstColumn="0" w:lastRowLastColumn="0"/>
+            <w:tcW w:w="1860" w:type="dxa"/>
+            <w:tcMar/>
           </w:tcPr>
           <w:p>
             <w:pPr>
-              <w:cnfStyle w:val="000000000000" w:firstRow="0" w:lastRow="0" w:firstColumn="0" w:lastColumn="0" w:oddVBand="0" w:evenVBand="0" w:oddHBand="0" w:evenHBand="0" w:firstRowFirstColumn="0" w:firstRowLastColumn="0" w:lastRowFirstColumn="0" w:lastRowLastColumn="0"/>
-              <w:rPr>
-                <w:color w:val="auto"/>
-                <w:lang w:val="es-CO"/>
+              <w:pStyle w:val="Normal"/>
+              <w:rPr>
+                <w:color w:val="auto"/>
               </w:rPr>
             </w:pPr>
           </w:p>
@@ -1258,7 +1568,255 @@
           <w:color w:val="000090"/>
           <w:lang w:val="es-CO"/>
         </w:rPr>
-        <w:t>Propósito: Encontrar rápidamente una sección específica del documento. El resumen, y las listas de figuras y tablas no se incluyen en esta sección. La tabla de contenidos comienza en la Introducción, que es la página uno del documento.</w:t>
+        <w:t>1. Introduccion</w:t>
+      </w:r>
+      <w:r>
+        <w:br/>
+      </w:r>
+      <w:r>
+        <w:rPr>
+          <w:color w:val="000090"/>
+          <w:lang w:val="es-CO"/>
+        </w:rPr>
+        <w:t>2. Propuesta de Proyecto</w:t>
+      </w:r>
+      <w:r>
+        <w:br/>
+      </w:r>
+      <w:r>
+        <w:rPr>
+          <w:color w:val="000090"/>
+          <w:lang w:val="es-CO"/>
+        </w:rPr>
+        <w:t xml:space="preserve">3. </w:t>
+      </w:r>
+      <w:r>
+        <w:rPr>
+          <w:color w:val="000090"/>
+          <w:lang w:val="es-CO"/>
+        </w:rPr>
+        <w:t>Administración</w:t>
+      </w:r>
+      <w:r>
+        <w:rPr>
+          <w:color w:val="000090"/>
+          <w:lang w:val="es-CO"/>
+        </w:rPr>
+        <w:t xml:space="preserve"> del Proyecto</w:t>
+      </w:r>
+      <w:r>
+        <w:br/>
+      </w:r>
+      <w:r>
+        <w:tab/>
+      </w:r>
+      <w:r>
+        <w:rPr>
+          <w:color w:val="000090"/>
+          <w:lang w:val="es-CO"/>
+        </w:rPr>
+        <w:t xml:space="preserve">3.1 Modelo de Ciclo de </w:t>
+      </w:r>
+      <w:r>
+        <w:rPr>
+          <w:color w:val="000090"/>
+          <w:lang w:val="es-CO"/>
+        </w:rPr>
+        <w:t>Vida</w:t>
+      </w:r>
+      <w:r>
+        <w:br/>
+      </w:r>
+      <w:r>
+        <w:tab/>
+      </w:r>
+      <w:r>
+        <w:rPr>
+          <w:color w:val="000090"/>
+          <w:lang w:val="es-CO"/>
+        </w:rPr>
+        <w:t>3.2 Lenguajes y Herramientas</w:t>
+      </w:r>
+      <w:r>
+        <w:br/>
+      </w:r>
+      <w:r>
+        <w:tab/>
+      </w:r>
+      <w:r>
+        <w:rPr>
+          <w:color w:val="000090"/>
+          <w:lang w:val="es-CO"/>
+        </w:rPr>
+        <w:t>3.3 Interfaces Externas</w:t>
+      </w:r>
+      <w:r>
+        <w:br/>
+      </w:r>
+      <w:r>
+        <w:tab/>
+      </w:r>
+      <w:r>
+        <w:rPr>
+          <w:color w:val="000090"/>
+          <w:lang w:val="es-CO"/>
+        </w:rPr>
+        <w:t>3.4 Organigrama y Descripción de Roles</w:t>
+      </w:r>
+      <w:r>
+        <w:br/>
+      </w:r>
+      <w:r>
+        <w:tab/>
+      </w:r>
+      <w:r>
+        <w:rPr>
+          <w:color w:val="000090"/>
+          <w:lang w:val="es-CO"/>
+        </w:rPr>
+        <w:t xml:space="preserve">3.5 </w:t>
+      </w:r>
+      <w:r>
+        <w:rPr>
+          <w:color w:val="000090"/>
+          <w:lang w:val="es-CO"/>
+        </w:rPr>
+        <w:t>Calendarización</w:t>
+      </w:r>
+      <w:r>
+        <w:rPr>
+          <w:color w:val="000090"/>
+          <w:lang w:val="es-CO"/>
+        </w:rPr>
+        <w:t xml:space="preserve"> y Entregables</w:t>
+      </w:r>
+      <w:r>
+        <w:br/>
+      </w:r>
+      <w:r>
+        <w:rPr>
+          <w:color w:val="000090"/>
+          <w:lang w:val="es-CO"/>
+        </w:rPr>
+        <w:t xml:space="preserve">4. </w:t>
+      </w:r>
+      <w:r>
+        <w:rPr>
+          <w:color w:val="000090"/>
+          <w:lang w:val="es-CO"/>
+        </w:rPr>
+        <w:t>Procesos de Soporte</w:t>
+      </w:r>
+      <w:r>
+        <w:br/>
+      </w:r>
+      <w:r>
+        <w:tab/>
+      </w:r>
+      <w:r>
+        <w:rPr>
+          <w:color w:val="000090"/>
+          <w:lang w:val="es-CO"/>
+        </w:rPr>
+        <w:t>4.1 Ambiente de Trabajo</w:t>
+      </w:r>
+      <w:r>
+        <w:br/>
+      </w:r>
+      <w:r>
+        <w:tab/>
+      </w:r>
+      <w:r>
+        <w:rPr>
+          <w:color w:val="000090"/>
+          <w:lang w:val="es-CO"/>
+        </w:rPr>
+        <w:t xml:space="preserve">4.2 </w:t>
+      </w:r>
+      <w:r>
+        <w:rPr>
+          <w:color w:val="000090"/>
+          <w:lang w:val="es-CO"/>
+        </w:rPr>
+        <w:t>Monitoreo y Control de Progreso</w:t>
+      </w:r>
+      <w:r>
+        <w:br/>
+      </w:r>
+      <w:r>
+        <w:tab/>
+      </w:r>
+      <w:r>
+        <w:rPr>
+          <w:color w:val="000090"/>
+          <w:lang w:val="es-CO"/>
+        </w:rPr>
+        <w:t xml:space="preserve">4.3 </w:t>
+      </w:r>
+      <w:r>
+        <w:rPr>
+          <w:color w:val="000090"/>
+          <w:lang w:val="es-CO"/>
+        </w:rPr>
+        <w:t>Administración</w:t>
+      </w:r>
+      <w:r>
+        <w:rPr>
+          <w:color w:val="000090"/>
+          <w:lang w:val="es-CO"/>
+        </w:rPr>
+        <w:t xml:space="preserve"> de </w:t>
+      </w:r>
+      <w:r>
+        <w:rPr>
+          <w:color w:val="000090"/>
+          <w:lang w:val="es-CO"/>
+        </w:rPr>
+        <w:t>Configuración</w:t>
+      </w:r>
+      <w:r>
+        <w:rPr>
+          <w:color w:val="000090"/>
+          <w:lang w:val="es-CO"/>
+        </w:rPr>
+        <w:t xml:space="preserve"> y Documentacion</w:t>
+      </w:r>
+      <w:r>
+        <w:br/>
+      </w:r>
+      <w:r>
+        <w:tab/>
+      </w:r>
+      <w:r>
+        <w:rPr>
+          <w:color w:val="000090"/>
+          <w:lang w:val="es-CO"/>
+        </w:rPr>
+        <w:t xml:space="preserve">4.4 </w:t>
+      </w:r>
+      <w:r>
+        <w:rPr>
+          <w:color w:val="000090"/>
+          <w:lang w:val="es-CO"/>
+        </w:rPr>
+        <w:t>Control de Calidad</w:t>
+      </w:r>
+      <w:r>
+        <w:br/>
+      </w:r>
+      <w:r>
+        <w:rPr>
+          <w:color w:val="000090"/>
+          <w:lang w:val="es-CO"/>
+        </w:rPr>
+        <w:t xml:space="preserve">5. </w:t>
+      </w:r>
+      <w:r>
+        <w:rPr>
+          <w:color w:val="000090"/>
+          <w:lang w:val="es-CO"/>
+        </w:rPr>
+        <w:t>Referencias</w:t>
       </w:r>
     </w:p>
     <w:p>
@@ -1282,41 +1840,145 @@
           <w:color w:val="000090"/>
           <w:lang w:val="es-CO"/>
         </w:rPr>
-        <w:t>Propósito: que el lector determine si vale la pena seguir leyendo el documento.</w:t>
-      </w:r>
-    </w:p>
-    <w:p>
-      <w:pPr>
-        <w:rPr>
-          <w:color w:val="000090"/>
-          <w:lang w:val="es-CO"/>
-        </w:rPr>
-      </w:pPr>
-      <w:r>
-        <w:rPr>
-          <w:color w:val="000090"/>
-          <w:lang w:val="es-CO"/>
-        </w:rPr>
-        <w:t>Contenido: Una breve explicación de qué trata el resto del documento y cuáles son sus principales secciones y de qué trata cada una.</w:t>
-      </w:r>
-    </w:p>
-    <w:p>
-      <w:pPr>
-        <w:rPr>
-          <w:rFonts w:ascii="Cambria" w:hAnsi="Cambria"/>
-          <w:b/>
-          <w:bCs/>
-          <w:sz w:val="28"/>
-          <w:szCs w:val="28"/>
-          <w:lang w:val="es-CO"/>
-        </w:rPr>
-      </w:pPr>
-      <w:r>
-        <w:rPr>
-          <w:color w:val="000090"/>
-          <w:lang w:val="es-CO"/>
-        </w:rPr>
-        <w:t>Tamaño sugerido: ½ a 1 página</w:t>
+        <w:t>E</w:t>
+      </w:r>
+      <w:r>
+        <w:rPr>
+          <w:color w:val="000090"/>
+          <w:lang w:val="es-CO"/>
+        </w:rPr>
+        <w:t>n este documento se detallará el desarrollo de un sistema de gestión de banco</w:t>
+      </w:r>
+      <w:r>
+        <w:rPr>
+          <w:color w:val="000090"/>
+          <w:lang w:val="es-CO"/>
+        </w:rPr>
+        <w:t xml:space="preserve"> realizado por un grupo conformado de 4 integrantes.</w:t>
+      </w:r>
+    </w:p>
+    <w:p>
+      <w:pPr>
+        <w:rPr>
+          <w:color w:val="000090"/>
+          <w:lang w:val="es-CO"/>
+        </w:rPr>
+      </w:pPr>
+      <w:r>
+        <w:rPr>
+          <w:color w:val="000090"/>
+          <w:lang w:val="es-CO"/>
+        </w:rPr>
+        <w:t>P</w:t>
+      </w:r>
+      <w:r>
+        <w:rPr>
+          <w:color w:val="000090"/>
+          <w:lang w:val="es-CO"/>
+        </w:rPr>
+        <w:t xml:space="preserve">rimero se introducirá la propuesta general del proyecto, luego se </w:t>
+      </w:r>
+      <w:r>
+        <w:rPr>
+          <w:color w:val="000090"/>
+          <w:lang w:val="es-CO"/>
+        </w:rPr>
+        <w:t>profundizará</w:t>
+      </w:r>
+      <w:r>
+        <w:rPr>
+          <w:color w:val="000090"/>
+          <w:lang w:val="es-CO"/>
+        </w:rPr>
+        <w:t xml:space="preserve"> </w:t>
+      </w:r>
+      <w:r>
+        <w:rPr>
+          <w:color w:val="000090"/>
+          <w:lang w:val="es-CO"/>
+        </w:rPr>
+        <w:t>más</w:t>
+      </w:r>
+      <w:r>
+        <w:rPr>
+          <w:color w:val="000090"/>
+          <w:lang w:val="es-CO"/>
+        </w:rPr>
+        <w:t xml:space="preserve"> en la </w:t>
+      </w:r>
+      <w:r>
+        <w:rPr>
+          <w:color w:val="000090"/>
+          <w:lang w:val="es-CO"/>
+        </w:rPr>
+        <w:t>administración</w:t>
+      </w:r>
+      <w:r>
+        <w:rPr>
+          <w:color w:val="000090"/>
+          <w:lang w:val="es-CO"/>
+        </w:rPr>
+        <w:t xml:space="preserve"> de este</w:t>
+      </w:r>
+      <w:r>
+        <w:rPr>
+          <w:color w:val="000090"/>
+          <w:lang w:val="es-CO"/>
+        </w:rPr>
+        <w:t>, mostrando diversos detalles como el modelo de ciclo de vida, los lenguajes y herramientas que se usaran al transcurso d</w:t>
+      </w:r>
+      <w:r>
+        <w:rPr>
+          <w:color w:val="000090"/>
+          <w:lang w:val="es-CO"/>
+        </w:rPr>
+        <w:t xml:space="preserve">el desarrollo del sistema, las interfaces externas que se utilizaran, un organigrama y descripción de roles de los miembros del grupo de </w:t>
+      </w:r>
+      <w:r>
+        <w:rPr>
+          <w:color w:val="000090"/>
+          <w:lang w:val="es-CO"/>
+        </w:rPr>
+        <w:t>desarrollo, y calendarización y entregables esperados.</w:t>
+      </w:r>
+    </w:p>
+    <w:p>
+      <w:pPr>
+        <w:rPr>
+          <w:color w:val="000090"/>
+          <w:lang w:val="es-CO"/>
+        </w:rPr>
+      </w:pPr>
+      <w:r>
+        <w:rPr>
+          <w:color w:val="000090"/>
+          <w:lang w:val="es-CO"/>
+        </w:rPr>
+        <w:t>Luego se hablará de los procesos de soporte tales como el ambiente del trab</w:t>
+      </w:r>
+      <w:r>
+        <w:rPr>
+          <w:color w:val="000090"/>
+          <w:lang w:val="es-CO"/>
+        </w:rPr>
+        <w:t xml:space="preserve">ajo, monitoreo y control de progreso, administración de configuración y documentación y control de calidad del proyecto </w:t>
+      </w:r>
+      <w:r>
+        <w:rPr>
+          <w:color w:val="000090"/>
+          <w:lang w:val="es-CO"/>
+        </w:rPr>
+        <w:t>en general.</w:t>
+      </w:r>
+      <w:r>
+        <w:br/>
+      </w:r>
+      <w:r>
+        <w:rPr>
+          <w:color w:val="000090"/>
+          <w:lang w:val="es-CO"/>
+        </w:rPr>
+        <w:t>~Expandir más~</w:t>
       </w:r>
     </w:p>
     <w:p>
@@ -1383,7 +2045,36 @@
           <w:color w:val="auto"/>
           <w:lang w:val="es-CO"/>
         </w:rPr>
-        <w:t xml:space="preserve"> que permita a los usuarios gestionar sus cuentas, realizar transferencias, solicitar préstamos y otras operaciones básicas. El sistema será diseñado para ejecutarse en el equipo del usuario sin necesidad de conexión a internet, lo que simplifica su implementación y reduce dependencias externas.</w:t>
+        <w:t xml:space="preserve"> que permita a los usuarios gestionar sus cuentas, realizar transferencias, solicitar préstamos y otras operaciones </w:t>
+      </w:r>
+      <w:r>
+        <w:rPr>
+          <w:color w:val="auto"/>
+          <w:lang w:val="es-CO"/>
+        </w:rPr>
+        <w:t>b</w:t>
+      </w:r>
+      <w:r>
+        <w:rPr>
+          <w:color w:val="auto"/>
+          <w:lang w:val="es-CO"/>
+        </w:rPr>
+        <w:t>ásicas.</w:t>
+      </w:r>
+    </w:p>
+    <w:p>
+      <w:pPr>
+        <w:rPr>
+          <w:color w:val="auto"/>
+          <w:lang w:val="es-CO"/>
+        </w:rPr>
+      </w:pPr>
+      <w:r>
+        <w:rPr>
+          <w:color w:val="auto"/>
+          <w:lang w:val="es-CO"/>
+        </w:rPr>
+        <w:t>El sistema será diseñado para ejecutarse en el equipo del usuario sin necesidad de conexión a internet, lo que simplifica su implementación y reduce dependencias externas.</w:t>
       </w:r>
     </w:p>
     <w:p>
@@ -2252,7 +2943,15 @@
           <w:color w:val="auto"/>
           <w:lang w:val="es-CO"/>
         </w:rPr>
-        <w:t xml:space="preserve"> (breves reuniones) para discutir el progreso y cualquier bloqueo que el equipo pueda estar enfrentando.</w:t>
+        <w:t xml:space="preserve"> </w:t>
+      </w:r>
+      <w:r>
+        <w:rPr>
+          <w:color w:val="auto"/>
+          <w:lang w:val="es-CO"/>
+        </w:rPr>
+        <w:lastRenderedPageBreak/>
+        <w:t>(breves reuniones) para discutir el progreso y cualquier bloqueo que el equipo pueda estar enfrentando.</w:t>
       </w:r>
     </w:p>
     <w:p>
@@ -2283,7 +2982,6 @@
           <w:color w:val="000090"/>
           <w:lang w:val="es-CO"/>
         </w:rPr>
-        <w:lastRenderedPageBreak/>
         <w:t xml:space="preserve">Propósito: Que el lector sepa qué </w:t>
       </w:r>
       <w:r>
@@ -2349,6 +3047,316 @@
     </w:p>
     <w:p>
       <w:pPr>
+        <w:rPr>
+          <w:color w:val="auto"/>
+          <w:lang w:val="es-CO"/>
+        </w:rPr>
+      </w:pPr>
+      <w:r>
+        <w:rPr>
+          <w:color w:val="auto"/>
+          <w:lang w:val="es-CO"/>
+        </w:rPr>
+        <w:t xml:space="preserve">Para la realización del proyecto se incentiva el uso de lenguajes y herramientas que puedan proveer de un modelado integral del proyecto, que sirvan para la ejecución </w:t>
+      </w:r>
+      <w:r>
+        <w:rPr>
+          <w:color w:val="auto"/>
+          <w:lang w:val="es-CO"/>
+        </w:rPr>
+        <w:t>del mismo</w:t>
+      </w:r>
+      <w:r>
+        <w:rPr>
+          <w:color w:val="auto"/>
+          <w:lang w:val="es-CO"/>
+        </w:rPr>
+        <w:t xml:space="preserve">, que ayuden al diseño del proyecto y finalmente que documenten cada detalle de las operaciones que se harán de manera interna. Es por esto que a continuación se identificarán </w:t>
+      </w:r>
+      <w:r>
+        <w:rPr>
+          <w:color w:val="auto"/>
+          <w:lang w:val="es-CO"/>
+        </w:rPr>
+        <w:t>cuales</w:t>
+      </w:r>
+      <w:r>
+        <w:rPr>
+          <w:color w:val="auto"/>
+          <w:lang w:val="es-CO"/>
+        </w:rPr>
+        <w:t xml:space="preserve"> son los principales aspectos y herramientas que se usarán para el proyecto.</w:t>
+      </w:r>
+    </w:p>
+    <w:p>
+      <w:pPr>
+        <w:pStyle w:val="Normal"/>
+        <w:rPr>
+          <w:color w:val="auto"/>
+          <w:lang w:val="es-CO"/>
+        </w:rPr>
+      </w:pPr>
+      <w:r>
+        <w:rPr>
+          <w:color w:val="auto"/>
+          <w:lang w:val="es-CO"/>
+        </w:rPr>
+        <w:t xml:space="preserve"> </w:t>
+      </w:r>
+    </w:p>
+    <w:p>
+      <w:pPr>
+        <w:pStyle w:val="Normal"/>
+        <w:rPr>
+          <w:color w:val="auto"/>
+          <w:lang w:val="es-CO"/>
+        </w:rPr>
+      </w:pPr>
+      <w:r>
+        <w:rPr>
+          <w:color w:val="auto"/>
+          <w:lang w:val="es-CO"/>
+        </w:rPr>
+        <w:t xml:space="preserve">La herramienta principal, el núcleo de la ejecución del proyecto es la programación en un lenguaje en concreto. El lenguaje de programación establecido para el desarrollo del proyecto es Java. Esto se debe a dos motivos principales; es un lenguaje de programación extremadamente robusto y confiable, y todos los integrantes que participan en el proyecto cuentan con conocimientos de este. Adicionalmente, Java permite la programación orientada a objetos, paradigma clave para el desarrollo, y la integración de herramientas que se verán </w:t>
+      </w:r>
+      <w:r>
+        <w:rPr>
+          <w:color w:val="auto"/>
+          <w:lang w:val="es-CO"/>
+        </w:rPr>
+        <w:t>mas</w:t>
+      </w:r>
+      <w:r>
+        <w:rPr>
+          <w:color w:val="auto"/>
+          <w:lang w:val="es-CO"/>
+        </w:rPr>
+        <w:t xml:space="preserve"> adelante.</w:t>
+      </w:r>
+    </w:p>
+    <w:p>
+      <w:pPr>
+        <w:pStyle w:val="Normal"/>
+        <w:rPr>
+          <w:color w:val="auto"/>
+          <w:lang w:val="es-CO"/>
+        </w:rPr>
+      </w:pPr>
+      <w:r>
+        <w:rPr>
+          <w:color w:val="auto"/>
+          <w:lang w:val="es-CO"/>
+        </w:rPr>
+        <w:t xml:space="preserve"> </w:t>
+      </w:r>
+    </w:p>
+    <w:p>
+      <w:pPr>
+        <w:pStyle w:val="Normal"/>
+        <w:rPr>
+          <w:color w:val="auto"/>
+          <w:lang w:val="es-CO"/>
+        </w:rPr>
+      </w:pPr>
+      <w:r>
+        <w:rPr>
+          <w:color w:val="auto"/>
+          <w:lang w:val="es-CO"/>
+        </w:rPr>
+        <w:t xml:space="preserve">Posteriormente se utilizará el IDE </w:t>
+      </w:r>
+      <w:r>
+        <w:rPr>
+          <w:color w:val="auto"/>
+          <w:lang w:val="es-CO"/>
+        </w:rPr>
+        <w:t>Intellij</w:t>
+      </w:r>
+      <w:r>
+        <w:rPr>
+          <w:color w:val="auto"/>
+          <w:lang w:val="es-CO"/>
+        </w:rPr>
+        <w:t xml:space="preserve"> Idea. Con la ventaja de tener un correo universitario, Jet </w:t>
+      </w:r>
+      <w:r>
+        <w:rPr>
+          <w:color w:val="auto"/>
+          <w:lang w:val="es-CO"/>
+        </w:rPr>
+        <w:t>Brains</w:t>
+      </w:r>
+      <w:r>
+        <w:rPr>
+          <w:color w:val="auto"/>
+          <w:lang w:val="es-CO"/>
+        </w:rPr>
+        <w:t xml:space="preserve">, empresa dueña de </w:t>
+      </w:r>
+      <w:r>
+        <w:rPr>
+          <w:color w:val="auto"/>
+          <w:lang w:val="es-CO"/>
+        </w:rPr>
+        <w:t>Intellij</w:t>
+      </w:r>
+      <w:r>
+        <w:rPr>
+          <w:color w:val="auto"/>
+          <w:lang w:val="es-CO"/>
+        </w:rPr>
+        <w:t xml:space="preserve"> Idea, provee de una licencia profesional para tener acceso a todas las características dentro del IDE. De esta manera se tiene una solución profesional para comenzar con el desarrollo del proyecto, así como un IDE confiable para la ejecución </w:t>
+      </w:r>
+      <w:r>
+        <w:rPr>
+          <w:color w:val="auto"/>
+          <w:lang w:val="es-CO"/>
+        </w:rPr>
+        <w:t>del mismo</w:t>
+      </w:r>
+      <w:r>
+        <w:rPr>
+          <w:color w:val="auto"/>
+          <w:lang w:val="es-CO"/>
+        </w:rPr>
+        <w:t>, creando un entorno de desarrollo fácil y seguro de utilizar.</w:t>
+      </w:r>
+    </w:p>
+    <w:p>
+      <w:pPr>
+        <w:pStyle w:val="Normal"/>
+        <w:rPr>
+          <w:color w:val="auto"/>
+          <w:lang w:val="es-CO"/>
+        </w:rPr>
+      </w:pPr>
+      <w:r>
+        <w:rPr>
+          <w:color w:val="auto"/>
+          <w:lang w:val="es-CO"/>
+        </w:rPr>
+        <w:t xml:space="preserve"> </w:t>
+      </w:r>
+    </w:p>
+    <w:p>
+      <w:pPr>
+        <w:pStyle w:val="Normal"/>
+        <w:rPr>
+          <w:color w:val="auto"/>
+          <w:lang w:val="es-CO"/>
+        </w:rPr>
+      </w:pPr>
+      <w:r>
+        <w:rPr>
+          <w:color w:val="auto"/>
+          <w:lang w:val="es-CO"/>
+        </w:rPr>
+        <w:t>Java FX es una herramienta que permite crear y programar interfaces gráficas basadas en el lenguaje de programación JAVA. Su facilidad de uso es clave para el desarrollo del proyecto, por lo que este será la herramienta asignada para la creación de interfaces gráficas. Java FX a su vez, se puede integrar con el IDE anteriormente mencionado para lograr una construcción integral de desarrollo asociado a su lenguaje y los elementos gráficos.</w:t>
+      </w:r>
+    </w:p>
+    <w:p>
+      <w:pPr>
+        <w:pStyle w:val="Normal"/>
+        <w:rPr>
+          <w:color w:val="auto"/>
+          <w:lang w:val="es-CO"/>
+        </w:rPr>
+      </w:pPr>
+      <w:r>
+        <w:rPr>
+          <w:color w:val="auto"/>
+          <w:lang w:val="es-CO"/>
+        </w:rPr>
+        <w:t xml:space="preserve"> </w:t>
+      </w:r>
+    </w:p>
+    <w:p>
+      <w:pPr>
+        <w:pStyle w:val="Normal"/>
+        <w:rPr>
+          <w:color w:val="auto"/>
+          <w:lang w:val="es-CO"/>
+        </w:rPr>
+      </w:pPr>
+      <w:r>
+        <w:rPr>
+          <w:color w:val="auto"/>
+          <w:lang w:val="es-CO"/>
+        </w:rPr>
+        <w:t xml:space="preserve">El control de versiones distribuido va a ser clave para el desarrollo completo del proyecto. </w:t>
+      </w:r>
+      <w:r>
+        <w:rPr>
+          <w:color w:val="auto"/>
+          <w:lang w:val="es-CO"/>
+        </w:rPr>
+        <w:t>Tener una trazabilidad de todos los cambios que se van cometiendo a través de una línea de tiempo ayuda a evitar problemas y conflictos en el desarrollo de la solución.</w:t>
+      </w:r>
+      <w:r>
+        <w:rPr>
+          <w:color w:val="auto"/>
+          <w:lang w:val="es-CO"/>
+        </w:rPr>
+        <w:t xml:space="preserve"> </w:t>
+      </w:r>
+      <w:r>
+        <w:rPr>
+          <w:color w:val="auto"/>
+          <w:lang w:val="es-CO"/>
+        </w:rPr>
+        <w:t>Es por esto que se va a utilizar Git como herramienta para control de versiones del proyecto, así como GitHub para un control de versiones remoto en donde todos los integrantes puedan extraer y colocar cambios a medida que el proyecto vaya progresando.</w:t>
+      </w:r>
+    </w:p>
+    <w:p>
+      <w:pPr>
+        <w:pStyle w:val="Normal"/>
+        <w:rPr>
+          <w:color w:val="auto"/>
+          <w:lang w:val="es-CO"/>
+        </w:rPr>
+      </w:pPr>
+      <w:r>
+        <w:rPr>
+          <w:color w:val="auto"/>
+          <w:lang w:val="es-CO"/>
+        </w:rPr>
+        <w:t xml:space="preserve"> </w:t>
+      </w:r>
+    </w:p>
+    <w:p>
+      <w:pPr>
+        <w:pStyle w:val="Normal"/>
+        <w:rPr>
+          <w:color w:val="auto"/>
+          <w:lang w:val="es-CO"/>
+        </w:rPr>
+      </w:pPr>
+      <w:r>
+        <w:rPr>
+          <w:color w:val="auto"/>
+          <w:lang w:val="es-CO"/>
+        </w:rPr>
+        <w:t xml:space="preserve">Para la documentación, la suite de office que provee la universidad es suficiente. </w:t>
+      </w:r>
+      <w:r>
+        <w:rPr>
+          <w:color w:val="auto"/>
+          <w:lang w:val="es-CO"/>
+        </w:rPr>
+        <w:t>Herramientas como Microsoft Word, o Word Online serán utilizadas para la redacción y publicación de los documentos de alta importancia que vayan surgiendo durante el desarrollo del proyecto.</w:t>
+      </w:r>
+    </w:p>
+    <w:p>
+      <w:pPr>
+        <w:pStyle w:val="Normal"/>
+        <w:rPr>
+          <w:color w:val="auto"/>
+          <w:lang w:val="es-CO"/>
+        </w:rPr>
+      </w:pPr>
+    </w:p>
+    <w:p>
+      <w:pPr>
         <w:pStyle w:val="Ttulo2"/>
       </w:pPr>
       <w:r>
@@ -2399,21 +3407,6 @@
           <w:lang w:val="es-CO"/>
         </w:rPr>
         <w:t>Descripción de entidades: Una tabla que indique el nombre de la entidad, una descripción y sus responsabilidades asociadas al proyecto y datos de contacto o medios de comunicación.</w:t>
-      </w:r>
-    </w:p>
-    <w:p>
-      <w:pPr>
-        <w:rPr>
-          <w:color w:val="000090"/>
-          <w:lang w:val="es-CO"/>
-        </w:rPr>
-      </w:pPr>
-      <w:r>
-        <w:rPr>
-          <w:color w:val="000090"/>
-          <w:lang w:val="es-CO"/>
-        </w:rPr>
-        <w:t>Tamaño sugerido: 1/2 página</w:t>
       </w:r>
     </w:p>
     <w:p>
@@ -2421,21 +3414,167 @@
         <w:keepNext w:val="0"/>
         <w:spacing w:after="0" w:line="240" w:lineRule="auto"/>
         <w:jc w:val="left"/>
-        <w:rPr>
-          <w:color w:val="000090"/>
-          <w:lang w:val="es-CO"/>
-        </w:rPr>
       </w:pPr>
       <w:r>
         <w:br w:type="page"/>
       </w:r>
     </w:p>
+    <w:tbl>
+      <w:tblPr>
+        <w:tblStyle w:val="Tablaconcuadrcula"/>
+        <w:tblW w:w="0" w:type="auto"/>
+        <w:tblLayout w:type="fixed"/>
+        <w:tblLook w:val="06A0" w:firstRow="1" w:lastRow="0" w:firstColumn="1" w:lastColumn="0" w:noHBand="1" w:noVBand="1"/>
+      </w:tblPr>
+      <w:tblGrid>
+        <w:gridCol w:w="2122"/>
+        <w:gridCol w:w="2122"/>
+        <w:gridCol w:w="2122"/>
+        <w:gridCol w:w="2122"/>
+      </w:tblGrid>
+      <w:tr>
+        <w:trPr>
+          <w:trHeight w:val="300"/>
+        </w:trPr>
+        <w:tc>
+          <w:tcPr>
+            <w:tcW w:w="2122" w:type="dxa"/>
+            <w:shd w:val="clear" w:color="auto" w:fill="7030A0"/>
+          </w:tcPr>
+          <w:p>
+            <w:pPr>
+              <w:rPr>
+                <w:color w:val="FFFFFF" w:themeColor="background1"/>
+              </w:rPr>
+            </w:pPr>
+            <w:r>
+              <w:rPr>
+                <w:color w:val="FFFFFF" w:themeColor="background1"/>
+              </w:rPr>
+              <w:lastRenderedPageBreak/>
+              <w:t>Nombre Entidad</w:t>
+            </w:r>
+          </w:p>
+        </w:tc>
+        <w:tc>
+          <w:tcPr>
+            <w:tcW w:w="2122" w:type="dxa"/>
+            <w:shd w:val="clear" w:color="auto" w:fill="7030A0"/>
+          </w:tcPr>
+          <w:p>
+            <w:pPr>
+              <w:rPr>
+                <w:color w:val="FFFFFF" w:themeColor="background1"/>
+              </w:rPr>
+            </w:pPr>
+            <w:r>
+              <w:rPr>
+                <w:color w:val="FFFFFF" w:themeColor="background1"/>
+              </w:rPr>
+              <w:t>Descripción</w:t>
+            </w:r>
+          </w:p>
+        </w:tc>
+        <w:tc>
+          <w:tcPr>
+            <w:tcW w:w="2122" w:type="dxa"/>
+            <w:shd w:val="clear" w:color="auto" w:fill="7030A0"/>
+          </w:tcPr>
+          <w:p>
+            <w:pPr>
+              <w:rPr>
+                <w:color w:val="FFFFFF" w:themeColor="background1"/>
+              </w:rPr>
+            </w:pPr>
+            <w:r>
+              <w:rPr>
+                <w:color w:val="FFFFFF" w:themeColor="background1"/>
+              </w:rPr>
+              <w:t>Responsabilidades asociadas al proyecto</w:t>
+            </w:r>
+          </w:p>
+        </w:tc>
+        <w:tc>
+          <w:tcPr>
+            <w:tcW w:w="2122" w:type="dxa"/>
+            <w:shd w:val="clear" w:color="auto" w:fill="7030A0"/>
+          </w:tcPr>
+          <w:p>
+            <w:pPr>
+              <w:rPr>
+                <w:color w:val="FFFFFF" w:themeColor="background1"/>
+              </w:rPr>
+            </w:pPr>
+            <w:r>
+              <w:rPr>
+                <w:color w:val="FFFFFF" w:themeColor="background1"/>
+              </w:rPr>
+              <w:t xml:space="preserve">Datos de contacto/ Medios de </w:t>
+            </w:r>
+            <w:r>
+              <w:rPr>
+                <w:color w:val="FFFFFF" w:themeColor="background1"/>
+              </w:rPr>
+              <w:t>comunicación</w:t>
+            </w:r>
+          </w:p>
+        </w:tc>
+      </w:tr>
+      <w:tr>
+        <w:trPr>
+          <w:trHeight w:val="300"/>
+        </w:trPr>
+        <w:tc>
+          <w:tcPr>
+            <w:tcW w:w="2122" w:type="dxa"/>
+            <w:shd w:val="clear" w:color="auto" w:fill="E5DFEC" w:themeFill="accent4" w:themeFillTint="33"/>
+          </w:tcPr>
+          <w:p>
+            <w:r>
+              <w:t>Jaime Andrés Pavlich</w:t>
+            </w:r>
+          </w:p>
+        </w:tc>
+        <w:tc>
+          <w:tcPr>
+            <w:tcW w:w="2122" w:type="dxa"/>
+            <w:shd w:val="clear" w:color="auto" w:fill="E5DFEC" w:themeFill="accent4" w:themeFillTint="33"/>
+          </w:tcPr>
+          <w:p>
+            <w:r>
+              <w:t>Profesor de la materia</w:t>
+            </w:r>
+          </w:p>
+        </w:tc>
+        <w:tc>
+          <w:tcPr>
+            <w:tcW w:w="2122" w:type="dxa"/>
+            <w:shd w:val="clear" w:color="auto" w:fill="E5DFEC" w:themeFill="accent4" w:themeFillTint="33"/>
+          </w:tcPr>
+          <w:p>
+            <w:r>
+              <w:t>Supervisa y califica el proyecto</w:t>
+            </w:r>
+          </w:p>
+        </w:tc>
+        <w:tc>
+          <w:tcPr>
+            <w:tcW w:w="2122" w:type="dxa"/>
+            <w:shd w:val="clear" w:color="auto" w:fill="E5DFEC" w:themeFill="accent4" w:themeFillTint="33"/>
+          </w:tcPr>
+          <w:p>
+            <w:r>
+              <w:t>Horas de clase comunes/ Correo Electrónico: jpavlich@javeriana.edu.co</w:t>
+            </w:r>
+          </w:p>
+        </w:tc>
+      </w:tr>
+    </w:tbl>
     <w:p>
       <w:pPr>
         <w:pStyle w:val="Ttulo2"/>
       </w:pPr>
       <w:r>
-        <w:lastRenderedPageBreak/>
         <w:t>Organigrama y Descripción de Roles</w:t>
       </w:r>
     </w:p>
@@ -2457,6 +3596,7 @@
       </w:pPr>
       <w:r>
         <w:rPr>
+          <w:noProof/>
           <w:color w:val="000090"/>
           <w:lang w:val="es-CO"/>
         </w:rPr>
@@ -2517,9 +3657,9 @@
         <w:tblLook w:val="04A0" w:firstRow="1" w:lastRow="0" w:firstColumn="1" w:lastColumn="0" w:noHBand="0" w:noVBand="1"/>
       </w:tblPr>
       <w:tblGrid>
-        <w:gridCol w:w="1668"/>
-        <w:gridCol w:w="2551"/>
-        <w:gridCol w:w="4425"/>
+        <w:gridCol w:w="1665"/>
+        <w:gridCol w:w="2504"/>
+        <w:gridCol w:w="4325"/>
       </w:tblGrid>
       <w:tr>
         <w:trPr>
@@ -2547,6 +3687,7 @@
                 <w:szCs w:val="40"/>
                 <w:lang w:val="es-CO"/>
               </w:rPr>
+              <w:lastRenderedPageBreak/>
               <w:t>Rol</w:t>
             </w:r>
           </w:p>
@@ -3063,9 +4204,564 @@
         <w:pStyle w:val="Ttulo2"/>
       </w:pPr>
       <w:r>
-        <w:lastRenderedPageBreak/>
         <w:t>Calendarización y Entregables</w:t>
       </w:r>
+    </w:p>
+    <w:tbl>
+      <w:tblPr>
+        <w:tblStyle w:val="Tablaconcuadrcula4-nfasis4"/>
+        <w:tblW w:w="0" w:type="auto"/>
+        <w:tblLook w:val="04A0" w:firstRow="1" w:lastRow="0" w:firstColumn="1" w:lastColumn="0" w:noHBand="0" w:noVBand="1"/>
+      </w:tblPr>
+      <w:tblGrid>
+        <w:gridCol w:w="1665"/>
+        <w:gridCol w:w="2504"/>
+        <w:gridCol w:w="4325"/>
+      </w:tblGrid>
+      <w:tr>
+        <w:trPr>
+          <w:cnfStyle w:val="100000000000" w:firstRow="1" w:lastRow="0" w:firstColumn="0" w:lastColumn="0" w:oddVBand="0" w:evenVBand="0" w:oddHBand="0" w:evenHBand="0" w:firstRowFirstColumn="0" w:firstRowLastColumn="0" w:lastRowFirstColumn="0" w:lastRowLastColumn="0"/>
+          <w:trHeight w:val="300"/>
+        </w:trPr>
+        <w:tc>
+          <w:tcPr>
+            <w:cnfStyle w:val="001000000000" w:firstRow="0" w:lastRow="0" w:firstColumn="1" w:lastColumn="0" w:oddVBand="0" w:evenVBand="0" w:oddHBand="0" w:evenHBand="0" w:firstRowFirstColumn="0" w:firstRowLastColumn="0" w:lastRowFirstColumn="0" w:lastRowLastColumn="0"/>
+            <w:tcW w:w="1668" w:type="dxa"/>
+          </w:tcPr>
+          <w:p>
+            <w:pPr>
+              <w:spacing w:line="240" w:lineRule="auto"/>
+              <w:jc w:val="center"/>
+              <w:rPr>
+                <w:color w:val="auto"/>
+                <w:sz w:val="40"/>
+                <w:szCs w:val="40"/>
+                <w:lang w:val="es-CO"/>
+              </w:rPr>
+            </w:pPr>
+            <w:r>
+              <w:rPr>
+                <w:color w:val="auto"/>
+                <w:sz w:val="40"/>
+                <w:szCs w:val="40"/>
+                <w:lang w:val="es-CO"/>
+              </w:rPr>
+              <w:lastRenderedPageBreak/>
+              <w:t>Fechas</w:t>
+            </w:r>
+          </w:p>
+        </w:tc>
+        <w:tc>
+          <w:tcPr>
+            <w:tcW w:w="2551" w:type="dxa"/>
+          </w:tcPr>
+          <w:p>
+            <w:pPr>
+              <w:jc w:val="center"/>
+              <w:cnfStyle w:val="100000000000" w:firstRow="1" w:lastRow="0" w:firstColumn="0" w:lastColumn="0" w:oddVBand="0" w:evenVBand="0" w:oddHBand="0" w:evenHBand="0" w:firstRowFirstColumn="0" w:firstRowLastColumn="0" w:lastRowFirstColumn="0" w:lastRowLastColumn="0"/>
+              <w:rPr>
+                <w:color w:val="auto"/>
+                <w:lang w:val="es-CO"/>
+              </w:rPr>
+            </w:pPr>
+            <w:r>
+              <w:rPr>
+                <w:color w:val="auto"/>
+              </w:rPr>
+              <w:t>Descripción</w:t>
+            </w:r>
+          </w:p>
+        </w:tc>
+        <w:tc>
+          <w:tcPr>
+            <w:tcW w:w="4425" w:type="dxa"/>
+          </w:tcPr>
+          <w:p>
+            <w:pPr>
+              <w:jc w:val="center"/>
+              <w:cnfStyle w:val="100000000000" w:firstRow="1" w:lastRow="0" w:firstColumn="0" w:lastColumn="0" w:oddVBand="0" w:evenVBand="0" w:oddHBand="0" w:evenHBand="0" w:firstRowFirstColumn="0" w:firstRowLastColumn="0" w:lastRowFirstColumn="0" w:lastRowLastColumn="0"/>
+              <w:rPr>
+                <w:color w:val="auto"/>
+                <w:lang w:val="es-CO"/>
+              </w:rPr>
+            </w:pPr>
+            <w:r>
+              <w:rPr>
+                <w:color w:val="auto"/>
+              </w:rPr>
+              <w:t>Responsabilidades</w:t>
+            </w:r>
+          </w:p>
+        </w:tc>
+      </w:tr>
+      <w:tr>
+        <w:trPr>
+          <w:cnfStyle w:val="000000100000" w:firstRow="0" w:lastRow="0" w:firstColumn="0" w:lastColumn="0" w:oddVBand="0" w:evenVBand="0" w:oddHBand="1" w:evenHBand="0" w:firstRowFirstColumn="0" w:firstRowLastColumn="0" w:lastRowFirstColumn="0" w:lastRowLastColumn="0"/>
+          <w:trHeight w:val="300"/>
+        </w:trPr>
+        <w:tc>
+          <w:tcPr>
+            <w:cnfStyle w:val="001000000000" w:firstRow="0" w:lastRow="0" w:firstColumn="1" w:lastColumn="0" w:oddVBand="0" w:evenVBand="0" w:oddHBand="0" w:evenHBand="0" w:firstRowFirstColumn="0" w:firstRowLastColumn="0" w:lastRowFirstColumn="0" w:lastRowLastColumn="0"/>
+            <w:tcW w:w="1668" w:type="dxa"/>
+          </w:tcPr>
+          <w:p>
+            <w:pPr>
+              <w:rPr>
+                <w:color w:val="auto"/>
+                <w:lang w:val="es-CO"/>
+              </w:rPr>
+            </w:pPr>
+            <w:r>
+              <w:rPr>
+                <w:color w:val="auto"/>
+              </w:rPr>
+              <w:t>Cliente (Profesor)</w:t>
+            </w:r>
+          </w:p>
+        </w:tc>
+        <w:tc>
+          <w:tcPr>
+            <w:tcW w:w="2551" w:type="dxa"/>
+          </w:tcPr>
+          <w:p>
+            <w:pPr>
+              <w:jc w:val="left"/>
+              <w:cnfStyle w:val="000000100000" w:firstRow="0" w:lastRow="0" w:firstColumn="0" w:lastColumn="0" w:oddVBand="0" w:evenVBand="0" w:oddHBand="1" w:evenHBand="0" w:firstRowFirstColumn="0" w:firstRowLastColumn="0" w:lastRowFirstColumn="0" w:lastRowLastColumn="0"/>
+              <w:rPr>
+                <w:color w:val="auto"/>
+                <w:lang w:val="es-CO"/>
+              </w:rPr>
+            </w:pPr>
+            <w:r>
+              <w:rPr>
+                <w:color w:val="auto"/>
+              </w:rPr>
+              <w:t>Actúa como el cliente del proyecto, proporcionando requisitos y validando entregables.</w:t>
+            </w:r>
+          </w:p>
+        </w:tc>
+        <w:tc>
+          <w:tcPr>
+            <w:tcW w:w="4425" w:type="dxa"/>
+          </w:tcPr>
+          <w:p>
+            <w:pPr>
+              <w:pStyle w:val="Prrafodelista"/>
+              <w:numPr>
+                <w:ilvl w:val="0"/>
+                <w:numId w:val="7"/>
+              </w:numPr>
+              <w:jc w:val="left"/>
+              <w:cnfStyle w:val="000000100000" w:firstRow="0" w:lastRow="0" w:firstColumn="0" w:lastColumn="0" w:oddVBand="0" w:evenVBand="0" w:oddHBand="1" w:evenHBand="0" w:firstRowFirstColumn="0" w:firstRowLastColumn="0" w:lastRowFirstColumn="0" w:lastRowLastColumn="0"/>
+              <w:rPr>
+                <w:color w:val="auto"/>
+                <w:lang w:val="es-CO"/>
+              </w:rPr>
+            </w:pPr>
+            <w:r>
+              <w:rPr>
+                <w:color w:val="auto"/>
+              </w:rPr>
+              <w:t>Evaluar avances y entregables.</w:t>
+            </w:r>
+          </w:p>
+          <w:p>
+            <w:pPr>
+              <w:pStyle w:val="Prrafodelista"/>
+              <w:numPr>
+                <w:ilvl w:val="0"/>
+                <w:numId w:val="7"/>
+              </w:numPr>
+              <w:jc w:val="left"/>
+              <w:cnfStyle w:val="000000100000" w:firstRow="0" w:lastRow="0" w:firstColumn="0" w:lastColumn="0" w:oddVBand="0" w:evenVBand="0" w:oddHBand="1" w:evenHBand="0" w:firstRowFirstColumn="0" w:firstRowLastColumn="0" w:lastRowFirstColumn="0" w:lastRowLastColumn="0"/>
+              <w:rPr>
+                <w:color w:val="auto"/>
+                <w:lang w:val="es-CO"/>
+              </w:rPr>
+            </w:pPr>
+            <w:r>
+              <w:rPr>
+                <w:color w:val="auto"/>
+              </w:rPr>
+              <w:t>Proporcionar retroalimentación al equipo.</w:t>
+            </w:r>
+          </w:p>
+        </w:tc>
+      </w:tr>
+      <w:tr>
+        <w:trPr>
+          <w:trHeight w:val="300"/>
+        </w:trPr>
+        <w:tc>
+          <w:tcPr>
+            <w:cnfStyle w:val="001000000000" w:firstRow="0" w:lastRow="0" w:firstColumn="1" w:lastColumn="0" w:oddVBand="0" w:evenVBand="0" w:oddHBand="0" w:evenHBand="0" w:firstRowFirstColumn="0" w:firstRowLastColumn="0" w:lastRowFirstColumn="0" w:lastRowLastColumn="0"/>
+            <w:tcW w:w="1668" w:type="dxa"/>
+          </w:tcPr>
+          <w:p>
+            <w:pPr>
+              <w:rPr>
+                <w:color w:val="auto"/>
+                <w:lang w:val="es-CO"/>
+              </w:rPr>
+            </w:pPr>
+            <w:r>
+              <w:rPr>
+                <w:color w:val="auto"/>
+              </w:rPr>
+              <w:t>Scrum Master (Facilitador)</w:t>
+            </w:r>
+          </w:p>
+        </w:tc>
+        <w:tc>
+          <w:tcPr>
+            <w:tcW w:w="2551" w:type="dxa"/>
+          </w:tcPr>
+          <w:p>
+            <w:pPr>
+              <w:jc w:val="left"/>
+              <w:cnfStyle w:val="000000000000" w:firstRow="0" w:lastRow="0" w:firstColumn="0" w:lastColumn="0" w:oddVBand="0" w:evenVBand="0" w:oddHBand="0" w:evenHBand="0" w:firstRowFirstColumn="0" w:firstRowLastColumn="0" w:lastRowFirstColumn="0" w:lastRowLastColumn="0"/>
+              <w:rPr>
+                <w:color w:val="auto"/>
+                <w:lang w:val="es-CO"/>
+              </w:rPr>
+            </w:pPr>
+            <w:r>
+              <w:rPr>
+                <w:color w:val="auto"/>
+              </w:rPr>
+              <w:t>Coordina la aplicación de la metodología Scrum, asegurando la correcta gestión del proyecto.</w:t>
+            </w:r>
+          </w:p>
+        </w:tc>
+        <w:tc>
+          <w:tcPr>
+            <w:tcW w:w="4425" w:type="dxa"/>
+          </w:tcPr>
+          <w:p>
+            <w:pPr>
+              <w:pStyle w:val="Prrafodelista"/>
+              <w:numPr>
+                <w:ilvl w:val="0"/>
+                <w:numId w:val="8"/>
+              </w:numPr>
+              <w:jc w:val="left"/>
+              <w:cnfStyle w:val="000000000000" w:firstRow="0" w:lastRow="0" w:firstColumn="0" w:lastColumn="0" w:oddVBand="0" w:evenVBand="0" w:oddHBand="0" w:evenHBand="0" w:firstRowFirstColumn="0" w:firstRowLastColumn="0" w:lastRowFirstColumn="0" w:lastRowLastColumn="0"/>
+              <w:rPr>
+                <w:color w:val="auto"/>
+                <w:lang w:val="es-CO"/>
+              </w:rPr>
+            </w:pPr>
+            <w:r>
+              <w:rPr>
+                <w:color w:val="auto"/>
+              </w:rPr>
+              <w:t>Gestionar sprints y facilitar reuniones.</w:t>
+            </w:r>
+          </w:p>
+          <w:p>
+            <w:pPr>
+              <w:pStyle w:val="Prrafodelista"/>
+              <w:numPr>
+                <w:ilvl w:val="0"/>
+                <w:numId w:val="8"/>
+              </w:numPr>
+              <w:jc w:val="left"/>
+              <w:cnfStyle w:val="000000000000" w:firstRow="0" w:lastRow="0" w:firstColumn="0" w:lastColumn="0" w:oddVBand="0" w:evenVBand="0" w:oddHBand="0" w:evenHBand="0" w:firstRowFirstColumn="0" w:firstRowLastColumn="0" w:lastRowFirstColumn="0" w:lastRowLastColumn="0"/>
+              <w:rPr>
+                <w:color w:val="auto"/>
+                <w:lang w:val="es-CO"/>
+              </w:rPr>
+            </w:pPr>
+            <w:r>
+              <w:rPr>
+                <w:color w:val="auto"/>
+              </w:rPr>
+              <w:t xml:space="preserve">Apoyar la organización del equipo. </w:t>
+            </w:r>
+          </w:p>
+          <w:p>
+            <w:pPr>
+              <w:pStyle w:val="Prrafodelista"/>
+              <w:numPr>
+                <w:ilvl w:val="0"/>
+                <w:numId w:val="8"/>
+              </w:numPr>
+              <w:jc w:val="left"/>
+              <w:cnfStyle w:val="000000000000" w:firstRow="0" w:lastRow="0" w:firstColumn="0" w:lastColumn="0" w:oddVBand="0" w:evenVBand="0" w:oddHBand="0" w:evenHBand="0" w:firstRowFirstColumn="0" w:firstRowLastColumn="0" w:lastRowFirstColumn="0" w:lastRowLastColumn="0"/>
+              <w:rPr>
+                <w:color w:val="auto"/>
+                <w:lang w:val="es-CO"/>
+              </w:rPr>
+            </w:pPr>
+            <w:r>
+              <w:rPr>
+                <w:color w:val="auto"/>
+              </w:rPr>
+              <w:t xml:space="preserve"> Resolver bloqueos y coordinar con el cliente. </w:t>
+            </w:r>
+          </w:p>
+          <w:p>
+            <w:pPr>
+              <w:pStyle w:val="Prrafodelista"/>
+              <w:numPr>
+                <w:ilvl w:val="0"/>
+                <w:numId w:val="8"/>
+              </w:numPr>
+              <w:jc w:val="left"/>
+              <w:cnfStyle w:val="000000000000" w:firstRow="0" w:lastRow="0" w:firstColumn="0" w:lastColumn="0" w:oddVBand="0" w:evenVBand="0" w:oddHBand="0" w:evenHBand="0" w:firstRowFirstColumn="0" w:firstRowLastColumn="0" w:lastRowFirstColumn="0" w:lastRowLastColumn="0"/>
+              <w:rPr>
+                <w:color w:val="auto"/>
+                <w:lang w:val="es-CO"/>
+              </w:rPr>
+            </w:pPr>
+            <w:r>
+              <w:rPr>
+                <w:color w:val="auto"/>
+              </w:rPr>
+              <w:t>Supervisar el uso de Trello y GitHub.</w:t>
+            </w:r>
+          </w:p>
+        </w:tc>
+      </w:tr>
+      <w:tr>
+        <w:trPr>
+          <w:cnfStyle w:val="000000100000" w:firstRow="0" w:lastRow="0" w:firstColumn="0" w:lastColumn="0" w:oddVBand="0" w:evenVBand="0" w:oddHBand="1" w:evenHBand="0" w:firstRowFirstColumn="0" w:firstRowLastColumn="0" w:lastRowFirstColumn="0" w:lastRowLastColumn="0"/>
+          <w:trHeight w:val="300"/>
+        </w:trPr>
+        <w:tc>
+          <w:tcPr>
+            <w:cnfStyle w:val="001000000000" w:firstRow="0" w:lastRow="0" w:firstColumn="1" w:lastColumn="0" w:oddVBand="0" w:evenVBand="0" w:oddHBand="0" w:evenHBand="0" w:firstRowFirstColumn="0" w:firstRowLastColumn="0" w:lastRowFirstColumn="0" w:lastRowLastColumn="0"/>
+            <w:tcW w:w="1668" w:type="dxa"/>
+          </w:tcPr>
+          <w:p>
+            <w:pPr>
+              <w:rPr>
+                <w:color w:val="auto"/>
+                <w:lang w:val="es-CO"/>
+              </w:rPr>
+            </w:pPr>
+            <w:r>
+              <w:rPr>
+                <w:color w:val="auto"/>
+              </w:rPr>
+              <w:t>Programadores</w:t>
+            </w:r>
+          </w:p>
+        </w:tc>
+        <w:tc>
+          <w:tcPr>
+            <w:tcW w:w="2551" w:type="dxa"/>
+          </w:tcPr>
+          <w:p>
+            <w:pPr>
+              <w:jc w:val="left"/>
+              <w:cnfStyle w:val="000000100000" w:firstRow="0" w:lastRow="0" w:firstColumn="0" w:lastColumn="0" w:oddVBand="0" w:evenVBand="0" w:oddHBand="1" w:evenHBand="0" w:firstRowFirstColumn="0" w:firstRowLastColumn="0" w:lastRowFirstColumn="0" w:lastRowLastColumn="0"/>
+              <w:rPr>
+                <w:color w:val="auto"/>
+                <w:lang w:val="es-CO"/>
+              </w:rPr>
+            </w:pPr>
+            <w:r>
+              <w:rPr>
+                <w:color w:val="auto"/>
+              </w:rPr>
+              <w:t>Encargados del desarrollo, pruebas y documentación del sistema bancario.</w:t>
+            </w:r>
+          </w:p>
+        </w:tc>
+        <w:tc>
+          <w:tcPr>
+            <w:tcW w:w="4425" w:type="dxa"/>
+          </w:tcPr>
+          <w:p>
+            <w:pPr>
+              <w:pStyle w:val="Prrafodelista"/>
+              <w:numPr>
+                <w:ilvl w:val="0"/>
+                <w:numId w:val="9"/>
+              </w:numPr>
+              <w:jc w:val="left"/>
+              <w:cnfStyle w:val="000000100000" w:firstRow="0" w:lastRow="0" w:firstColumn="0" w:lastColumn="0" w:oddVBand="0" w:evenVBand="0" w:oddHBand="1" w:evenHBand="0" w:firstRowFirstColumn="0" w:firstRowLastColumn="0" w:lastRowFirstColumn="0" w:lastRowLastColumn="0"/>
+              <w:rPr>
+                <w:color w:val="auto"/>
+                <w:lang w:val="es-CO"/>
+              </w:rPr>
+            </w:pPr>
+            <w:r>
+              <w:rPr>
+                <w:color w:val="auto"/>
+              </w:rPr>
+              <w:t xml:space="preserve">Implementar funcionalidades del sistema. </w:t>
+            </w:r>
+          </w:p>
+          <w:p>
+            <w:pPr>
+              <w:pStyle w:val="Prrafodelista"/>
+              <w:numPr>
+                <w:ilvl w:val="0"/>
+                <w:numId w:val="9"/>
+              </w:numPr>
+              <w:jc w:val="left"/>
+              <w:cnfStyle w:val="000000100000" w:firstRow="0" w:lastRow="0" w:firstColumn="0" w:lastColumn="0" w:oddVBand="0" w:evenVBand="0" w:oddHBand="1" w:evenHBand="0" w:firstRowFirstColumn="0" w:firstRowLastColumn="0" w:lastRowFirstColumn="0" w:lastRowLastColumn="0"/>
+              <w:rPr>
+                <w:color w:val="auto"/>
+                <w:lang w:val="es-CO"/>
+              </w:rPr>
+            </w:pPr>
+            <w:r>
+              <w:rPr>
+                <w:color w:val="auto"/>
+              </w:rPr>
+              <w:t>Realizar pruebas manuales de las características desarrolladas.</w:t>
+            </w:r>
+          </w:p>
+          <w:p>
+            <w:pPr>
+              <w:pStyle w:val="Prrafodelista"/>
+              <w:numPr>
+                <w:ilvl w:val="0"/>
+                <w:numId w:val="9"/>
+              </w:numPr>
+              <w:jc w:val="left"/>
+              <w:cnfStyle w:val="000000100000" w:firstRow="0" w:lastRow="0" w:firstColumn="0" w:lastColumn="0" w:oddVBand="0" w:evenVBand="0" w:oddHBand="1" w:evenHBand="0" w:firstRowFirstColumn="0" w:firstRowLastColumn="0" w:lastRowFirstColumn="0" w:lastRowLastColumn="0"/>
+              <w:rPr>
+                <w:color w:val="auto"/>
+                <w:lang w:val="es-CO"/>
+              </w:rPr>
+            </w:pPr>
+            <w:r>
+              <w:rPr>
+                <w:color w:val="auto"/>
+              </w:rPr>
+              <w:t xml:space="preserve">Gestionar código en GitHub y tareas en Trello. </w:t>
+            </w:r>
+          </w:p>
+          <w:p>
+            <w:pPr>
+              <w:pStyle w:val="Prrafodelista"/>
+              <w:numPr>
+                <w:ilvl w:val="0"/>
+                <w:numId w:val="9"/>
+              </w:numPr>
+              <w:jc w:val="left"/>
+              <w:cnfStyle w:val="000000100000" w:firstRow="0" w:lastRow="0" w:firstColumn="0" w:lastColumn="0" w:oddVBand="0" w:evenVBand="0" w:oddHBand="1" w:evenHBand="0" w:firstRowFirstColumn="0" w:firstRowLastColumn="0" w:lastRowFirstColumn="0" w:lastRowLastColumn="0"/>
+              <w:rPr>
+                <w:color w:val="auto"/>
+                <w:lang w:val="es-CO"/>
+              </w:rPr>
+            </w:pPr>
+            <w:r>
+              <w:rPr>
+                <w:color w:val="auto"/>
+              </w:rPr>
+              <w:t>Asistir a reuniones de equipo y sprints.</w:t>
+            </w:r>
+          </w:p>
+        </w:tc>
+      </w:tr>
+      <w:tr>
+        <w:trPr>
+          <w:trHeight w:val="300"/>
+        </w:trPr>
+        <w:tc>
+          <w:tcPr>
+            <w:cnfStyle w:val="001000000000" w:firstRow="0" w:lastRow="0" w:firstColumn="1" w:lastColumn="0" w:oddVBand="0" w:evenVBand="0" w:oddHBand="0" w:evenHBand="0" w:firstRowFirstColumn="0" w:firstRowLastColumn="0" w:lastRowFirstColumn="0" w:lastRowLastColumn="0"/>
+            <w:tcW w:w="1668" w:type="dxa"/>
+          </w:tcPr>
+          <w:p>
+            <w:pPr>
+              <w:rPr>
+                <w:color w:val="auto"/>
+                <w:lang w:val="es-CO"/>
+              </w:rPr>
+            </w:pPr>
+            <w:r>
+              <w:rPr>
+                <w:color w:val="auto"/>
+              </w:rPr>
+              <w:t>Consultores Externos (Profesores)</w:t>
+            </w:r>
+          </w:p>
+        </w:tc>
+        <w:tc>
+          <w:tcPr>
+            <w:tcW w:w="2551" w:type="dxa"/>
+          </w:tcPr>
+          <w:p>
+            <w:pPr>
+              <w:jc w:val="left"/>
+              <w:cnfStyle w:val="000000000000" w:firstRow="0" w:lastRow="0" w:firstColumn="0" w:lastColumn="0" w:oddVBand="0" w:evenVBand="0" w:oddHBand="0" w:evenHBand="0" w:firstRowFirstColumn="0" w:firstRowLastColumn="0" w:lastRowFirstColumn="0" w:lastRowLastColumn="0"/>
+              <w:rPr>
+                <w:color w:val="auto"/>
+                <w:lang w:val="es-CO"/>
+              </w:rPr>
+            </w:pPr>
+            <w:r>
+              <w:rPr>
+                <w:color w:val="auto"/>
+              </w:rPr>
+              <w:t>Brindan orientación técnica y resuelven dudas específicas.</w:t>
+            </w:r>
+          </w:p>
+        </w:tc>
+        <w:tc>
+          <w:tcPr>
+            <w:tcW w:w="4425" w:type="dxa"/>
+          </w:tcPr>
+          <w:p>
+            <w:pPr>
+              <w:pStyle w:val="Prrafodelista"/>
+              <w:numPr>
+                <w:ilvl w:val="0"/>
+                <w:numId w:val="10"/>
+              </w:numPr>
+              <w:jc w:val="left"/>
+              <w:cnfStyle w:val="000000000000" w:firstRow="0" w:lastRow="0" w:firstColumn="0" w:lastColumn="0" w:oddVBand="0" w:evenVBand="0" w:oddHBand="0" w:evenHBand="0" w:firstRowFirstColumn="0" w:firstRowLastColumn="0" w:lastRowFirstColumn="0" w:lastRowLastColumn="0"/>
+              <w:rPr>
+                <w:color w:val="auto"/>
+                <w:lang w:val="es-CO"/>
+              </w:rPr>
+            </w:pPr>
+            <w:r>
+              <w:rPr>
+                <w:color w:val="auto"/>
+              </w:rPr>
+              <w:t>Responder preguntas técnicas.</w:t>
+            </w:r>
+          </w:p>
+          <w:p>
+            <w:pPr>
+              <w:pStyle w:val="Prrafodelista"/>
+              <w:numPr>
+                <w:ilvl w:val="0"/>
+                <w:numId w:val="10"/>
+              </w:numPr>
+              <w:jc w:val="left"/>
+              <w:cnfStyle w:val="000000000000" w:firstRow="0" w:lastRow="0" w:firstColumn="0" w:lastColumn="0" w:oddVBand="0" w:evenVBand="0" w:oddHBand="0" w:evenHBand="0" w:firstRowFirstColumn="0" w:firstRowLastColumn="0" w:lastRowFirstColumn="0" w:lastRowLastColumn="0"/>
+              <w:rPr>
+                <w:color w:val="auto"/>
+                <w:lang w:val="es-CO"/>
+              </w:rPr>
+            </w:pPr>
+            <w:r>
+              <w:rPr>
+                <w:color w:val="auto"/>
+              </w:rPr>
+              <w:t>Orientar sobre metodologías o herramientas.</w:t>
+            </w:r>
+          </w:p>
+        </w:tc>
+      </w:tr>
+    </w:tbl>
+    <w:p>
+      <w:pPr>
+        <w:pStyle w:val="Ttulo2"/>
+        <w:numPr>
+          <w:ilvl w:val="0"/>
+          <w:numId w:val="0"/>
+        </w:numPr>
+        <w:ind w:left="720"/>
+      </w:pPr>
     </w:p>
     <w:p>
       <w:pPr>
@@ -3577,114 +5273,346 @@
       <w:r>
         <w:t>Monitoreo y Control de Progreso</w:t>
       </w:r>
-    </w:p>
-    <w:p>
-      <w:pPr>
-        <w:rPr>
-          <w:color w:val="000090"/>
-          <w:lang w:val="es-CO"/>
-        </w:rPr>
-      </w:pPr>
-      <w:r>
-        <w:rPr>
-          <w:color w:val="000090"/>
-          <w:lang w:val="es-CO"/>
-        </w:rPr>
-        <w:t>Propósito: Que la Administración sepa cómo medir el progreso del proyecto. Que los demás integrantes sepan cómo reportar dicha información</w:t>
-      </w:r>
-    </w:p>
-    <w:p>
-      <w:pPr>
-        <w:rPr>
-          <w:color w:val="000090"/>
-          <w:lang w:val="es-CO"/>
-        </w:rPr>
-      </w:pPr>
-      <w:r>
-        <w:rPr>
-          <w:color w:val="000090"/>
-          <w:lang w:val="es-CO"/>
-        </w:rPr>
-        <w:t xml:space="preserve">Contenido: </w:t>
+      <w:r>
+        <w:br/>
       </w:r>
     </w:p>
     <w:p>
       <w:pPr>
         <w:ind w:left="578"/>
         <w:rPr>
-          <w:color w:val="000090"/>
-          <w:lang w:val="es-CO"/>
-        </w:rPr>
-      </w:pPr>
-      <w:r>
-        <w:rPr>
-          <w:color w:val="000090"/>
+          <w:color w:val="auto"/>
+          <w:lang w:val="es-CO"/>
+        </w:rPr>
+      </w:pPr>
+      <w:r>
+        <w:rPr>
+          <w:b/>
+          <w:bCs/>
+          <w:color w:val="auto"/>
+          <w:lang w:val="es-CO"/>
+        </w:rPr>
+        <w:t>MÉTRICA</w:t>
+      </w:r>
+      <w:r>
+        <w:rPr>
+          <w:color w:val="auto"/>
+          <w:lang w:val="es-CO"/>
+        </w:rPr>
+        <w:t xml:space="preserve"> utilizada para medir progreso</w:t>
+      </w:r>
+      <w:r>
+        <w:rPr>
+          <w:color w:val="auto"/>
+          <w:lang w:val="es-CO"/>
+        </w:rPr>
+        <w:t xml:space="preserve">: </w:t>
+      </w:r>
+      <w:r>
+        <w:rPr>
+          <w:color w:val="auto"/>
+          <w:lang w:val="es-CO"/>
+        </w:rPr>
+        <w:t>Para propósitos de medir el progreso del desarrollo del proyecto, se va a usar una métrica basada en las h</w:t>
+      </w:r>
+      <w:r>
+        <w:rPr>
+          <w:color w:val="auto"/>
+          <w:lang w:val="es-CO"/>
+        </w:rPr>
+        <w:t>oras faltantes para completar una tarea</w:t>
+      </w:r>
+      <w:r>
+        <w:rPr>
+          <w:color w:val="auto"/>
+          <w:lang w:val="es-CO"/>
+        </w:rPr>
+        <w:t xml:space="preserve"> de acuerdo con las fechas acordadas por el grupo, </w:t>
+      </w:r>
+      <w:r>
+        <w:rPr>
+          <w:color w:val="auto"/>
+          <w:lang w:val="es-CO"/>
+        </w:rPr>
+        <w:t>así</w:t>
+      </w:r>
+      <w:r>
+        <w:rPr>
+          <w:color w:val="auto"/>
+          <w:lang w:val="es-CO"/>
+        </w:rPr>
+        <w:t xml:space="preserve"> se </w:t>
+      </w:r>
+      <w:r>
+        <w:rPr>
+          <w:color w:val="auto"/>
+          <w:lang w:val="es-CO"/>
+        </w:rPr>
+        <w:t>podrá</w:t>
+      </w:r>
+      <w:r>
+        <w:rPr>
+          <w:color w:val="auto"/>
+          <w:lang w:val="es-CO"/>
+        </w:rPr>
+        <w:t xml:space="preserve"> medir </w:t>
+      </w:r>
+      <w:r>
+        <w:rPr>
+          <w:color w:val="auto"/>
           <w:lang w:val="es-CO"/>
         </w:rPr>
         <w:lastRenderedPageBreak/>
-        <w:t>Descripción de la o las unidades (</w:t>
-      </w:r>
-      <w:r>
-        <w:rPr>
-          <w:b/>
-          <w:color w:val="000090"/>
-          <w:lang w:val="es-CO"/>
-        </w:rPr>
-        <w:t>MÉTRICAS</w:t>
-      </w:r>
-      <w:r>
-        <w:rPr>
-          <w:color w:val="000090"/>
-          <w:lang w:val="es-CO"/>
-        </w:rPr>
-        <w:t xml:space="preserve">) utilizadas para medir progreso. Por ejemplo: número de requerimientos implementados, horas faltantes para completar una tarea, etc. </w:t>
+        <w:t xml:space="preserve">cuanto progreso se ha dado en determinados </w:t>
+      </w:r>
+      <w:r>
+        <w:rPr>
+          <w:color w:val="auto"/>
+          <w:lang w:val="es-CO"/>
+        </w:rPr>
+        <w:t>intervalos de tiempo y ayudar a formular posibles acciones correctivas.</w:t>
       </w:r>
     </w:p>
     <w:p>
       <w:pPr>
         <w:ind w:left="578"/>
         <w:rPr>
-          <w:color w:val="000090"/>
-          <w:lang w:val="es-CO"/>
-        </w:rPr>
-      </w:pPr>
-      <w:r>
-        <w:rPr>
-          <w:color w:val="000090"/>
-          <w:lang w:val="es-CO"/>
-        </w:rPr>
-        <w:t>Actividades a realizar para reportar progreso: responsables, momentos en que se realizan, descripción. Por ejemplo, cómo medir que un requerimiento fue implementado exitosamente. Esto debe ser consistente con las unidades de progreso definidas.</w:t>
+          <w:color w:val="auto"/>
+          <w:lang w:val="es-CO"/>
+        </w:rPr>
+      </w:pPr>
+      <w:r>
+        <w:rPr>
+          <w:color w:val="auto"/>
+          <w:lang w:val="es-CO"/>
+        </w:rPr>
+        <w:t xml:space="preserve">Actividades a realizar para reportar progreso: </w:t>
+      </w:r>
+      <w:r>
+        <w:rPr>
+          <w:color w:val="auto"/>
+          <w:lang w:val="es-CO"/>
+        </w:rPr>
+        <w:t xml:space="preserve">El </w:t>
+      </w:r>
+      <w:r>
+        <w:rPr>
+          <w:color w:val="auto"/>
+          <w:lang w:val="es-CO"/>
+        </w:rPr>
+        <w:t>responsable</w:t>
+      </w:r>
+      <w:r>
+        <w:rPr>
+          <w:color w:val="auto"/>
+          <w:lang w:val="es-CO"/>
+        </w:rPr>
+        <w:t xml:space="preserve"> para los reportes de progreso es Damian Rey</w:t>
+      </w:r>
+      <w:r>
+        <w:rPr>
+          <w:color w:val="auto"/>
+          <w:lang w:val="es-CO"/>
+        </w:rPr>
+        <w:t xml:space="preserve">, </w:t>
+      </w:r>
+      <w:r>
+        <w:rPr>
+          <w:color w:val="auto"/>
+          <w:lang w:val="es-CO"/>
+        </w:rPr>
+        <w:t xml:space="preserve">estos reportes se </w:t>
+      </w:r>
+      <w:r>
+        <w:rPr>
+          <w:color w:val="auto"/>
+          <w:lang w:val="es-CO"/>
+        </w:rPr>
+        <w:t>realizarán</w:t>
+      </w:r>
+      <w:r>
+        <w:rPr>
+          <w:color w:val="auto"/>
+          <w:lang w:val="es-CO"/>
+        </w:rPr>
+        <w:t xml:space="preserve"> </w:t>
+      </w:r>
+      <w:r>
+        <w:rPr>
+          <w:color w:val="auto"/>
+          <w:lang w:val="es-CO"/>
+        </w:rPr>
+        <w:t>aproximadamente</w:t>
+      </w:r>
+      <w:r>
+        <w:rPr>
+          <w:color w:val="auto"/>
+          <w:lang w:val="es-CO"/>
+        </w:rPr>
+        <w:t xml:space="preserve"> 24 horas antes de las fechas establecidas, </w:t>
+      </w:r>
+      <w:r>
+        <w:rPr>
+          <w:color w:val="auto"/>
+          <w:lang w:val="es-CO"/>
+        </w:rPr>
+        <w:t xml:space="preserve">estos </w:t>
+      </w:r>
+      <w:r>
+        <w:rPr>
+          <w:color w:val="auto"/>
+          <w:lang w:val="es-CO"/>
+        </w:rPr>
+        <w:t>consistirán en</w:t>
+      </w:r>
+      <w:r>
+        <w:rPr>
+          <w:color w:val="auto"/>
+          <w:lang w:val="es-CO"/>
+        </w:rPr>
+        <w:t xml:space="preserve"> un reporte en las mismas palabras de los integrantes del grupo para </w:t>
+      </w:r>
+      <w:r>
+        <w:rPr>
+          <w:color w:val="auto"/>
+          <w:lang w:val="es-CO"/>
+        </w:rPr>
+        <w:t>testificar</w:t>
+      </w:r>
+      <w:r>
+        <w:rPr>
+          <w:color w:val="auto"/>
+          <w:lang w:val="es-CO"/>
+        </w:rPr>
+        <w:t xml:space="preserve"> sus progresos</w:t>
+      </w:r>
+      <w:r>
+        <w:rPr>
+          <w:color w:val="auto"/>
+          <w:lang w:val="es-CO"/>
+        </w:rPr>
+        <w:t>, asimismo se usará la tabla de historial de cambios para corraborar y manetener un registro de los cambios y modificaciones que se hayan hecho.</w:t>
       </w:r>
     </w:p>
     <w:p>
       <w:pPr>
         <w:ind w:left="578"/>
         <w:rPr>
-          <w:color w:val="000090"/>
-          <w:lang w:val="es-CO"/>
-        </w:rPr>
-      </w:pPr>
-      <w:r>
-        <w:rPr>
-          <w:color w:val="000090"/>
-          <w:lang w:val="es-CO"/>
-        </w:rPr>
-        <w:t>Acciones correctivas. Qué hacer si el progreso del proyecto no vaya según lo esperado: responsables, momentos en que se realizan, descripción.</w:t>
-      </w:r>
-    </w:p>
-    <w:p>
-      <w:pPr>
-        <w:rPr>
-          <w:color w:val="000090"/>
-          <w:lang w:val="es-CO"/>
-        </w:rPr>
-      </w:pPr>
-      <w:r>
-        <w:rPr>
-          <w:color w:val="000090"/>
-          <w:lang w:val="es-CO"/>
-        </w:rPr>
-        <w:t>Tamaño sugerido: 1 a 2 páginas</w:t>
+          <w:color w:val="auto"/>
+          <w:lang w:val="es-CO"/>
+        </w:rPr>
+      </w:pPr>
+      <w:r>
+        <w:rPr>
+          <w:color w:val="auto"/>
+          <w:lang w:val="es-CO"/>
+        </w:rPr>
+        <w:t>Acciones correctivas</w:t>
+      </w:r>
+      <w:r>
+        <w:rPr>
+          <w:color w:val="auto"/>
+          <w:lang w:val="es-CO"/>
+        </w:rPr>
+        <w:t>: En caso de que</w:t>
+      </w:r>
+      <w:r>
+        <w:rPr>
+          <w:color w:val="auto"/>
+          <w:lang w:val="es-CO"/>
+        </w:rPr>
+        <w:t xml:space="preserve"> el progreso del proyecto no vaya según lo esperado</w:t>
+      </w:r>
+      <w:r>
+        <w:rPr>
+          <w:color w:val="auto"/>
+          <w:lang w:val="es-CO"/>
+        </w:rPr>
+        <w:t xml:space="preserve">, ya sea que haya un decremento de progreso en </w:t>
+      </w:r>
+      <w:r>
+        <w:rPr>
+          <w:color w:val="auto"/>
+          <w:lang w:val="es-CO"/>
+        </w:rPr>
+        <w:t>comparación</w:t>
+      </w:r>
+      <w:r>
+        <w:rPr>
+          <w:color w:val="auto"/>
+          <w:lang w:val="es-CO"/>
+        </w:rPr>
+        <w:t xml:space="preserve"> con el intervalo pasado, o se presente una dificultad notable que im</w:t>
+      </w:r>
+      <w:r>
+        <w:rPr>
+          <w:color w:val="auto"/>
+          <w:lang w:val="es-CO"/>
+        </w:rPr>
+        <w:t>pida el progreso de varios miembros del grupo</w:t>
+      </w:r>
+      <w:r>
+        <w:rPr>
+          <w:color w:val="auto"/>
+          <w:lang w:val="es-CO"/>
+        </w:rPr>
+        <w:t xml:space="preserve">, se realizara una reunion entre todos los miembros del grupo en el que se discutirán las causas </w:t>
+      </w:r>
+      <w:r>
+        <w:rPr>
+          <w:color w:val="auto"/>
+          <w:lang w:val="es-CO"/>
+        </w:rPr>
+        <w:t xml:space="preserve">de las dificultades en el progreso del proyecto y se </w:t>
+      </w:r>
+      <w:r>
+        <w:rPr>
+          <w:color w:val="auto"/>
+          <w:lang w:val="es-CO"/>
+        </w:rPr>
+        <w:t>decidirá</w:t>
+      </w:r>
+      <w:r>
+        <w:rPr>
+          <w:color w:val="auto"/>
+          <w:lang w:val="es-CO"/>
+        </w:rPr>
+        <w:t xml:space="preserve"> entre todos que acciones en concreto se </w:t>
+      </w:r>
+      <w:r>
+        <w:rPr>
+          <w:color w:val="auto"/>
+          <w:lang w:val="es-CO"/>
+        </w:rPr>
+        <w:t>deberían</w:t>
+      </w:r>
+      <w:r>
+        <w:rPr>
+          <w:color w:val="auto"/>
+          <w:lang w:val="es-CO"/>
+        </w:rPr>
+        <w:t xml:space="preserve"> tomar, estas reuniones </w:t>
+      </w:r>
+      <w:r>
+        <w:rPr>
+          <w:color w:val="auto"/>
+          <w:lang w:val="es-CO"/>
+        </w:rPr>
+        <w:t>sucederían</w:t>
+      </w:r>
+      <w:r>
+        <w:rPr>
+          <w:color w:val="auto"/>
+          <w:lang w:val="es-CO"/>
+        </w:rPr>
+        <w:t xml:space="preserve"> en conjunto con los reportes de progreso cotidiano para a</w:t>
+      </w:r>
+      <w:r>
+        <w:rPr>
+          <w:color w:val="auto"/>
+          <w:lang w:val="es-CO"/>
+        </w:rPr>
+        <w:t>clarar todas las posibles dudas y prepararse para la siguiente fecha.</w:t>
       </w:r>
     </w:p>
     <w:p>
@@ -3985,7 +5913,7 @@
       </w:pPr>
     </w:p>
     <w:sectPr>
-      <w:pgSz w:w="11906" w:h="16838"/>
+      <w:pgSz w:w="11906" w:h="16838" w:orient="portrait"/>
       <w:pgMar w:top="1417" w:right="1701" w:bottom="1417" w:left="1701" w:header="0" w:footer="0" w:gutter="0"/>
       <w:cols w:space="720"/>
       <w:formProt w:val="0"/>
@@ -4135,7 +6063,7 @@
         <w:ind w:left="720" w:hanging="360"/>
       </w:pPr>
       <w:rPr>
-        <w:rFonts w:ascii="Symbol" w:hAnsi="Symbol" w:hint="default"/>
+        <w:rFonts w:hint="default" w:ascii="Symbol" w:hAnsi="Symbol"/>
         <w:sz w:val="20"/>
       </w:rPr>
     </w:lvl>
@@ -4151,7 +6079,7 @@
         <w:ind w:left="1440" w:hanging="360"/>
       </w:pPr>
       <w:rPr>
-        <w:rFonts w:ascii="Courier New" w:hAnsi="Courier New" w:hint="default"/>
+        <w:rFonts w:hint="default" w:ascii="Courier New" w:hAnsi="Courier New"/>
         <w:sz w:val="20"/>
       </w:rPr>
     </w:lvl>
@@ -4167,7 +6095,7 @@
         <w:ind w:left="2160" w:hanging="360"/>
       </w:pPr>
       <w:rPr>
-        <w:rFonts w:ascii="Wingdings" w:hAnsi="Wingdings" w:hint="default"/>
+        <w:rFonts w:hint="default" w:ascii="Wingdings" w:hAnsi="Wingdings"/>
         <w:sz w:val="20"/>
       </w:rPr>
     </w:lvl>
@@ -4183,7 +6111,7 @@
         <w:ind w:left="2880" w:hanging="360"/>
       </w:pPr>
       <w:rPr>
-        <w:rFonts w:ascii="Wingdings" w:hAnsi="Wingdings" w:hint="default"/>
+        <w:rFonts w:hint="default" w:ascii="Wingdings" w:hAnsi="Wingdings"/>
         <w:sz w:val="20"/>
       </w:rPr>
     </w:lvl>
@@ -4199,7 +6127,7 @@
         <w:ind w:left="3600" w:hanging="360"/>
       </w:pPr>
       <w:rPr>
-        <w:rFonts w:ascii="Wingdings" w:hAnsi="Wingdings" w:hint="default"/>
+        <w:rFonts w:hint="default" w:ascii="Wingdings" w:hAnsi="Wingdings"/>
         <w:sz w:val="20"/>
       </w:rPr>
     </w:lvl>
@@ -4215,7 +6143,7 @@
         <w:ind w:left="4320" w:hanging="360"/>
       </w:pPr>
       <w:rPr>
-        <w:rFonts w:ascii="Wingdings" w:hAnsi="Wingdings" w:hint="default"/>
+        <w:rFonts w:hint="default" w:ascii="Wingdings" w:hAnsi="Wingdings"/>
         <w:sz w:val="20"/>
       </w:rPr>
     </w:lvl>
@@ -4231,7 +6159,7 @@
         <w:ind w:left="5040" w:hanging="360"/>
       </w:pPr>
       <w:rPr>
-        <w:rFonts w:ascii="Wingdings" w:hAnsi="Wingdings" w:hint="default"/>
+        <w:rFonts w:hint="default" w:ascii="Wingdings" w:hAnsi="Wingdings"/>
         <w:sz w:val="20"/>
       </w:rPr>
     </w:lvl>
@@ -4247,7 +6175,7 @@
         <w:ind w:left="5760" w:hanging="360"/>
       </w:pPr>
       <w:rPr>
-        <w:rFonts w:ascii="Wingdings" w:hAnsi="Wingdings" w:hint="default"/>
+        <w:rFonts w:hint="default" w:ascii="Wingdings" w:hAnsi="Wingdings"/>
         <w:sz w:val="20"/>
       </w:rPr>
     </w:lvl>
@@ -4263,7 +6191,7 @@
         <w:ind w:left="6480" w:hanging="360"/>
       </w:pPr>
       <w:rPr>
-        <w:rFonts w:ascii="Wingdings" w:hAnsi="Wingdings" w:hint="default"/>
+        <w:rFonts w:hint="default" w:ascii="Wingdings" w:hAnsi="Wingdings"/>
         <w:sz w:val="20"/>
       </w:rPr>
     </w:lvl>
@@ -4396,7 +6324,7 @@
         <w:ind w:left="720" w:hanging="360"/>
       </w:pPr>
       <w:rPr>
-        <w:rFonts w:ascii="Symbol" w:hAnsi="Symbol" w:hint="default"/>
+        <w:rFonts w:hint="default" w:ascii="Symbol" w:hAnsi="Symbol"/>
       </w:rPr>
     </w:lvl>
     <w:lvl w:ilvl="1" w:tplc="240A0003" w:tentative="1">
@@ -4408,7 +6336,7 @@
         <w:ind w:left="1440" w:hanging="360"/>
       </w:pPr>
       <w:rPr>
-        <w:rFonts w:ascii="Courier New" w:hAnsi="Courier New" w:cs="Courier New" w:hint="default"/>
+        <w:rFonts w:hint="default" w:ascii="Courier New" w:hAnsi="Courier New" w:cs="Courier New"/>
       </w:rPr>
     </w:lvl>
     <w:lvl w:ilvl="2" w:tplc="240A0005" w:tentative="1">
@@ -4420,7 +6348,7 @@
         <w:ind w:left="2160" w:hanging="360"/>
       </w:pPr>
       <w:rPr>
-        <w:rFonts w:ascii="Wingdings" w:hAnsi="Wingdings" w:hint="default"/>
+        <w:rFonts w:hint="default" w:ascii="Wingdings" w:hAnsi="Wingdings"/>
       </w:rPr>
     </w:lvl>
     <w:lvl w:ilvl="3" w:tplc="240A0001" w:tentative="1">
@@ -4432,7 +6360,7 @@
         <w:ind w:left="2880" w:hanging="360"/>
       </w:pPr>
       <w:rPr>
-        <w:rFonts w:ascii="Symbol" w:hAnsi="Symbol" w:hint="default"/>
+        <w:rFonts w:hint="default" w:ascii="Symbol" w:hAnsi="Symbol"/>
       </w:rPr>
     </w:lvl>
     <w:lvl w:ilvl="4" w:tplc="240A0003" w:tentative="1">
@@ -4444,7 +6372,7 @@
         <w:ind w:left="3600" w:hanging="360"/>
       </w:pPr>
       <w:rPr>
-        <w:rFonts w:ascii="Courier New" w:hAnsi="Courier New" w:cs="Courier New" w:hint="default"/>
+        <w:rFonts w:hint="default" w:ascii="Courier New" w:hAnsi="Courier New" w:cs="Courier New"/>
       </w:rPr>
     </w:lvl>
     <w:lvl w:ilvl="5" w:tplc="240A0005" w:tentative="1">
@@ -4456,7 +6384,7 @@
         <w:ind w:left="4320" w:hanging="360"/>
       </w:pPr>
       <w:rPr>
-        <w:rFonts w:ascii="Wingdings" w:hAnsi="Wingdings" w:hint="default"/>
+        <w:rFonts w:hint="default" w:ascii="Wingdings" w:hAnsi="Wingdings"/>
       </w:rPr>
     </w:lvl>
     <w:lvl w:ilvl="6" w:tplc="240A0001" w:tentative="1">
@@ -4468,7 +6396,7 @@
         <w:ind w:left="5040" w:hanging="360"/>
       </w:pPr>
       <w:rPr>
-        <w:rFonts w:ascii="Symbol" w:hAnsi="Symbol" w:hint="default"/>
+        <w:rFonts w:hint="default" w:ascii="Symbol" w:hAnsi="Symbol"/>
       </w:rPr>
     </w:lvl>
     <w:lvl w:ilvl="7" w:tplc="240A0003" w:tentative="1">
@@ -4480,7 +6408,7 @@
         <w:ind w:left="5760" w:hanging="360"/>
       </w:pPr>
       <w:rPr>
-        <w:rFonts w:ascii="Courier New" w:hAnsi="Courier New" w:cs="Courier New" w:hint="default"/>
+        <w:rFonts w:hint="default" w:ascii="Courier New" w:hAnsi="Courier New" w:cs="Courier New"/>
       </w:rPr>
     </w:lvl>
     <w:lvl w:ilvl="8" w:tplc="240A0005" w:tentative="1">
@@ -4492,7 +6420,7 @@
         <w:ind w:left="6480" w:hanging="360"/>
       </w:pPr>
       <w:rPr>
-        <w:rFonts w:ascii="Wingdings" w:hAnsi="Wingdings" w:hint="default"/>
+        <w:rFonts w:hint="default" w:ascii="Wingdings" w:hAnsi="Wingdings"/>
       </w:rPr>
     </w:lvl>
   </w:abstractNum>
@@ -4509,7 +6437,7 @@
         <w:ind w:left="720" w:hanging="360"/>
       </w:pPr>
       <w:rPr>
-        <w:rFonts w:ascii="Symbol" w:hAnsi="Symbol" w:hint="default"/>
+        <w:rFonts w:hint="default" w:ascii="Symbol" w:hAnsi="Symbol"/>
       </w:rPr>
     </w:lvl>
     <w:lvl w:ilvl="1" w:tplc="240A0003" w:tentative="1">
@@ -4521,7 +6449,7 @@
         <w:ind w:left="1440" w:hanging="360"/>
       </w:pPr>
       <w:rPr>
-        <w:rFonts w:ascii="Courier New" w:hAnsi="Courier New" w:cs="Courier New" w:hint="default"/>
+        <w:rFonts w:hint="default" w:ascii="Courier New" w:hAnsi="Courier New" w:cs="Courier New"/>
       </w:rPr>
     </w:lvl>
     <w:lvl w:ilvl="2" w:tplc="240A0005" w:tentative="1">
@@ -4533,7 +6461,7 @@
         <w:ind w:left="2160" w:hanging="360"/>
       </w:pPr>
       <w:rPr>
-        <w:rFonts w:ascii="Wingdings" w:hAnsi="Wingdings" w:hint="default"/>
+        <w:rFonts w:hint="default" w:ascii="Wingdings" w:hAnsi="Wingdings"/>
       </w:rPr>
     </w:lvl>
     <w:lvl w:ilvl="3" w:tplc="240A0001" w:tentative="1">
@@ -4545,7 +6473,7 @@
         <w:ind w:left="2880" w:hanging="360"/>
       </w:pPr>
       <w:rPr>
-        <w:rFonts w:ascii="Symbol" w:hAnsi="Symbol" w:hint="default"/>
+        <w:rFonts w:hint="default" w:ascii="Symbol" w:hAnsi="Symbol"/>
       </w:rPr>
     </w:lvl>
     <w:lvl w:ilvl="4" w:tplc="240A0003" w:tentative="1">
@@ -4557,7 +6485,7 @@
         <w:ind w:left="3600" w:hanging="360"/>
       </w:pPr>
       <w:rPr>
-        <w:rFonts w:ascii="Courier New" w:hAnsi="Courier New" w:cs="Courier New" w:hint="default"/>
+        <w:rFonts w:hint="default" w:ascii="Courier New" w:hAnsi="Courier New" w:cs="Courier New"/>
       </w:rPr>
     </w:lvl>
     <w:lvl w:ilvl="5" w:tplc="240A0005" w:tentative="1">
@@ -4569,7 +6497,7 @@
         <w:ind w:left="4320" w:hanging="360"/>
       </w:pPr>
       <w:rPr>
-        <w:rFonts w:ascii="Wingdings" w:hAnsi="Wingdings" w:hint="default"/>
+        <w:rFonts w:hint="default" w:ascii="Wingdings" w:hAnsi="Wingdings"/>
       </w:rPr>
     </w:lvl>
     <w:lvl w:ilvl="6" w:tplc="240A0001" w:tentative="1">
@@ -4581,7 +6509,7 @@
         <w:ind w:left="5040" w:hanging="360"/>
       </w:pPr>
       <w:rPr>
-        <w:rFonts w:ascii="Symbol" w:hAnsi="Symbol" w:hint="default"/>
+        <w:rFonts w:hint="default" w:ascii="Symbol" w:hAnsi="Symbol"/>
       </w:rPr>
     </w:lvl>
     <w:lvl w:ilvl="7" w:tplc="240A0003" w:tentative="1">
@@ -4593,7 +6521,7 @@
         <w:ind w:left="5760" w:hanging="360"/>
       </w:pPr>
       <w:rPr>
-        <w:rFonts w:ascii="Courier New" w:hAnsi="Courier New" w:cs="Courier New" w:hint="default"/>
+        <w:rFonts w:hint="default" w:ascii="Courier New" w:hAnsi="Courier New" w:cs="Courier New"/>
       </w:rPr>
     </w:lvl>
     <w:lvl w:ilvl="8" w:tplc="240A0005" w:tentative="1">
@@ -4605,7 +6533,7 @@
         <w:ind w:left="6480" w:hanging="360"/>
       </w:pPr>
       <w:rPr>
-        <w:rFonts w:ascii="Wingdings" w:hAnsi="Wingdings" w:hint="default"/>
+        <w:rFonts w:hint="default" w:ascii="Wingdings" w:hAnsi="Wingdings"/>
       </w:rPr>
     </w:lvl>
   </w:abstractNum>
@@ -4625,7 +6553,7 @@
         <w:ind w:left="720" w:hanging="360"/>
       </w:pPr>
       <w:rPr>
-        <w:rFonts w:ascii="Symbol" w:hAnsi="Symbol" w:hint="default"/>
+        <w:rFonts w:hint="default" w:ascii="Symbol" w:hAnsi="Symbol"/>
         <w:sz w:val="20"/>
       </w:rPr>
     </w:lvl>
@@ -4641,7 +6569,7 @@
         <w:ind w:left="1440" w:hanging="360"/>
       </w:pPr>
       <w:rPr>
-        <w:rFonts w:ascii="Courier New" w:hAnsi="Courier New" w:hint="default"/>
+        <w:rFonts w:hint="default" w:ascii="Courier New" w:hAnsi="Courier New"/>
         <w:sz w:val="20"/>
       </w:rPr>
     </w:lvl>
@@ -4657,7 +6585,7 @@
         <w:ind w:left="2160" w:hanging="360"/>
       </w:pPr>
       <w:rPr>
-        <w:rFonts w:ascii="Wingdings" w:hAnsi="Wingdings" w:hint="default"/>
+        <w:rFonts w:hint="default" w:ascii="Wingdings" w:hAnsi="Wingdings"/>
         <w:sz w:val="20"/>
       </w:rPr>
     </w:lvl>
@@ -4673,7 +6601,7 @@
         <w:ind w:left="2880" w:hanging="360"/>
       </w:pPr>
       <w:rPr>
-        <w:rFonts w:ascii="Wingdings" w:hAnsi="Wingdings" w:hint="default"/>
+        <w:rFonts w:hint="default" w:ascii="Wingdings" w:hAnsi="Wingdings"/>
         <w:sz w:val="20"/>
       </w:rPr>
     </w:lvl>
@@ -4689,7 +6617,7 @@
         <w:ind w:left="3600" w:hanging="360"/>
       </w:pPr>
       <w:rPr>
-        <w:rFonts w:ascii="Wingdings" w:hAnsi="Wingdings" w:hint="default"/>
+        <w:rFonts w:hint="default" w:ascii="Wingdings" w:hAnsi="Wingdings"/>
         <w:sz w:val="20"/>
       </w:rPr>
     </w:lvl>
@@ -4705,7 +6633,7 @@
         <w:ind w:left="4320" w:hanging="360"/>
       </w:pPr>
       <w:rPr>
-        <w:rFonts w:ascii="Wingdings" w:hAnsi="Wingdings" w:hint="default"/>
+        <w:rFonts w:hint="default" w:ascii="Wingdings" w:hAnsi="Wingdings"/>
         <w:sz w:val="20"/>
       </w:rPr>
     </w:lvl>
@@ -4721,7 +6649,7 @@
         <w:ind w:left="5040" w:hanging="360"/>
       </w:pPr>
       <w:rPr>
-        <w:rFonts w:ascii="Wingdings" w:hAnsi="Wingdings" w:hint="default"/>
+        <w:rFonts w:hint="default" w:ascii="Wingdings" w:hAnsi="Wingdings"/>
         <w:sz w:val="20"/>
       </w:rPr>
     </w:lvl>
@@ -4737,7 +6665,7 @@
         <w:ind w:left="5760" w:hanging="360"/>
       </w:pPr>
       <w:rPr>
-        <w:rFonts w:ascii="Wingdings" w:hAnsi="Wingdings" w:hint="default"/>
+        <w:rFonts w:hint="default" w:ascii="Wingdings" w:hAnsi="Wingdings"/>
         <w:sz w:val="20"/>
       </w:rPr>
     </w:lvl>
@@ -4753,7 +6681,7 @@
         <w:ind w:left="6480" w:hanging="360"/>
       </w:pPr>
       <w:rPr>
-        <w:rFonts w:ascii="Wingdings" w:hAnsi="Wingdings" w:hint="default"/>
+        <w:rFonts w:hint="default" w:ascii="Wingdings" w:hAnsi="Wingdings"/>
         <w:sz w:val="20"/>
       </w:rPr>
     </w:lvl>
@@ -4887,7 +6815,7 @@
         <w:ind w:left="720" w:hanging="360"/>
       </w:pPr>
       <w:rPr>
-        <w:rFonts w:ascii="Symbol" w:hAnsi="Symbol" w:hint="default"/>
+        <w:rFonts w:hint="default" w:ascii="Symbol" w:hAnsi="Symbol"/>
         <w:sz w:val="20"/>
       </w:rPr>
     </w:lvl>
@@ -4903,7 +6831,7 @@
         <w:ind w:left="1440" w:hanging="360"/>
       </w:pPr>
       <w:rPr>
-        <w:rFonts w:ascii="Courier New" w:hAnsi="Courier New" w:hint="default"/>
+        <w:rFonts w:hint="default" w:ascii="Courier New" w:hAnsi="Courier New"/>
         <w:sz w:val="20"/>
       </w:rPr>
     </w:lvl>
@@ -4919,7 +6847,7 @@
         <w:ind w:left="2160" w:hanging="360"/>
       </w:pPr>
       <w:rPr>
-        <w:rFonts w:ascii="Wingdings" w:hAnsi="Wingdings" w:hint="default"/>
+        <w:rFonts w:hint="default" w:ascii="Wingdings" w:hAnsi="Wingdings"/>
         <w:sz w:val="20"/>
       </w:rPr>
     </w:lvl>
@@ -4935,7 +6863,7 @@
         <w:ind w:left="2880" w:hanging="360"/>
       </w:pPr>
       <w:rPr>
-        <w:rFonts w:ascii="Wingdings" w:hAnsi="Wingdings" w:hint="default"/>
+        <w:rFonts w:hint="default" w:ascii="Wingdings" w:hAnsi="Wingdings"/>
         <w:sz w:val="20"/>
       </w:rPr>
     </w:lvl>
@@ -4951,7 +6879,7 @@
         <w:ind w:left="3600" w:hanging="360"/>
       </w:pPr>
       <w:rPr>
-        <w:rFonts w:ascii="Wingdings" w:hAnsi="Wingdings" w:hint="default"/>
+        <w:rFonts w:hint="default" w:ascii="Wingdings" w:hAnsi="Wingdings"/>
         <w:sz w:val="20"/>
       </w:rPr>
     </w:lvl>
@@ -4967,7 +6895,7 @@
         <w:ind w:left="4320" w:hanging="360"/>
       </w:pPr>
       <w:rPr>
-        <w:rFonts w:ascii="Wingdings" w:hAnsi="Wingdings" w:hint="default"/>
+        <w:rFonts w:hint="default" w:ascii="Wingdings" w:hAnsi="Wingdings"/>
         <w:sz w:val="20"/>
       </w:rPr>
     </w:lvl>
@@ -4983,7 +6911,7 @@
         <w:ind w:left="5040" w:hanging="360"/>
       </w:pPr>
       <w:rPr>
-        <w:rFonts w:ascii="Wingdings" w:hAnsi="Wingdings" w:hint="default"/>
+        <w:rFonts w:hint="default" w:ascii="Wingdings" w:hAnsi="Wingdings"/>
         <w:sz w:val="20"/>
       </w:rPr>
     </w:lvl>
@@ -4999,7 +6927,7 @@
         <w:ind w:left="5760" w:hanging="360"/>
       </w:pPr>
       <w:rPr>
-        <w:rFonts w:ascii="Wingdings" w:hAnsi="Wingdings" w:hint="default"/>
+        <w:rFonts w:hint="default" w:ascii="Wingdings" w:hAnsi="Wingdings"/>
         <w:sz w:val="20"/>
       </w:rPr>
     </w:lvl>
@@ -5015,7 +6943,7 @@
         <w:ind w:left="6480" w:hanging="360"/>
       </w:pPr>
       <w:rPr>
-        <w:rFonts w:ascii="Wingdings" w:hAnsi="Wingdings" w:hint="default"/>
+        <w:rFonts w:hint="default" w:ascii="Wingdings" w:hAnsi="Wingdings"/>
         <w:sz w:val="20"/>
       </w:rPr>
     </w:lvl>
@@ -5036,7 +6964,7 @@
         <w:ind w:left="720" w:hanging="360"/>
       </w:pPr>
       <w:rPr>
-        <w:rFonts w:ascii="Symbol" w:hAnsi="Symbol" w:hint="default"/>
+        <w:rFonts w:hint="default" w:ascii="Symbol" w:hAnsi="Symbol"/>
         <w:sz w:val="20"/>
       </w:rPr>
     </w:lvl>
@@ -5052,7 +6980,7 @@
         <w:ind w:left="1440" w:hanging="360"/>
       </w:pPr>
       <w:rPr>
-        <w:rFonts w:ascii="Courier New" w:hAnsi="Courier New" w:hint="default"/>
+        <w:rFonts w:hint="default" w:ascii="Courier New" w:hAnsi="Courier New"/>
         <w:sz w:val="20"/>
       </w:rPr>
     </w:lvl>
@@ -5068,7 +6996,7 @@
         <w:ind w:left="2160" w:hanging="360"/>
       </w:pPr>
       <w:rPr>
-        <w:rFonts w:ascii="Wingdings" w:hAnsi="Wingdings" w:hint="default"/>
+        <w:rFonts w:hint="default" w:ascii="Wingdings" w:hAnsi="Wingdings"/>
         <w:sz w:val="20"/>
       </w:rPr>
     </w:lvl>
@@ -5084,7 +7012,7 @@
         <w:ind w:left="2880" w:hanging="360"/>
       </w:pPr>
       <w:rPr>
-        <w:rFonts w:ascii="Wingdings" w:hAnsi="Wingdings" w:hint="default"/>
+        <w:rFonts w:hint="default" w:ascii="Wingdings" w:hAnsi="Wingdings"/>
         <w:sz w:val="20"/>
       </w:rPr>
     </w:lvl>
@@ -5100,7 +7028,7 @@
         <w:ind w:left="3600" w:hanging="360"/>
       </w:pPr>
       <w:rPr>
-        <w:rFonts w:ascii="Wingdings" w:hAnsi="Wingdings" w:hint="default"/>
+        <w:rFonts w:hint="default" w:ascii="Wingdings" w:hAnsi="Wingdings"/>
         <w:sz w:val="20"/>
       </w:rPr>
     </w:lvl>
@@ -5116,7 +7044,7 @@
         <w:ind w:left="4320" w:hanging="360"/>
       </w:pPr>
       <w:rPr>
-        <w:rFonts w:ascii="Wingdings" w:hAnsi="Wingdings" w:hint="default"/>
+        <w:rFonts w:hint="default" w:ascii="Wingdings" w:hAnsi="Wingdings"/>
         <w:sz w:val="20"/>
       </w:rPr>
     </w:lvl>
@@ -5132,7 +7060,7 @@
         <w:ind w:left="5040" w:hanging="360"/>
       </w:pPr>
       <w:rPr>
-        <w:rFonts w:ascii="Wingdings" w:hAnsi="Wingdings" w:hint="default"/>
+        <w:rFonts w:hint="default" w:ascii="Wingdings" w:hAnsi="Wingdings"/>
         <w:sz w:val="20"/>
       </w:rPr>
     </w:lvl>
@@ -5148,7 +7076,7 @@
         <w:ind w:left="5760" w:hanging="360"/>
       </w:pPr>
       <w:rPr>
-        <w:rFonts w:ascii="Wingdings" w:hAnsi="Wingdings" w:hint="default"/>
+        <w:rFonts w:hint="default" w:ascii="Wingdings" w:hAnsi="Wingdings"/>
         <w:sz w:val="20"/>
       </w:rPr>
     </w:lvl>
@@ -5164,7 +7092,7 @@
         <w:ind w:left="6480" w:hanging="360"/>
       </w:pPr>
       <w:rPr>
-        <w:rFonts w:ascii="Wingdings" w:hAnsi="Wingdings" w:hint="default"/>
+        <w:rFonts w:hint="default" w:ascii="Wingdings" w:hAnsi="Wingdings"/>
         <w:sz w:val="20"/>
       </w:rPr>
     </w:lvl>
@@ -5185,7 +7113,7 @@
         <w:ind w:left="720" w:hanging="360"/>
       </w:pPr>
       <w:rPr>
-        <w:rFonts w:ascii="Symbol" w:hAnsi="Symbol" w:hint="default"/>
+        <w:rFonts w:hint="default" w:ascii="Symbol" w:hAnsi="Symbol"/>
         <w:sz w:val="20"/>
       </w:rPr>
     </w:lvl>
@@ -5201,7 +7129,7 @@
         <w:ind w:left="1440" w:hanging="360"/>
       </w:pPr>
       <w:rPr>
-        <w:rFonts w:ascii="Courier New" w:hAnsi="Courier New" w:hint="default"/>
+        <w:rFonts w:hint="default" w:ascii="Courier New" w:hAnsi="Courier New"/>
         <w:sz w:val="20"/>
       </w:rPr>
     </w:lvl>
@@ -5217,7 +7145,7 @@
         <w:ind w:left="2160" w:hanging="360"/>
       </w:pPr>
       <w:rPr>
-        <w:rFonts w:ascii="Wingdings" w:hAnsi="Wingdings" w:hint="default"/>
+        <w:rFonts w:hint="default" w:ascii="Wingdings" w:hAnsi="Wingdings"/>
         <w:sz w:val="20"/>
       </w:rPr>
     </w:lvl>
@@ -5233,7 +7161,7 @@
         <w:ind w:left="2880" w:hanging="360"/>
       </w:pPr>
       <w:rPr>
-        <w:rFonts w:ascii="Wingdings" w:hAnsi="Wingdings" w:hint="default"/>
+        <w:rFonts w:hint="default" w:ascii="Wingdings" w:hAnsi="Wingdings"/>
         <w:sz w:val="20"/>
       </w:rPr>
     </w:lvl>
@@ -5249,7 +7177,7 @@
         <w:ind w:left="3600" w:hanging="360"/>
       </w:pPr>
       <w:rPr>
-        <w:rFonts w:ascii="Wingdings" w:hAnsi="Wingdings" w:hint="default"/>
+        <w:rFonts w:hint="default" w:ascii="Wingdings" w:hAnsi="Wingdings"/>
         <w:sz w:val="20"/>
       </w:rPr>
     </w:lvl>
@@ -5265,7 +7193,7 @@
         <w:ind w:left="4320" w:hanging="360"/>
       </w:pPr>
       <w:rPr>
-        <w:rFonts w:ascii="Wingdings" w:hAnsi="Wingdings" w:hint="default"/>
+        <w:rFonts w:hint="default" w:ascii="Wingdings" w:hAnsi="Wingdings"/>
         <w:sz w:val="20"/>
       </w:rPr>
     </w:lvl>
@@ -5281,7 +7209,7 @@
         <w:ind w:left="5040" w:hanging="360"/>
       </w:pPr>
       <w:rPr>
-        <w:rFonts w:ascii="Wingdings" w:hAnsi="Wingdings" w:hint="default"/>
+        <w:rFonts w:hint="default" w:ascii="Wingdings" w:hAnsi="Wingdings"/>
         <w:sz w:val="20"/>
       </w:rPr>
     </w:lvl>
@@ -5297,7 +7225,7 @@
         <w:ind w:left="5760" w:hanging="360"/>
       </w:pPr>
       <w:rPr>
-        <w:rFonts w:ascii="Wingdings" w:hAnsi="Wingdings" w:hint="default"/>
+        <w:rFonts w:hint="default" w:ascii="Wingdings" w:hAnsi="Wingdings"/>
         <w:sz w:val="20"/>
       </w:rPr>
     </w:lvl>
@@ -5313,7 +7241,7 @@
         <w:ind w:left="6480" w:hanging="360"/>
       </w:pPr>
       <w:rPr>
-        <w:rFonts w:ascii="Wingdings" w:hAnsi="Wingdings" w:hint="default"/>
+        <w:rFonts w:hint="default" w:ascii="Wingdings" w:hAnsi="Wingdings"/>
         <w:sz w:val="20"/>
       </w:rPr>
     </w:lvl>
@@ -5331,7 +7259,7 @@
         <w:ind w:left="720" w:hanging="360"/>
       </w:pPr>
       <w:rPr>
-        <w:rFonts w:ascii="Symbol" w:hAnsi="Symbol" w:hint="default"/>
+        <w:rFonts w:hint="default" w:ascii="Symbol" w:hAnsi="Symbol"/>
       </w:rPr>
     </w:lvl>
     <w:lvl w:ilvl="1" w:tplc="240A0003" w:tentative="1">
@@ -5343,7 +7271,7 @@
         <w:ind w:left="1440" w:hanging="360"/>
       </w:pPr>
       <w:rPr>
-        <w:rFonts w:ascii="Courier New" w:hAnsi="Courier New" w:cs="Courier New" w:hint="default"/>
+        <w:rFonts w:hint="default" w:ascii="Courier New" w:hAnsi="Courier New" w:cs="Courier New"/>
       </w:rPr>
     </w:lvl>
     <w:lvl w:ilvl="2" w:tplc="240A0005" w:tentative="1">
@@ -5355,7 +7283,7 @@
         <w:ind w:left="2160" w:hanging="360"/>
       </w:pPr>
       <w:rPr>
-        <w:rFonts w:ascii="Wingdings" w:hAnsi="Wingdings" w:hint="default"/>
+        <w:rFonts w:hint="default" w:ascii="Wingdings" w:hAnsi="Wingdings"/>
       </w:rPr>
     </w:lvl>
     <w:lvl w:ilvl="3" w:tplc="240A0001" w:tentative="1">
@@ -5367,7 +7295,7 @@
         <w:ind w:left="2880" w:hanging="360"/>
       </w:pPr>
       <w:rPr>
-        <w:rFonts w:ascii="Symbol" w:hAnsi="Symbol" w:hint="default"/>
+        <w:rFonts w:hint="default" w:ascii="Symbol" w:hAnsi="Symbol"/>
       </w:rPr>
     </w:lvl>
     <w:lvl w:ilvl="4" w:tplc="240A0003" w:tentative="1">
@@ -5379,7 +7307,7 @@
         <w:ind w:left="3600" w:hanging="360"/>
       </w:pPr>
       <w:rPr>
-        <w:rFonts w:ascii="Courier New" w:hAnsi="Courier New" w:cs="Courier New" w:hint="default"/>
+        <w:rFonts w:hint="default" w:ascii="Courier New" w:hAnsi="Courier New" w:cs="Courier New"/>
       </w:rPr>
     </w:lvl>
     <w:lvl w:ilvl="5" w:tplc="240A0005" w:tentative="1">
@@ -5391,7 +7319,7 @@
         <w:ind w:left="4320" w:hanging="360"/>
       </w:pPr>
       <w:rPr>
-        <w:rFonts w:ascii="Wingdings" w:hAnsi="Wingdings" w:hint="default"/>
+        <w:rFonts w:hint="default" w:ascii="Wingdings" w:hAnsi="Wingdings"/>
       </w:rPr>
     </w:lvl>
     <w:lvl w:ilvl="6" w:tplc="240A0001" w:tentative="1">
@@ -5403,7 +7331,7 @@
         <w:ind w:left="5040" w:hanging="360"/>
       </w:pPr>
       <w:rPr>
-        <w:rFonts w:ascii="Symbol" w:hAnsi="Symbol" w:hint="default"/>
+        <w:rFonts w:hint="default" w:ascii="Symbol" w:hAnsi="Symbol"/>
       </w:rPr>
     </w:lvl>
     <w:lvl w:ilvl="7" w:tplc="240A0003" w:tentative="1">
@@ -5415,7 +7343,7 @@
         <w:ind w:left="5760" w:hanging="360"/>
       </w:pPr>
       <w:rPr>
-        <w:rFonts w:ascii="Courier New" w:hAnsi="Courier New" w:cs="Courier New" w:hint="default"/>
+        <w:rFonts w:hint="default" w:ascii="Courier New" w:hAnsi="Courier New" w:cs="Courier New"/>
       </w:rPr>
     </w:lvl>
     <w:lvl w:ilvl="8" w:tplc="240A0005" w:tentative="1">
@@ -5427,7 +7355,7 @@
         <w:ind w:left="6480" w:hanging="360"/>
       </w:pPr>
       <w:rPr>
-        <w:rFonts w:ascii="Wingdings" w:hAnsi="Wingdings" w:hint="default"/>
+        <w:rFonts w:hint="default" w:ascii="Wingdings" w:hAnsi="Wingdings"/>
       </w:rPr>
     </w:lvl>
   </w:abstractNum>
@@ -5447,7 +7375,7 @@
         <w:ind w:left="720" w:hanging="360"/>
       </w:pPr>
       <w:rPr>
-        <w:rFonts w:ascii="Symbol" w:hAnsi="Symbol" w:hint="default"/>
+        <w:rFonts w:hint="default" w:ascii="Symbol" w:hAnsi="Symbol"/>
         <w:sz w:val="20"/>
       </w:rPr>
     </w:lvl>
@@ -5463,7 +7391,7 @@
         <w:ind w:left="1440" w:hanging="360"/>
       </w:pPr>
       <w:rPr>
-        <w:rFonts w:ascii="Courier New" w:hAnsi="Courier New" w:hint="default"/>
+        <w:rFonts w:hint="default" w:ascii="Courier New" w:hAnsi="Courier New"/>
         <w:sz w:val="20"/>
       </w:rPr>
     </w:lvl>
@@ -5479,7 +7407,7 @@
         <w:ind w:left="2160" w:hanging="360"/>
       </w:pPr>
       <w:rPr>
-        <w:rFonts w:ascii="Wingdings" w:hAnsi="Wingdings" w:hint="default"/>
+        <w:rFonts w:hint="default" w:ascii="Wingdings" w:hAnsi="Wingdings"/>
         <w:sz w:val="20"/>
       </w:rPr>
     </w:lvl>
@@ -5495,7 +7423,7 @@
         <w:ind w:left="2880" w:hanging="360"/>
       </w:pPr>
       <w:rPr>
-        <w:rFonts w:ascii="Wingdings" w:hAnsi="Wingdings" w:hint="default"/>
+        <w:rFonts w:hint="default" w:ascii="Wingdings" w:hAnsi="Wingdings"/>
         <w:sz w:val="20"/>
       </w:rPr>
     </w:lvl>
@@ -5511,7 +7439,7 @@
         <w:ind w:left="3600" w:hanging="360"/>
       </w:pPr>
       <w:rPr>
-        <w:rFonts w:ascii="Wingdings" w:hAnsi="Wingdings" w:hint="default"/>
+        <w:rFonts w:hint="default" w:ascii="Wingdings" w:hAnsi="Wingdings"/>
         <w:sz w:val="20"/>
       </w:rPr>
     </w:lvl>
@@ -5527,7 +7455,7 @@
         <w:ind w:left="4320" w:hanging="360"/>
       </w:pPr>
       <w:rPr>
-        <w:rFonts w:ascii="Wingdings" w:hAnsi="Wingdings" w:hint="default"/>
+        <w:rFonts w:hint="default" w:ascii="Wingdings" w:hAnsi="Wingdings"/>
         <w:sz w:val="20"/>
       </w:rPr>
     </w:lvl>
@@ -5543,7 +7471,7 @@
         <w:ind w:left="5040" w:hanging="360"/>
       </w:pPr>
       <w:rPr>
-        <w:rFonts w:ascii="Wingdings" w:hAnsi="Wingdings" w:hint="default"/>
+        <w:rFonts w:hint="default" w:ascii="Wingdings" w:hAnsi="Wingdings"/>
         <w:sz w:val="20"/>
       </w:rPr>
     </w:lvl>
@@ -5559,7 +7487,7 @@
         <w:ind w:left="5760" w:hanging="360"/>
       </w:pPr>
       <w:rPr>
-        <w:rFonts w:ascii="Wingdings" w:hAnsi="Wingdings" w:hint="default"/>
+        <w:rFonts w:hint="default" w:ascii="Wingdings" w:hAnsi="Wingdings"/>
         <w:sz w:val="20"/>
       </w:rPr>
     </w:lvl>
@@ -5575,7 +7503,7 @@
         <w:ind w:left="6480" w:hanging="360"/>
       </w:pPr>
       <w:rPr>
-        <w:rFonts w:ascii="Wingdings" w:hAnsi="Wingdings" w:hint="default"/>
+        <w:rFonts w:hint="default" w:ascii="Wingdings" w:hAnsi="Wingdings"/>
         <w:sz w:val="20"/>
       </w:rPr>
     </w:lvl>
@@ -5593,7 +7521,7 @@
         <w:ind w:left="720" w:hanging="360"/>
       </w:pPr>
       <w:rPr>
-        <w:rFonts w:ascii="Symbol" w:hAnsi="Symbol" w:hint="default"/>
+        <w:rFonts w:hint="default" w:ascii="Symbol" w:hAnsi="Symbol"/>
       </w:rPr>
     </w:lvl>
     <w:lvl w:ilvl="1" w:tplc="240A0003" w:tentative="1">
@@ -5605,7 +7533,7 @@
         <w:ind w:left="1440" w:hanging="360"/>
       </w:pPr>
       <w:rPr>
-        <w:rFonts w:ascii="Courier New" w:hAnsi="Courier New" w:cs="Courier New" w:hint="default"/>
+        <w:rFonts w:hint="default" w:ascii="Courier New" w:hAnsi="Courier New" w:cs="Courier New"/>
       </w:rPr>
     </w:lvl>
     <w:lvl w:ilvl="2" w:tplc="240A0005" w:tentative="1">
@@ -5617,7 +7545,7 @@
         <w:ind w:left="2160" w:hanging="360"/>
       </w:pPr>
       <w:rPr>
-        <w:rFonts w:ascii="Wingdings" w:hAnsi="Wingdings" w:hint="default"/>
+        <w:rFonts w:hint="default" w:ascii="Wingdings" w:hAnsi="Wingdings"/>
       </w:rPr>
     </w:lvl>
     <w:lvl w:ilvl="3" w:tplc="240A0001" w:tentative="1">
@@ -5629,7 +7557,7 @@
         <w:ind w:left="2880" w:hanging="360"/>
       </w:pPr>
       <w:rPr>
-        <w:rFonts w:ascii="Symbol" w:hAnsi="Symbol" w:hint="default"/>
+        <w:rFonts w:hint="default" w:ascii="Symbol" w:hAnsi="Symbol"/>
       </w:rPr>
     </w:lvl>
     <w:lvl w:ilvl="4" w:tplc="240A0003" w:tentative="1">
@@ -5641,7 +7569,7 @@
         <w:ind w:left="3600" w:hanging="360"/>
       </w:pPr>
       <w:rPr>
-        <w:rFonts w:ascii="Courier New" w:hAnsi="Courier New" w:cs="Courier New" w:hint="default"/>
+        <w:rFonts w:hint="default" w:ascii="Courier New" w:hAnsi="Courier New" w:cs="Courier New"/>
       </w:rPr>
     </w:lvl>
     <w:lvl w:ilvl="5" w:tplc="240A0005" w:tentative="1">
@@ -5653,7 +7581,7 @@
         <w:ind w:left="4320" w:hanging="360"/>
       </w:pPr>
       <w:rPr>
-        <w:rFonts w:ascii="Wingdings" w:hAnsi="Wingdings" w:hint="default"/>
+        <w:rFonts w:hint="default" w:ascii="Wingdings" w:hAnsi="Wingdings"/>
       </w:rPr>
     </w:lvl>
     <w:lvl w:ilvl="6" w:tplc="240A0001" w:tentative="1">
@@ -5665,7 +7593,7 @@
         <w:ind w:left="5040" w:hanging="360"/>
       </w:pPr>
       <w:rPr>
-        <w:rFonts w:ascii="Symbol" w:hAnsi="Symbol" w:hint="default"/>
+        <w:rFonts w:hint="default" w:ascii="Symbol" w:hAnsi="Symbol"/>
       </w:rPr>
     </w:lvl>
     <w:lvl w:ilvl="7" w:tplc="240A0003" w:tentative="1">
@@ -5677,7 +7605,7 @@
         <w:ind w:left="5760" w:hanging="360"/>
       </w:pPr>
       <w:rPr>
-        <w:rFonts w:ascii="Courier New" w:hAnsi="Courier New" w:cs="Courier New" w:hint="default"/>
+        <w:rFonts w:hint="default" w:ascii="Courier New" w:hAnsi="Courier New" w:cs="Courier New"/>
       </w:rPr>
     </w:lvl>
     <w:lvl w:ilvl="8" w:tplc="240A0005" w:tentative="1">
@@ -5689,7 +7617,7 @@
         <w:ind w:left="6480" w:hanging="360"/>
       </w:pPr>
       <w:rPr>
-        <w:rFonts w:ascii="Wingdings" w:hAnsi="Wingdings" w:hint="default"/>
+        <w:rFonts w:hint="default" w:ascii="Wingdings" w:hAnsi="Wingdings"/>
       </w:rPr>
     </w:lvl>
   </w:abstractNum>
@@ -5740,7 +7668,7 @@
   <w:docDefaults>
     <w:rPrDefault>
       <w:rPr>
-        <w:rFonts w:ascii="Calibri" w:eastAsia="Droid Sans Fallback" w:hAnsi="Calibri" w:cs="Times New Roman"/>
+        <w:rFonts w:ascii="Calibri" w:hAnsi="Calibri" w:eastAsia="Droid Sans Fallback" w:cs="Times New Roman"/>
         <w:sz w:val="22"/>
         <w:szCs w:val="22"/>
         <w:lang w:val="en-US" w:eastAsia="en-US" w:bidi="ar-SA"/>
@@ -5755,14 +7683,14 @@
   <w:latentStyles w:defLockedState="0" w:defUIPriority="99" w:defSemiHidden="0" w:defUnhideWhenUsed="0" w:defQFormat="0" w:count="376">
     <w:lsdException w:name="Normal" w:uiPriority="0" w:qFormat="1"/>
     <w:lsdException w:name="heading 1" w:uiPriority="9" w:qFormat="1"/>
-    <w:lsdException w:name="heading 2" w:semiHidden="1" w:uiPriority="9" w:unhideWhenUsed="1" w:qFormat="1"/>
-    <w:lsdException w:name="heading 3" w:semiHidden="1" w:uiPriority="9" w:unhideWhenUsed="1" w:qFormat="1"/>
-    <w:lsdException w:name="heading 4" w:semiHidden="1" w:uiPriority="9" w:unhideWhenUsed="1" w:qFormat="1"/>
-    <w:lsdException w:name="heading 5" w:semiHidden="1" w:uiPriority="9" w:unhideWhenUsed="1" w:qFormat="1"/>
-    <w:lsdException w:name="heading 6" w:semiHidden="1" w:uiPriority="9" w:unhideWhenUsed="1" w:qFormat="1"/>
-    <w:lsdException w:name="heading 7" w:semiHidden="1" w:uiPriority="9" w:unhideWhenUsed="1" w:qFormat="1"/>
-    <w:lsdException w:name="heading 8" w:semiHidden="1" w:uiPriority="9" w:unhideWhenUsed="1" w:qFormat="1"/>
-    <w:lsdException w:name="heading 9" w:semiHidden="1" w:uiPriority="9" w:unhideWhenUsed="1" w:qFormat="1"/>
+    <w:lsdException w:name="heading 2" w:uiPriority="9" w:semiHidden="1" w:unhideWhenUsed="1" w:qFormat="1"/>
+    <w:lsdException w:name="heading 3" w:uiPriority="9" w:semiHidden="1" w:unhideWhenUsed="1" w:qFormat="1"/>
+    <w:lsdException w:name="heading 4" w:uiPriority="9" w:semiHidden="1" w:unhideWhenUsed="1" w:qFormat="1"/>
+    <w:lsdException w:name="heading 5" w:uiPriority="9" w:semiHidden="1" w:unhideWhenUsed="1" w:qFormat="1"/>
+    <w:lsdException w:name="heading 6" w:uiPriority="9" w:semiHidden="1" w:unhideWhenUsed="1" w:qFormat="1"/>
+    <w:lsdException w:name="heading 7" w:uiPriority="9" w:semiHidden="1" w:unhideWhenUsed="1" w:qFormat="1"/>
+    <w:lsdException w:name="heading 8" w:uiPriority="9" w:semiHidden="1" w:unhideWhenUsed="1" w:qFormat="1"/>
+    <w:lsdException w:name="heading 9" w:uiPriority="9" w:semiHidden="1" w:unhideWhenUsed="1" w:qFormat="1"/>
     <w:lsdException w:name="index 1" w:semiHidden="1" w:unhideWhenUsed="1"/>
     <w:lsdException w:name="index 2" w:semiHidden="1" w:unhideWhenUsed="1"/>
     <w:lsdException w:name="index 3" w:semiHidden="1" w:unhideWhenUsed="1"/>
@@ -5772,22 +7700,22 @@
     <w:lsdException w:name="index 7" w:semiHidden="1" w:unhideWhenUsed="1"/>
     <w:lsdException w:name="index 8" w:semiHidden="1" w:unhideWhenUsed="1"/>
     <w:lsdException w:name="index 9" w:semiHidden="1" w:unhideWhenUsed="1"/>
-    <w:lsdException w:name="toc 1" w:semiHidden="1" w:uiPriority="39" w:unhideWhenUsed="1"/>
-    <w:lsdException w:name="toc 2" w:semiHidden="1" w:uiPriority="39" w:unhideWhenUsed="1"/>
-    <w:lsdException w:name="toc 3" w:semiHidden="1" w:uiPriority="39" w:unhideWhenUsed="1"/>
-    <w:lsdException w:name="toc 4" w:semiHidden="1" w:uiPriority="39" w:unhideWhenUsed="1"/>
-    <w:lsdException w:name="toc 5" w:semiHidden="1" w:uiPriority="39" w:unhideWhenUsed="1"/>
-    <w:lsdException w:name="toc 6" w:semiHidden="1" w:uiPriority="39" w:unhideWhenUsed="1"/>
-    <w:lsdException w:name="toc 7" w:semiHidden="1" w:uiPriority="39" w:unhideWhenUsed="1"/>
-    <w:lsdException w:name="toc 8" w:semiHidden="1" w:uiPriority="39" w:unhideWhenUsed="1"/>
-    <w:lsdException w:name="toc 9" w:semiHidden="1" w:uiPriority="39" w:unhideWhenUsed="1"/>
+    <w:lsdException w:name="toc 1" w:uiPriority="39" w:semiHidden="1" w:unhideWhenUsed="1"/>
+    <w:lsdException w:name="toc 2" w:uiPriority="39" w:semiHidden="1" w:unhideWhenUsed="1"/>
+    <w:lsdException w:name="toc 3" w:uiPriority="39" w:semiHidden="1" w:unhideWhenUsed="1"/>
+    <w:lsdException w:name="toc 4" w:uiPriority="39" w:semiHidden="1" w:unhideWhenUsed="1"/>
+    <w:lsdException w:name="toc 5" w:uiPriority="39" w:semiHidden="1" w:unhideWhenUsed="1"/>
+    <w:lsdException w:name="toc 6" w:uiPriority="39" w:semiHidden="1" w:unhideWhenUsed="1"/>
+    <w:lsdException w:name="toc 7" w:uiPriority="39" w:semiHidden="1" w:unhideWhenUsed="1"/>
+    <w:lsdException w:name="toc 8" w:uiPriority="39" w:semiHidden="1" w:unhideWhenUsed="1"/>
+    <w:lsdException w:name="toc 9" w:uiPriority="39" w:semiHidden="1" w:unhideWhenUsed="1"/>
     <w:lsdException w:name="Normal Indent" w:semiHidden="1" w:unhideWhenUsed="1"/>
     <w:lsdException w:name="footnote text" w:semiHidden="1" w:unhideWhenUsed="1"/>
     <w:lsdException w:name="annotation text" w:semiHidden="1" w:unhideWhenUsed="1"/>
     <w:lsdException w:name="header" w:semiHidden="1" w:unhideWhenUsed="1"/>
     <w:lsdException w:name="footer" w:semiHidden="1" w:unhideWhenUsed="1"/>
     <w:lsdException w:name="index heading" w:semiHidden="1" w:unhideWhenUsed="1"/>
-    <w:lsdException w:name="caption" w:semiHidden="1" w:uiPriority="35" w:unhideWhenUsed="1" w:qFormat="1"/>
+    <w:lsdException w:name="caption" w:uiPriority="35" w:semiHidden="1" w:unhideWhenUsed="1" w:qFormat="1"/>
     <w:lsdException w:name="table of figures" w:semiHidden="1" w:unhideWhenUsed="1"/>
     <w:lsdException w:name="envelope address" w:semiHidden="1" w:unhideWhenUsed="1"/>
     <w:lsdException w:name="envelope return" w:semiHidden="1" w:unhideWhenUsed="1"/>
@@ -5818,7 +7746,7 @@
     <w:lsdException w:name="Title" w:uiPriority="10" w:qFormat="1"/>
     <w:lsdException w:name="Closing" w:semiHidden="1" w:unhideWhenUsed="1"/>
     <w:lsdException w:name="Signature" w:semiHidden="1" w:unhideWhenUsed="1"/>
-    <w:lsdException w:name="Default Paragraph Font" w:semiHidden="1" w:uiPriority="1" w:unhideWhenUsed="1"/>
+    <w:lsdException w:name="Default Paragraph Font" w:uiPriority="1" w:semiHidden="1" w:unhideWhenUsed="1"/>
     <w:lsdException w:name="Body Text" w:semiHidden="1" w:unhideWhenUsed="1"/>
     <w:lsdException w:name="Body Text Indent" w:semiHidden="1" w:unhideWhenUsed="1"/>
     <w:lsdException w:name="List Continue" w:semiHidden="1" w:unhideWhenUsed="1"/>
@@ -6018,8 +7946,8 @@
     <w:lsdException w:name="Subtle Reference" w:uiPriority="31" w:qFormat="1"/>
     <w:lsdException w:name="Intense Reference" w:uiPriority="32" w:qFormat="1"/>
     <w:lsdException w:name="Book Title" w:uiPriority="33" w:qFormat="1"/>
-    <w:lsdException w:name="Bibliography" w:semiHidden="1" w:uiPriority="37" w:unhideWhenUsed="1"/>
-    <w:lsdException w:name="TOC Heading" w:semiHidden="1" w:uiPriority="39" w:unhideWhenUsed="1" w:qFormat="1"/>
+    <w:lsdException w:name="Bibliography" w:uiPriority="37" w:semiHidden="1" w:unhideWhenUsed="1"/>
+    <w:lsdException w:name="TOC Heading" w:uiPriority="39" w:semiHidden="1" w:unhideWhenUsed="1" w:qFormat="1"/>
     <w:lsdException w:name="Plain Table 1" w:uiPriority="41"/>
     <w:lsdException w:name="Plain Table 2" w:uiPriority="42"/>
     <w:lsdException w:name="Plain Table 3" w:uiPriority="43"/>
@@ -6130,7 +8058,7 @@
     <w:lsdException w:name="Unresolved Mention" w:semiHidden="1" w:unhideWhenUsed="1"/>
     <w:lsdException w:name="Smart Link" w:semiHidden="1" w:unhideWhenUsed="1"/>
   </w:latentStyles>
-  <w:style w:type="paragraph" w:default="1" w:styleId="Normal">
+  <w:style w:type="paragraph" w:styleId="Normal" w:default="1">
     <w:name w:val="Normal"/>
     <w:qFormat/>
     <w:pPr>
@@ -6311,12 +8239,13 @@
       <w:szCs w:val="20"/>
     </w:rPr>
   </w:style>
-  <w:style w:type="character" w:default="1" w:styleId="Fuentedeprrafopredeter">
+  <w:style w:type="character" w:styleId="Fuentedeprrafopredeter" w:default="1">
     <w:name w:val="Default Paragraph Font"/>
     <w:uiPriority w:val="1"/>
+    <w:semiHidden/>
     <w:unhideWhenUsed/>
   </w:style>
-  <w:style w:type="table" w:default="1" w:styleId="Tablanormal">
+  <w:style w:type="table" w:styleId="Tablanormal" w:default="1">
     <w:name w:val="Normal Table"/>
     <w:uiPriority w:val="99"/>
     <w:semiHidden/>
@@ -6331,13 +8260,13 @@
       </w:tblCellMar>
     </w:tblPr>
   </w:style>
-  <w:style w:type="numbering" w:default="1" w:styleId="Sinlista">
+  <w:style w:type="numbering" w:styleId="Sinlista" w:default="1">
     <w:name w:val="No List"/>
     <w:uiPriority w:val="99"/>
     <w:semiHidden/>
     <w:unhideWhenUsed/>
   </w:style>
-  <w:style w:type="character" w:customStyle="1" w:styleId="TtuloCar">
+  <w:style w:type="character" w:styleId="TtuloCar" w:customStyle="1">
     <w:name w:val="Título Car"/>
     <w:basedOn w:val="Fuentedeprrafopredeter"/>
     <w:qFormat/>
@@ -6349,7 +8278,7 @@
       <w:szCs w:val="52"/>
     </w:rPr>
   </w:style>
-  <w:style w:type="character" w:customStyle="1" w:styleId="Ttulo1Car">
+  <w:style w:type="character" w:styleId="Ttulo1Car" w:customStyle="1">
     <w:name w:val="Título 1 Car"/>
     <w:basedOn w:val="Fuentedeprrafopredeter"/>
     <w:qFormat/>
@@ -6361,7 +8290,7 @@
       <w:szCs w:val="28"/>
     </w:rPr>
   </w:style>
-  <w:style w:type="character" w:customStyle="1" w:styleId="Ttulo2Car">
+  <w:style w:type="character" w:styleId="Ttulo2Car" w:customStyle="1">
     <w:name w:val="Título 2 Car"/>
     <w:basedOn w:val="Fuentedeprrafopredeter"/>
     <w:qFormat/>
@@ -6382,7 +8311,7 @@
       <w:szCs w:val="16"/>
     </w:rPr>
   </w:style>
-  <w:style w:type="character" w:customStyle="1" w:styleId="TextocomentarioCar">
+  <w:style w:type="character" w:styleId="TextocomentarioCar" w:customStyle="1">
     <w:name w:val="Texto comentario Car"/>
     <w:basedOn w:val="Fuentedeprrafopredeter"/>
     <w:qFormat/>
@@ -6391,7 +8320,7 @@
       <w:szCs w:val="20"/>
     </w:rPr>
   </w:style>
-  <w:style w:type="character" w:customStyle="1" w:styleId="AsuntodelcomentarioCar">
+  <w:style w:type="character" w:styleId="AsuntodelcomentarioCar" w:customStyle="1">
     <w:name w:val="Asunto del comentario Car"/>
     <w:basedOn w:val="TextocomentarioCar"/>
     <w:qFormat/>
@@ -6402,7 +8331,7 @@
       <w:szCs w:val="20"/>
     </w:rPr>
   </w:style>
-  <w:style w:type="character" w:customStyle="1" w:styleId="TextodegloboCar">
+  <w:style w:type="character" w:styleId="TextodegloboCar" w:customStyle="1">
     <w:name w:val="Texto de globo Car"/>
     <w:basedOn w:val="Fuentedeprrafopredeter"/>
     <w:qFormat/>
@@ -6412,7 +8341,7 @@
       <w:szCs w:val="16"/>
     </w:rPr>
   </w:style>
-  <w:style w:type="character" w:customStyle="1" w:styleId="MapadeldocumentoCar">
+  <w:style w:type="character" w:styleId="MapadeldocumentoCar" w:customStyle="1">
     <w:name w:val="Mapa del documento Car"/>
     <w:basedOn w:val="Fuentedeprrafopredeter"/>
     <w:qFormat/>
@@ -6422,7 +8351,7 @@
       <w:szCs w:val="24"/>
     </w:rPr>
   </w:style>
-  <w:style w:type="character" w:customStyle="1" w:styleId="Ttulo3Car">
+  <w:style w:type="character" w:styleId="Ttulo3Car" w:customStyle="1">
     <w:name w:val="Título 3 Car"/>
     <w:basedOn w:val="Fuentedeprrafopredeter"/>
     <w:qFormat/>
@@ -6432,7 +8361,7 @@
       <w:bCs/>
     </w:rPr>
   </w:style>
-  <w:style w:type="character" w:customStyle="1" w:styleId="Ttulo4Car">
+  <w:style w:type="character" w:styleId="Ttulo4Car" w:customStyle="1">
     <w:name w:val="Título 4 Car"/>
     <w:basedOn w:val="Fuentedeprrafopredeter"/>
     <w:qFormat/>
@@ -6445,7 +8374,7 @@
       <w:color w:val="4F81BD"/>
     </w:rPr>
   </w:style>
-  <w:style w:type="character" w:customStyle="1" w:styleId="Ttulo5Car">
+  <w:style w:type="character" w:styleId="Ttulo5Car" w:customStyle="1">
     <w:name w:val="Título 5 Car"/>
     <w:basedOn w:val="Fuentedeprrafopredeter"/>
     <w:qFormat/>
@@ -6454,7 +8383,7 @@
       <w:color w:val="243F60"/>
     </w:rPr>
   </w:style>
-  <w:style w:type="character" w:customStyle="1" w:styleId="Ttulo6Car">
+  <w:style w:type="character" w:styleId="Ttulo6Car" w:customStyle="1">
     <w:name w:val="Título 6 Car"/>
     <w:basedOn w:val="Fuentedeprrafopredeter"/>
     <w:qFormat/>
@@ -6465,7 +8394,7 @@
       <w:color w:val="243F60"/>
     </w:rPr>
   </w:style>
-  <w:style w:type="character" w:customStyle="1" w:styleId="Ttulo7Car">
+  <w:style w:type="character" w:styleId="Ttulo7Car" w:customStyle="1">
     <w:name w:val="Título 7 Car"/>
     <w:basedOn w:val="Fuentedeprrafopredeter"/>
     <w:qFormat/>
@@ -6476,7 +8405,7 @@
       <w:color w:val="404040"/>
     </w:rPr>
   </w:style>
-  <w:style w:type="character" w:customStyle="1" w:styleId="Ttulo8Car">
+  <w:style w:type="character" w:styleId="Ttulo8Car" w:customStyle="1">
     <w:name w:val="Título 8 Car"/>
     <w:basedOn w:val="Fuentedeprrafopredeter"/>
     <w:qFormat/>
@@ -6487,7 +8416,7 @@
       <w:szCs w:val="20"/>
     </w:rPr>
   </w:style>
-  <w:style w:type="character" w:customStyle="1" w:styleId="Ttulo9Car">
+  <w:style w:type="character" w:styleId="Ttulo9Car" w:customStyle="1">
     <w:name w:val="Título 9 Car"/>
     <w:basedOn w:val="Fuentedeprrafopredeter"/>
     <w:qFormat/>
@@ -6500,7 +8429,7 @@
       <w:szCs w:val="20"/>
     </w:rPr>
   </w:style>
-  <w:style w:type="paragraph" w:customStyle="1" w:styleId="Heading">
+  <w:style w:type="paragraph" w:styleId="Heading" w:customStyle="1">
     <w:name w:val="Heading"/>
     <w:basedOn w:val="Normal"/>
     <w:next w:val="BodyText1"/>
@@ -6509,7 +8438,7 @@
       <w:spacing w:before="240" w:after="120"/>
     </w:pPr>
     <w:rPr>
-      <w:rFonts w:ascii="Liberation Sans" w:eastAsia="Droid Sans Fallback" w:hAnsi="Liberation Sans" w:cs="Lohit Hindi"/>
+      <w:rFonts w:ascii="Liberation Sans" w:hAnsi="Liberation Sans" w:eastAsia="Droid Sans Fallback" w:cs="Lohit Hindi"/>
       <w:sz w:val="28"/>
       <w:szCs w:val="28"/>
     </w:rPr>
@@ -6544,7 +8473,7 @@
       <w:szCs w:val="24"/>
     </w:rPr>
   </w:style>
-  <w:style w:type="paragraph" w:customStyle="1" w:styleId="Index">
+  <w:style w:type="paragraph" w:styleId="Index" w:customStyle="1">
     <w:name w:val="Index"/>
     <w:basedOn w:val="Normal"/>
     <w:qFormat/>
@@ -6555,7 +8484,7 @@
       <w:rFonts w:cs="Lohit Hindi"/>
     </w:rPr>
   </w:style>
-  <w:style w:type="paragraph" w:customStyle="1" w:styleId="BodyText1">
+  <w:style w:type="paragraph" w:styleId="BodyText1" w:customStyle="1">
     <w:name w:val="Body Text1"/>
     <w:basedOn w:val="Normal"/>
     <w:qFormat/>
@@ -6569,7 +8498,7 @@
     <w:qFormat/>
     <w:pPr>
       <w:pBdr>
-        <w:bottom w:val="single" w:sz="8" w:space="0" w:color="4F81BD"/>
+        <w:bottom w:val="single" w:color="4F81BD" w:sz="8" w:space="0"/>
       </w:pBdr>
       <w:spacing w:after="300" w:line="100" w:lineRule="atLeast"/>
       <w:contextualSpacing/>
@@ -6660,12 +8589,12 @@
     <w:rsid w:val="00991F76"/>
     <w:tblPr>
       <w:tblBorders>
-        <w:top w:val="single" w:sz="4" w:space="0" w:color="auto"/>
-        <w:left w:val="single" w:sz="4" w:space="0" w:color="auto"/>
-        <w:bottom w:val="single" w:sz="4" w:space="0" w:color="auto"/>
-        <w:right w:val="single" w:sz="4" w:space="0" w:color="auto"/>
-        <w:insideH w:val="single" w:sz="4" w:space="0" w:color="auto"/>
-        <w:insideV w:val="single" w:sz="4" w:space="0" w:color="auto"/>
+        <w:top w:val="single" w:color="auto" w:sz="4" w:space="0"/>
+        <w:left w:val="single" w:color="auto" w:sz="4" w:space="0"/>
+        <w:bottom w:val="single" w:color="auto" w:sz="4" w:space="0"/>
+        <w:right w:val="single" w:color="auto" w:sz="4" w:space="0"/>
+        <w:insideH w:val="single" w:color="auto" w:sz="4" w:space="0"/>
+        <w:insideV w:val="single" w:color="auto" w:sz="4" w:space="0"/>
       </w:tblBorders>
     </w:tblPr>
   </w:style>
@@ -6678,11 +8607,11 @@
       <w:tblStyleRowBandSize w:val="1"/>
       <w:tblStyleColBandSize w:val="1"/>
       <w:tblBorders>
-        <w:top w:val="single" w:sz="4" w:space="0" w:color="95B3D7" w:themeColor="accent1" w:themeTint="99"/>
-        <w:left w:val="single" w:sz="4" w:space="0" w:color="95B3D7" w:themeColor="accent1" w:themeTint="99"/>
-        <w:bottom w:val="single" w:sz="4" w:space="0" w:color="95B3D7" w:themeColor="accent1" w:themeTint="99"/>
-        <w:right w:val="single" w:sz="4" w:space="0" w:color="95B3D7" w:themeColor="accent1" w:themeTint="99"/>
-        <w:insideH w:val="single" w:sz="4" w:space="0" w:color="95B3D7" w:themeColor="accent1" w:themeTint="99"/>
+        <w:top w:val="single" w:color="95B3D7" w:themeColor="accent1" w:themeTint="99" w:sz="4" w:space="0"/>
+        <w:left w:val="single" w:color="95B3D7" w:themeColor="accent1" w:themeTint="99" w:sz="4" w:space="0"/>
+        <w:bottom w:val="single" w:color="95B3D7" w:themeColor="accent1" w:themeTint="99" w:sz="4" w:space="0"/>
+        <w:right w:val="single" w:color="95B3D7" w:themeColor="accent1" w:themeTint="99" w:sz="4" w:space="0"/>
+        <w:insideH w:val="single" w:color="95B3D7" w:themeColor="accent1" w:themeTint="99" w:sz="4" w:space="0"/>
       </w:tblBorders>
     </w:tblPr>
     <w:tblStylePr w:type="firstRow">
@@ -6694,10 +8623,10 @@
       <w:tblPr/>
       <w:tcPr>
         <w:tcBorders>
-          <w:top w:val="single" w:sz="4" w:space="0" w:color="4F81BD" w:themeColor="accent1"/>
-          <w:left w:val="single" w:sz="4" w:space="0" w:color="4F81BD" w:themeColor="accent1"/>
-          <w:bottom w:val="single" w:sz="4" w:space="0" w:color="4F81BD" w:themeColor="accent1"/>
-          <w:right w:val="single" w:sz="4" w:space="0" w:color="4F81BD" w:themeColor="accent1"/>
+          <w:top w:val="single" w:color="4F81BD" w:themeColor="accent1" w:sz="4" w:space="0"/>
+          <w:left w:val="single" w:color="4F81BD" w:themeColor="accent1" w:sz="4" w:space="0"/>
+          <w:bottom w:val="single" w:color="4F81BD" w:themeColor="accent1" w:sz="4" w:space="0"/>
+          <w:right w:val="single" w:color="4F81BD" w:themeColor="accent1" w:sz="4" w:space="0"/>
           <w:insideH w:val="nil"/>
         </w:tcBorders>
         <w:shd w:val="clear" w:color="auto" w:fill="4F81BD" w:themeFill="accent1"/>
@@ -6711,7 +8640,7 @@
       <w:tblPr/>
       <w:tcPr>
         <w:tcBorders>
-          <w:top w:val="double" w:sz="4" w:space="0" w:color="95B3D7" w:themeColor="accent1" w:themeTint="99"/>
+          <w:top w:val="double" w:color="95B3D7" w:themeColor="accent1" w:themeTint="99" w:sz="4" w:space="0"/>
         </w:tcBorders>
       </w:tcPr>
     </w:tblStylePr>
@@ -6749,12 +8678,12 @@
       <w:tblStyleRowBandSize w:val="1"/>
       <w:tblStyleColBandSize w:val="1"/>
       <w:tblBorders>
-        <w:top w:val="single" w:sz="4" w:space="0" w:color="95B3D7" w:themeColor="accent1" w:themeTint="99"/>
-        <w:left w:val="single" w:sz="4" w:space="0" w:color="95B3D7" w:themeColor="accent1" w:themeTint="99"/>
-        <w:bottom w:val="single" w:sz="4" w:space="0" w:color="95B3D7" w:themeColor="accent1" w:themeTint="99"/>
-        <w:right w:val="single" w:sz="4" w:space="0" w:color="95B3D7" w:themeColor="accent1" w:themeTint="99"/>
-        <w:insideH w:val="single" w:sz="4" w:space="0" w:color="95B3D7" w:themeColor="accent1" w:themeTint="99"/>
-        <w:insideV w:val="single" w:sz="4" w:space="0" w:color="95B3D7" w:themeColor="accent1" w:themeTint="99"/>
+        <w:top w:val="single" w:color="95B3D7" w:themeColor="accent1" w:themeTint="99" w:sz="4" w:space="0"/>
+        <w:left w:val="single" w:color="95B3D7" w:themeColor="accent1" w:themeTint="99" w:sz="4" w:space="0"/>
+        <w:bottom w:val="single" w:color="95B3D7" w:themeColor="accent1" w:themeTint="99" w:sz="4" w:space="0"/>
+        <w:right w:val="single" w:color="95B3D7" w:themeColor="accent1" w:themeTint="99" w:sz="4" w:space="0"/>
+        <w:insideH w:val="single" w:color="95B3D7" w:themeColor="accent1" w:themeTint="99" w:sz="4" w:space="0"/>
+        <w:insideV w:val="single" w:color="95B3D7" w:themeColor="accent1" w:themeTint="99" w:sz="4" w:space="0"/>
       </w:tblBorders>
     </w:tblPr>
     <w:tblStylePr w:type="firstRow">
@@ -6766,10 +8695,10 @@
       <w:tblPr/>
       <w:tcPr>
         <w:tcBorders>
-          <w:top w:val="single" w:sz="4" w:space="0" w:color="4F81BD" w:themeColor="accent1"/>
-          <w:left w:val="single" w:sz="4" w:space="0" w:color="4F81BD" w:themeColor="accent1"/>
-          <w:bottom w:val="single" w:sz="4" w:space="0" w:color="4F81BD" w:themeColor="accent1"/>
-          <w:right w:val="single" w:sz="4" w:space="0" w:color="4F81BD" w:themeColor="accent1"/>
+          <w:top w:val="single" w:color="4F81BD" w:themeColor="accent1" w:sz="4" w:space="0"/>
+          <w:left w:val="single" w:color="4F81BD" w:themeColor="accent1" w:sz="4" w:space="0"/>
+          <w:bottom w:val="single" w:color="4F81BD" w:themeColor="accent1" w:sz="4" w:space="0"/>
+          <w:right w:val="single" w:color="4F81BD" w:themeColor="accent1" w:sz="4" w:space="0"/>
           <w:insideH w:val="nil"/>
           <w:insideV w:val="nil"/>
         </w:tcBorders>
@@ -6784,7 +8713,7 @@
       <w:tblPr/>
       <w:tcPr>
         <w:tcBorders>
-          <w:top w:val="double" w:sz="4" w:space="0" w:color="4F81BD" w:themeColor="accent1"/>
+          <w:top w:val="double" w:color="4F81BD" w:themeColor="accent1" w:sz="4" w:space="0"/>
         </w:tcBorders>
       </w:tcPr>
     </w:tblStylePr>
@@ -6822,12 +8751,12 @@
       <w:tblStyleRowBandSize w:val="1"/>
       <w:tblStyleColBandSize w:val="1"/>
       <w:tblBorders>
-        <w:top w:val="single" w:sz="4" w:space="0" w:color="B2A1C7" w:themeColor="accent4" w:themeTint="99"/>
-        <w:left w:val="single" w:sz="4" w:space="0" w:color="B2A1C7" w:themeColor="accent4" w:themeTint="99"/>
-        <w:bottom w:val="single" w:sz="4" w:space="0" w:color="B2A1C7" w:themeColor="accent4" w:themeTint="99"/>
-        <w:right w:val="single" w:sz="4" w:space="0" w:color="B2A1C7" w:themeColor="accent4" w:themeTint="99"/>
-        <w:insideH w:val="single" w:sz="4" w:space="0" w:color="B2A1C7" w:themeColor="accent4" w:themeTint="99"/>
-        <w:insideV w:val="single" w:sz="4" w:space="0" w:color="B2A1C7" w:themeColor="accent4" w:themeTint="99"/>
+        <w:top w:val="single" w:color="B2A1C7" w:themeColor="accent4" w:themeTint="99" w:sz="4" w:space="0"/>
+        <w:left w:val="single" w:color="B2A1C7" w:themeColor="accent4" w:themeTint="99" w:sz="4" w:space="0"/>
+        <w:bottom w:val="single" w:color="B2A1C7" w:themeColor="accent4" w:themeTint="99" w:sz="4" w:space="0"/>
+        <w:right w:val="single" w:color="B2A1C7" w:themeColor="accent4" w:themeTint="99" w:sz="4" w:space="0"/>
+        <w:insideH w:val="single" w:color="B2A1C7" w:themeColor="accent4" w:themeTint="99" w:sz="4" w:space="0"/>
+        <w:insideV w:val="single" w:color="B2A1C7" w:themeColor="accent4" w:themeTint="99" w:sz="4" w:space="0"/>
       </w:tblBorders>
     </w:tblPr>
     <w:tblStylePr w:type="firstRow">
@@ -6839,10 +8768,10 @@
       <w:tblPr/>
       <w:tcPr>
         <w:tcBorders>
-          <w:top w:val="single" w:sz="4" w:space="0" w:color="8064A2" w:themeColor="accent4"/>
-          <w:left w:val="single" w:sz="4" w:space="0" w:color="8064A2" w:themeColor="accent4"/>
-          <w:bottom w:val="single" w:sz="4" w:space="0" w:color="8064A2" w:themeColor="accent4"/>
-          <w:right w:val="single" w:sz="4" w:space="0" w:color="8064A2" w:themeColor="accent4"/>
+          <w:top w:val="single" w:color="8064A2" w:themeColor="accent4" w:sz="4" w:space="0"/>
+          <w:left w:val="single" w:color="8064A2" w:themeColor="accent4" w:sz="4" w:space="0"/>
+          <w:bottom w:val="single" w:color="8064A2" w:themeColor="accent4" w:sz="4" w:space="0"/>
+          <w:right w:val="single" w:color="8064A2" w:themeColor="accent4" w:sz="4" w:space="0"/>
           <w:insideH w:val="nil"/>
           <w:insideV w:val="nil"/>
         </w:tcBorders>
@@ -6857,7 +8786,7 @@
       <w:tblPr/>
       <w:tcPr>
         <w:tcBorders>
-          <w:top w:val="double" w:sz="4" w:space="0" w:color="8064A2" w:themeColor="accent4"/>
+          <w:top w:val="double" w:color="8064A2" w:themeColor="accent4" w:sz="4" w:space="0"/>
         </w:tcBorders>
       </w:tcPr>
     </w:tblStylePr>
@@ -7186,6 +9115,16 @@
 </file>
 
 <file path=customXml/item1.xml><?xml version="1.0" encoding="utf-8"?>
+<p:properties xmlns:p="http://schemas.microsoft.com/office/2006/metadata/properties" xmlns:xsi="http://www.w3.org/2001/XMLSchema-instance" xmlns:pc="http://schemas.microsoft.com/office/infopath/2007/PartnerControls">
+  <documentManagement/>
+</p:properties>
+</file>
+
+<file path=customXml/item2.xml><?xml version="1.0" encoding="utf-8"?>
+<b:Sources xmlns:b="http://schemas.openxmlformats.org/officeDocument/2006/bibliography" xmlns="http://schemas.openxmlformats.org/officeDocument/2006/bibliography" SelectedStyle="\IEEE2006OfficeOnline.xsl" StyleName="IEEE 2006"/>
+</file>
+
+<file path=customXml/item3.xml><?xml version="1.0" encoding="utf-8"?>
 <ct:contentTypeSchema xmlns:ct="http://schemas.microsoft.com/office/2006/metadata/contentType" xmlns:ma="http://schemas.microsoft.com/office/2006/metadata/properties/metaAttributes" ct:_="" ma:_="" ma:contentTypeName="Document" ma:contentTypeID="0x010100D5EEEFB9BBDFA840BC7CF585C0EF59C1" ma:contentTypeVersion="4" ma:contentTypeDescription="Create a new document." ma:contentTypeScope="" ma:versionID="e9b99132e901ce3840e6c02de186a914">
   <xsd:schema xmlns:xsd="http://www.w3.org/2001/XMLSchema" xmlns:xs="http://www.w3.org/2001/XMLSchema" xmlns:p="http://schemas.microsoft.com/office/2006/metadata/properties" xmlns:ns2="0d7b1af6-03d7-4553-86f4-7b8ada8147c7" targetNamespace="http://schemas.microsoft.com/office/2006/metadata/properties" ma:root="true" ma:fieldsID="3b07a1688ced6dd1b1815e57d93f23d1" ns2:_="">
     <xsd:import namespace="0d7b1af6-03d7-4553-86f4-7b8ada8147c7"/>
@@ -7329,7 +9268,7 @@
 </ct:contentTypeSchema>
 </file>
 
-<file path=customXml/item2.xml><?xml version="1.0" encoding="utf-8"?>
+<file path=customXml/item4.xml><?xml version="1.0" encoding="utf-8"?>
 <?mso-contentType ?>
 <FormTemplates xmlns="http://schemas.microsoft.com/sharepoint/v3/contenttype/forms">
   <Display>DocumentLibraryForm</Display>
@@ -7338,17 +9277,24 @@
 </FormTemplates>
 </file>
 
-<file path=customXml/item3.xml><?xml version="1.0" encoding="utf-8"?>
-<p:properties xmlns:p="http://schemas.microsoft.com/office/2006/metadata/properties" xmlns:xsi="http://www.w3.org/2001/XMLSchema-instance" xmlns:pc="http://schemas.microsoft.com/office/infopath/2007/PartnerControls">
-  <documentManagement/>
-</p:properties>
+<file path=customXml/itemProps1.xml><?xml version="1.0" encoding="utf-8"?>
+<ds:datastoreItem xmlns:ds="http://schemas.openxmlformats.org/officeDocument/2006/customXml" ds:itemID="{9E62A35B-165A-4248-A67C-BA077582AB71}">
+  <ds:schemaRefs>
+    <ds:schemaRef ds:uri="http://schemas.microsoft.com/office/2006/metadata/properties"/>
+    <ds:schemaRef ds:uri="http://schemas.microsoft.com/office/infopath/2007/PartnerControls"/>
+  </ds:schemaRefs>
+</ds:datastoreItem>
 </file>
 
-<file path=customXml/item4.xml><?xml version="1.0" encoding="utf-8"?>
-<b:Sources xmlns:b="http://schemas.openxmlformats.org/officeDocument/2006/bibliography" xmlns="http://schemas.openxmlformats.org/officeDocument/2006/bibliography" SelectedStyle="\IEEE2006OfficeOnline.xsl" StyleName="IEEE 2006"/>
+<file path=customXml/itemProps2.xml><?xml version="1.0" encoding="utf-8"?>
+<ds:datastoreItem xmlns:ds="http://schemas.openxmlformats.org/officeDocument/2006/customXml" ds:itemID="{F05A432D-998D-4CF9-BD01-7432F91C670C}">
+  <ds:schemaRefs>
+    <ds:schemaRef ds:uri="http://schemas.openxmlformats.org/officeDocument/2006/bibliography"/>
+  </ds:schemaRefs>
+</ds:datastoreItem>
 </file>
 
-<file path=customXml/itemProps1.xml><?xml version="1.0" encoding="utf-8"?>
+<file path=customXml/itemProps3.xml><?xml version="1.0" encoding="utf-8"?>
 <ds:datastoreItem xmlns:ds="http://schemas.openxmlformats.org/officeDocument/2006/customXml" ds:itemID="{C5B20484-6CD4-4782-8462-F3F2DE92825D}">
   <ds:schemaRefs>
     <ds:schemaRef ds:uri="http://schemas.microsoft.com/office/2006/metadata/contentType"/>
@@ -7366,27 +9312,10 @@
 </ds:datastoreItem>
 </file>
 
-<file path=customXml/itemProps2.xml><?xml version="1.0" encoding="utf-8"?>
+<file path=customXml/itemProps4.xml><?xml version="1.0" encoding="utf-8"?>
 <ds:datastoreItem xmlns:ds="http://schemas.openxmlformats.org/officeDocument/2006/customXml" ds:itemID="{BD6DDA43-BEF6-472B-8840-C3F55C4425D7}">
   <ds:schemaRefs>
     <ds:schemaRef ds:uri="http://schemas.microsoft.com/sharepoint/v3/contenttype/forms"/>
   </ds:schemaRefs>
 </ds:datastoreItem>
-</file>
-
-<file path=customXml/itemProps3.xml><?xml version="1.0" encoding="utf-8"?>
-<ds:datastoreItem xmlns:ds="http://schemas.openxmlformats.org/officeDocument/2006/customXml" ds:itemID="{9E62A35B-165A-4248-A67C-BA077582AB71}">
-  <ds:schemaRefs>
-    <ds:schemaRef ds:uri="http://schemas.microsoft.com/office/2006/metadata/properties"/>
-    <ds:schemaRef ds:uri="http://schemas.microsoft.com/office/infopath/2007/PartnerControls"/>
-  </ds:schemaRefs>
-</ds:datastoreItem>
-</file>
-
-<file path=customXml/itemProps4.xml><?xml version="1.0" encoding="utf-8"?>
-<ds:datastoreItem xmlns:ds="http://schemas.openxmlformats.org/officeDocument/2006/customXml" ds:itemID="{F05A432D-998D-4CF9-BD01-7432F91C670C}">
-  <ds:schemaRefs>
-    <ds:schemaRef ds:uri="http://schemas.openxmlformats.org/officeDocument/2006/bibliography"/>
-  </ds:schemaRefs>
-</ds:datastoreItem>
 </file>
</xml_diff>

<commit_message>
Add initial project structure and configuration files
</commit_message>
<xml_diff>
--- a/Doc 1 PMP - ENTREGABLE.docx
+++ b/Doc 1 PMP - ENTREGABLE.docx
@@ -1,13 +1,13 @@
 
 <file path=word/document.xml><?xml version="1.0" encoding="utf-8"?>
-<w:document xmlns:wpc="http://schemas.microsoft.com/office/word/2010/wordprocessingCanvas" xmlns:cx="http://schemas.microsoft.com/office/drawing/2014/chartex" xmlns:cx1="http://schemas.microsoft.com/office/drawing/2015/9/8/chartex" xmlns:cx2="http://schemas.microsoft.com/office/drawing/2015/10/21/chartex" xmlns:cx3="http://schemas.microsoft.com/office/drawing/2016/5/9/chartex" xmlns:cx4="http://schemas.microsoft.com/office/drawing/2016/5/10/chartex" xmlns:cx5="http://schemas.microsoft.com/office/drawing/2016/5/11/chartex" xmlns:cx6="http://schemas.microsoft.com/office/drawing/2016/5/12/chartex" xmlns:cx7="http://schemas.microsoft.com/office/drawing/2016/5/13/chartex" xmlns:cx8="http://schemas.microsoft.com/office/drawing/2016/5/14/chartex" xmlns:mc="http://schemas.openxmlformats.org/markup-compatibility/2006" xmlns:aink="http://schemas.microsoft.com/office/drawing/2016/ink" xmlns:am3d="http://schemas.microsoft.com/office/drawing/2017/model3d" xmlns:o="urn:schemas-microsoft-com:office:office" xmlns:oel="http://schemas.microsoft.com/office/2019/extlst" xmlns:r="http://schemas.openxmlformats.org/officeDocument/2006/relationships" xmlns:m="http://schemas.openxmlformats.org/officeDocument/2006/math" xmlns:v="urn:schemas-microsoft-com:vml" xmlns:wp14="http://schemas.microsoft.com/office/word/2010/wordprocessingDrawing" xmlns:wp="http://schemas.openxmlformats.org/drawingml/2006/wordprocessingDrawing" xmlns:w10="urn:schemas-microsoft-com:office:word" xmlns:w="http://schemas.openxmlformats.org/wordprocessingml/2006/main" xmlns:w14="http://schemas.microsoft.com/office/word/2010/wordml" xmlns:w15="http://schemas.microsoft.com/office/word/2012/wordml" xmlns:w16cex="http://schemas.microsoft.com/office/word/2018/wordml/cex" xmlns:w16cid="http://schemas.microsoft.com/office/word/2016/wordml/cid" xmlns:w16="http://schemas.microsoft.com/office/word/2018/wordml" xmlns:w16du="http://schemas.microsoft.com/office/word/2023/wordml/word16du" xmlns:w16sdtdh="http://schemas.microsoft.com/office/word/2020/wordml/sdtdatahash" xmlns:w16sdtfl="http://schemas.microsoft.com/office/word/2024/wordml/sdtformatlock" xmlns:w16se="http://schemas.microsoft.com/office/word/2015/wordml/symex" xmlns:wpg="http://schemas.microsoft.com/office/word/2010/wordprocessingGroup" xmlns:wpi="http://schemas.microsoft.com/office/word/2010/wordprocessingInk" xmlns:wne="http://schemas.microsoft.com/office/word/2006/wordml" xmlns:wps="http://schemas.microsoft.com/office/word/2010/wordprocessingShape" mc:Ignorable="w14 w15 w16se w16cid w16 w16cex w16sdtdh w16sdtfl w16du wp14">
+<w:document xmlns:wpc="http://schemas.microsoft.com/office/word/2010/wordprocessingCanvas" xmlns:cx="http://schemas.microsoft.com/office/drawing/2014/chartex" xmlns:cx1="http://schemas.microsoft.com/office/drawing/2015/9/8/chartex" xmlns:cx2="http://schemas.microsoft.com/office/drawing/2015/10/21/chartex" xmlns:cx3="http://schemas.microsoft.com/office/drawing/2016/5/9/chartex" xmlns:cx4="http://schemas.microsoft.com/office/drawing/2016/5/10/chartex" xmlns:cx5="http://schemas.microsoft.com/office/drawing/2016/5/11/chartex" xmlns:cx6="http://schemas.microsoft.com/office/drawing/2016/5/12/chartex" xmlns:cx7="http://schemas.microsoft.com/office/drawing/2016/5/13/chartex" xmlns:cx8="http://schemas.microsoft.com/office/drawing/2016/5/14/chartex" xmlns:mc="http://schemas.openxmlformats.org/markup-compatibility/2006" xmlns:aink="http://schemas.microsoft.com/office/drawing/2016/ink" xmlns:am3d="http://schemas.microsoft.com/office/drawing/2017/model3d" xmlns:o="urn:schemas-microsoft-com:office:office" xmlns:oel="http://schemas.microsoft.com/office/2019/extlst" xmlns:r="http://schemas.openxmlformats.org/officeDocument/2006/relationships" xmlns:m="http://schemas.openxmlformats.org/officeDocument/2006/math" xmlns:v="urn:schemas-microsoft-com:vml" xmlns:wp14="http://schemas.microsoft.com/office/word/2010/wordprocessingDrawing" xmlns:wp="http://schemas.openxmlformats.org/drawingml/2006/wordprocessingDrawing" xmlns:w10="urn:schemas-microsoft-com:office:word" xmlns:w="http://schemas.openxmlformats.org/wordprocessingml/2006/main" xmlns:w14="http://schemas.microsoft.com/office/word/2010/wordml" xmlns:w15="http://schemas.microsoft.com/office/word/2012/wordml" xmlns:w16cex="http://schemas.microsoft.com/office/word/2018/wordml/cex" xmlns:w16cid="http://schemas.microsoft.com/office/word/2016/wordml/cid" xmlns:w16="http://schemas.microsoft.com/office/word/2018/wordml" xmlns:w16du="http://schemas.microsoft.com/office/word/2023/wordml/word16du" xmlns:w16sdtdh="http://schemas.microsoft.com/office/word/2020/wordml/sdtdatahash" xmlns:w16sdtfl="http://schemas.microsoft.com/office/word/2024/wordml/sdtformatlock" xmlns:w16se="http://schemas.microsoft.com/office/word/2015/wordml/symex" xmlns:wpg="http://schemas.microsoft.com/office/word/2010/wordprocessingGroup" xmlns:wpi="http://schemas.microsoft.com/office/word/2010/wordprocessingInk" xmlns:wne="http://schemas.microsoft.com/office/word/2006/wordml" xmlns:wps="http://schemas.microsoft.com/office/word/2010/wordprocessingShape" xmlns:a="http://schemas.openxmlformats.org/drawingml/2006/main" xmlns:pic="http://schemas.openxmlformats.org/drawingml/2006/picture" xmlns:a14="http://schemas.microsoft.com/office/drawing/2010/main" mc:Ignorable="w14 w15 w16se w16cid w16 w16cex w16sdtdh w16sdtfl w16du wp14">
   <w:body>
     <w:p>
       <w:pPr>
         <w:spacing w:after="0" w:line="240" w:lineRule="auto"/>
         <w:jc w:val="center"/>
         <w:rPr>
-          <w:rFonts w:ascii="Times New Roman" w:eastAsia="Times New Roman" w:hAnsi="Times New Roman" w:cs="Times New Roman"/>
+          <w:rFonts w:ascii="Times New Roman" w:hAnsi="Times New Roman" w:eastAsia="Times New Roman" w:cs="Times New Roman"/>
           <w:color w:val="auto"/>
           <w:sz w:val="24"/>
           <w:szCs w:val="24"/>
@@ -16,7 +16,7 @@
       </w:pPr>
       <w:r>
         <w:rPr>
-          <w:rFonts w:ascii="Times New Roman" w:eastAsia="Times New Roman" w:hAnsi="Times New Roman" w:cs="Times New Roman"/>
+          <w:rFonts w:ascii="Times New Roman" w:hAnsi="Times New Roman" w:eastAsia="Times New Roman" w:cs="Times New Roman"/>
           <w:b/>
           <w:bCs/>
           <w:color w:val="auto"/>
@@ -32,7 +32,7 @@
         <w:spacing w:after="0" w:line="240" w:lineRule="auto"/>
         <w:jc w:val="center"/>
         <w:rPr>
-          <w:rFonts w:ascii="Times New Roman" w:eastAsia="Times New Roman" w:hAnsi="Times New Roman" w:cs="Times New Roman"/>
+          <w:rFonts w:ascii="Times New Roman" w:hAnsi="Times New Roman" w:eastAsia="Times New Roman" w:cs="Times New Roman"/>
           <w:b/>
           <w:bCs/>
           <w:color w:val="auto"/>
@@ -47,7 +47,7 @@
         <w:spacing w:after="0" w:line="240" w:lineRule="auto"/>
         <w:jc w:val="center"/>
         <w:rPr>
-          <w:rFonts w:ascii="Times New Roman" w:eastAsia="Times New Roman" w:hAnsi="Times New Roman" w:cs="Times New Roman"/>
+          <w:rFonts w:ascii="Times New Roman" w:hAnsi="Times New Roman" w:eastAsia="Times New Roman" w:cs="Times New Roman"/>
           <w:b/>
           <w:bCs/>
           <w:color w:val="auto"/>
@@ -58,7 +58,7 @@
       </w:pPr>
       <w:r>
         <w:rPr>
-          <w:rFonts w:ascii="Times New Roman" w:eastAsia="Times New Roman" w:hAnsi="Times New Roman" w:cs="Times New Roman"/>
+          <w:rFonts w:ascii="Times New Roman" w:hAnsi="Times New Roman" w:eastAsia="Times New Roman" w:cs="Times New Roman"/>
           <w:b/>
           <w:bCs/>
           <w:color w:val="auto"/>
@@ -74,7 +74,7 @@
         <w:spacing w:after="0" w:line="240" w:lineRule="auto"/>
         <w:jc w:val="center"/>
         <w:rPr>
-          <w:rFonts w:ascii="Times New Roman" w:eastAsia="Times New Roman" w:hAnsi="Times New Roman" w:cs="Times New Roman"/>
+          <w:rFonts w:ascii="Times New Roman" w:hAnsi="Times New Roman" w:eastAsia="Times New Roman" w:cs="Times New Roman"/>
           <w:b/>
           <w:bCs/>
           <w:color w:val="auto"/>
@@ -89,7 +89,7 @@
         <w:spacing w:after="0" w:line="240" w:lineRule="auto"/>
         <w:jc w:val="center"/>
         <w:rPr>
-          <w:rFonts w:ascii="Times New Roman" w:eastAsia="Times New Roman" w:hAnsi="Times New Roman" w:cs="Times New Roman"/>
+          <w:rFonts w:ascii="Times New Roman" w:hAnsi="Times New Roman" w:eastAsia="Times New Roman" w:cs="Times New Roman"/>
           <w:b/>
           <w:bCs/>
           <w:color w:val="auto"/>
@@ -100,7 +100,7 @@
       </w:pPr>
       <w:r>
         <w:rPr>
-          <w:rFonts w:ascii="Times New Roman" w:eastAsia="Times New Roman" w:hAnsi="Times New Roman" w:cs="Times New Roman"/>
+          <w:rFonts w:ascii="Times New Roman" w:hAnsi="Times New Roman" w:eastAsia="Times New Roman" w:cs="Times New Roman"/>
           <w:b/>
           <w:bCs/>
           <w:color w:val="auto"/>
@@ -116,7 +116,7 @@
         <w:spacing w:after="0" w:line="240" w:lineRule="auto"/>
         <w:jc w:val="left"/>
         <w:rPr>
-          <w:rFonts w:ascii="Times New Roman" w:eastAsia="Times New Roman" w:hAnsi="Times New Roman" w:cs="Times New Roman"/>
+          <w:rFonts w:ascii="Times New Roman" w:hAnsi="Times New Roman" w:eastAsia="Times New Roman" w:cs="Times New Roman"/>
           <w:b/>
           <w:bCs/>
           <w:color w:val="auto"/>
@@ -131,7 +131,7 @@
         <w:spacing w:after="0" w:line="240" w:lineRule="auto"/>
         <w:jc w:val="center"/>
         <w:rPr>
-          <w:rFonts w:ascii="Times New Roman" w:eastAsia="Times New Roman" w:hAnsi="Times New Roman" w:cs="Times New Roman"/>
+          <w:rFonts w:ascii="Times New Roman" w:hAnsi="Times New Roman" w:eastAsia="Times New Roman" w:cs="Times New Roman"/>
           <w:b/>
           <w:bCs/>
           <w:color w:val="auto"/>
@@ -142,7 +142,7 @@
       </w:pPr>
       <w:r>
         <w:rPr>
-          <w:rFonts w:ascii="Times New Roman" w:eastAsia="Times New Roman" w:hAnsi="Times New Roman" w:cs="Times New Roman"/>
+          <w:rFonts w:ascii="Times New Roman" w:hAnsi="Times New Roman" w:eastAsia="Times New Roman" w:cs="Times New Roman"/>
           <w:b/>
           <w:bCs/>
           <w:color w:val="auto"/>
@@ -154,7 +154,7 @@
       </w:r>
       <w:r>
         <w:rPr>
-          <w:rFonts w:ascii="Times New Roman" w:eastAsia="Times New Roman" w:hAnsi="Times New Roman" w:cs="Times New Roman"/>
+          <w:rFonts w:ascii="Times New Roman" w:hAnsi="Times New Roman" w:eastAsia="Times New Roman" w:cs="Times New Roman"/>
           <w:b/>
           <w:bCs/>
           <w:color w:val="auto"/>
@@ -170,7 +170,7 @@
         <w:spacing w:after="0" w:line="240" w:lineRule="auto"/>
         <w:jc w:val="center"/>
         <w:rPr>
-          <w:rFonts w:ascii="Times New Roman" w:eastAsia="Times New Roman" w:hAnsi="Times New Roman" w:cs="Times New Roman"/>
+          <w:rFonts w:ascii="Times New Roman" w:hAnsi="Times New Roman" w:eastAsia="Times New Roman" w:cs="Times New Roman"/>
           <w:b/>
           <w:bCs/>
           <w:color w:val="auto"/>
@@ -185,7 +185,7 @@
         <w:spacing w:after="0" w:line="240" w:lineRule="auto"/>
         <w:jc w:val="center"/>
         <w:rPr>
-          <w:rFonts w:ascii="Times New Roman" w:eastAsia="Times New Roman" w:hAnsi="Times New Roman" w:cs="Times New Roman"/>
+          <w:rFonts w:ascii="Times New Roman" w:hAnsi="Times New Roman" w:eastAsia="Times New Roman" w:cs="Times New Roman"/>
           <w:b/>
           <w:bCs/>
           <w:color w:val="auto"/>
@@ -200,7 +200,7 @@
         <w:spacing w:after="0" w:line="240" w:lineRule="auto"/>
         <w:jc w:val="center"/>
         <w:rPr>
-          <w:rFonts w:ascii="Times New Roman" w:eastAsia="Times New Roman" w:hAnsi="Times New Roman" w:cs="Times New Roman"/>
+          <w:rFonts w:ascii="Times New Roman" w:hAnsi="Times New Roman" w:eastAsia="Times New Roman" w:cs="Times New Roman"/>
           <w:b/>
           <w:bCs/>
           <w:color w:val="auto"/>
@@ -211,7 +211,7 @@
       </w:pPr>
       <w:r>
         <w:rPr>
-          <w:rFonts w:ascii="Times New Roman" w:eastAsia="Times New Roman" w:hAnsi="Times New Roman" w:cs="Times New Roman"/>
+          <w:rFonts w:ascii="Times New Roman" w:hAnsi="Times New Roman" w:eastAsia="Times New Roman" w:cs="Times New Roman"/>
           <w:noProof/>
           <w:color w:val="auto"/>
           <w:sz w:val="24"/>
@@ -266,7 +266,7 @@
         <w:spacing w:after="0" w:line="240" w:lineRule="auto"/>
         <w:jc w:val="center"/>
         <w:rPr>
-          <w:rFonts w:ascii="Times New Roman" w:eastAsia="Times New Roman" w:hAnsi="Times New Roman" w:cs="Times New Roman"/>
+          <w:rFonts w:ascii="Times New Roman" w:hAnsi="Times New Roman" w:eastAsia="Times New Roman" w:cs="Times New Roman"/>
           <w:b/>
           <w:bCs/>
           <w:color w:val="auto"/>
@@ -281,7 +281,7 @@
         <w:spacing w:after="0" w:line="240" w:lineRule="auto"/>
         <w:jc w:val="left"/>
         <w:rPr>
-          <w:rFonts w:ascii="Times New Roman" w:eastAsia="Times New Roman" w:hAnsi="Times New Roman" w:cs="Times New Roman"/>
+          <w:rFonts w:ascii="Times New Roman" w:hAnsi="Times New Roman" w:eastAsia="Times New Roman" w:cs="Times New Roman"/>
           <w:b/>
           <w:bCs/>
           <w:color w:val="auto"/>
@@ -296,7 +296,7 @@
         <w:spacing w:after="0" w:line="240" w:lineRule="auto"/>
         <w:jc w:val="center"/>
         <w:rPr>
-          <w:rFonts w:ascii="Times New Roman" w:eastAsia="Times New Roman" w:hAnsi="Times New Roman" w:cs="Times New Roman"/>
+          <w:rFonts w:ascii="Times New Roman" w:hAnsi="Times New Roman" w:eastAsia="Times New Roman" w:cs="Times New Roman"/>
           <w:b/>
           <w:bCs/>
           <w:color w:val="auto"/>
@@ -307,7 +307,7 @@
       </w:pPr>
       <w:r>
         <w:rPr>
-          <w:rFonts w:ascii="Times New Roman" w:eastAsia="Times New Roman" w:hAnsi="Times New Roman" w:cs="Times New Roman"/>
+          <w:rFonts w:ascii="Times New Roman" w:hAnsi="Times New Roman" w:eastAsia="Times New Roman" w:cs="Times New Roman"/>
           <w:b/>
           <w:bCs/>
           <w:color w:val="auto"/>
@@ -323,7 +323,7 @@
         <w:spacing w:after="0" w:line="240" w:lineRule="auto"/>
         <w:jc w:val="center"/>
         <w:rPr>
-          <w:rFonts w:ascii="Times New Roman" w:eastAsia="Times New Roman" w:hAnsi="Times New Roman" w:cs="Times New Roman"/>
+          <w:rFonts w:ascii="Times New Roman" w:hAnsi="Times New Roman" w:eastAsia="Times New Roman" w:cs="Times New Roman"/>
           <w:b/>
           <w:bCs/>
           <w:color w:val="auto"/>
@@ -334,7 +334,7 @@
       </w:pPr>
       <w:r>
         <w:rPr>
-          <w:rFonts w:ascii="Times New Roman" w:eastAsia="Times New Roman" w:hAnsi="Times New Roman" w:cs="Times New Roman"/>
+          <w:rFonts w:ascii="Times New Roman" w:hAnsi="Times New Roman" w:eastAsia="Times New Roman" w:cs="Times New Roman"/>
           <w:b/>
           <w:bCs/>
           <w:color w:val="auto"/>
@@ -350,7 +350,7 @@
         <w:spacing w:after="0" w:line="240" w:lineRule="auto"/>
         <w:jc w:val="center"/>
         <w:rPr>
-          <w:rFonts w:ascii="Times New Roman" w:eastAsia="Times New Roman" w:hAnsi="Times New Roman" w:cs="Times New Roman"/>
+          <w:rFonts w:ascii="Times New Roman" w:hAnsi="Times New Roman" w:eastAsia="Times New Roman" w:cs="Times New Roman"/>
           <w:b/>
           <w:bCs/>
           <w:color w:val="auto"/>
@@ -361,7 +361,7 @@
       </w:pPr>
       <w:r>
         <w:rPr>
-          <w:rFonts w:ascii="Times New Roman" w:eastAsia="Times New Roman" w:hAnsi="Times New Roman" w:cs="Times New Roman"/>
+          <w:rFonts w:ascii="Times New Roman" w:hAnsi="Times New Roman" w:eastAsia="Times New Roman" w:cs="Times New Roman"/>
           <w:b/>
           <w:bCs/>
           <w:color w:val="auto"/>
@@ -377,7 +377,7 @@
         <w:spacing w:after="0" w:line="240" w:lineRule="auto"/>
         <w:jc w:val="center"/>
         <w:rPr>
-          <w:rFonts w:ascii="Times New Roman" w:eastAsia="Times New Roman" w:hAnsi="Times New Roman" w:cs="Times New Roman"/>
+          <w:rFonts w:ascii="Times New Roman" w:hAnsi="Times New Roman" w:eastAsia="Times New Roman" w:cs="Times New Roman"/>
           <w:b/>
           <w:bCs/>
           <w:color w:val="auto"/>
@@ -387,7 +387,7 @@
       </w:pPr>
       <w:r>
         <w:rPr>
-          <w:rFonts w:ascii="Times New Roman" w:eastAsia="Times New Roman" w:hAnsi="Times New Roman" w:cs="Times New Roman"/>
+          <w:rFonts w:ascii="Times New Roman" w:hAnsi="Times New Roman" w:eastAsia="Times New Roman" w:cs="Times New Roman"/>
           <w:b/>
           <w:bCs/>
           <w:color w:val="auto"/>
@@ -402,7 +402,7 @@
         <w:spacing w:after="0" w:line="240" w:lineRule="auto"/>
         <w:jc w:val="center"/>
         <w:rPr>
-          <w:rFonts w:ascii="Times New Roman" w:eastAsia="Times New Roman" w:hAnsi="Times New Roman" w:cs="Times New Roman"/>
+          <w:rFonts w:ascii="Times New Roman" w:hAnsi="Times New Roman" w:eastAsia="Times New Roman" w:cs="Times New Roman"/>
           <w:b/>
           <w:bCs/>
           <w:color w:val="auto"/>
@@ -412,7 +412,7 @@
       </w:pPr>
       <w:r>
         <w:rPr>
-          <w:rFonts w:ascii="Times New Roman" w:eastAsia="Times New Roman" w:hAnsi="Times New Roman" w:cs="Times New Roman"/>
+          <w:rFonts w:ascii="Times New Roman" w:hAnsi="Times New Roman" w:eastAsia="Times New Roman" w:cs="Times New Roman"/>
           <w:b/>
           <w:bCs/>
           <w:color w:val="auto"/>
@@ -427,7 +427,7 @@
         <w:spacing w:after="0" w:line="240" w:lineRule="auto"/>
         <w:jc w:val="center"/>
         <w:rPr>
-          <w:rFonts w:ascii="Times New Roman" w:eastAsia="Times New Roman" w:hAnsi="Times New Roman" w:cs="Times New Roman"/>
+          <w:rFonts w:ascii="Times New Roman" w:hAnsi="Times New Roman" w:eastAsia="Times New Roman" w:cs="Times New Roman"/>
           <w:b/>
           <w:bCs/>
           <w:color w:val="auto"/>
@@ -438,7 +438,7 @@
       </w:pPr>
       <w:r>
         <w:rPr>
-          <w:rFonts w:ascii="Times New Roman" w:eastAsia="Times New Roman" w:hAnsi="Times New Roman" w:cs="Times New Roman"/>
+          <w:rFonts w:ascii="Times New Roman" w:hAnsi="Times New Roman" w:eastAsia="Times New Roman" w:cs="Times New Roman"/>
           <w:b/>
           <w:bCs/>
           <w:color w:val="auto"/>
@@ -454,7 +454,7 @@
         <w:spacing w:after="0" w:line="240" w:lineRule="auto"/>
         <w:jc w:val="center"/>
         <w:rPr>
-          <w:rFonts w:ascii="Times New Roman" w:eastAsia="Times New Roman" w:hAnsi="Times New Roman" w:cs="Times New Roman"/>
+          <w:rFonts w:ascii="Times New Roman" w:hAnsi="Times New Roman" w:eastAsia="Times New Roman" w:cs="Times New Roman"/>
           <w:b/>
           <w:bCs/>
           <w:color w:val="auto"/>
@@ -469,7 +469,7 @@
         <w:spacing w:after="0" w:line="240" w:lineRule="auto"/>
         <w:jc w:val="left"/>
         <w:rPr>
-          <w:rFonts w:ascii="Times New Roman" w:eastAsia="Times New Roman" w:hAnsi="Times New Roman" w:cs="Times New Roman"/>
+          <w:rFonts w:ascii="Times New Roman" w:hAnsi="Times New Roman" w:eastAsia="Times New Roman" w:cs="Times New Roman"/>
           <w:b/>
           <w:bCs/>
           <w:color w:val="auto"/>
@@ -484,7 +484,7 @@
         <w:spacing w:after="0" w:line="240" w:lineRule="auto"/>
         <w:jc w:val="center"/>
         <w:rPr>
-          <w:rFonts w:ascii="Times New Roman" w:eastAsia="Times New Roman" w:hAnsi="Times New Roman" w:cs="Times New Roman"/>
+          <w:rFonts w:ascii="Times New Roman" w:hAnsi="Times New Roman" w:eastAsia="Times New Roman" w:cs="Times New Roman"/>
           <w:b/>
           <w:bCs/>
           <w:color w:val="auto"/>
@@ -499,7 +499,7 @@
         <w:spacing w:after="0" w:line="240" w:lineRule="auto"/>
         <w:jc w:val="center"/>
         <w:rPr>
-          <w:rFonts w:ascii="Times New Roman" w:eastAsia="Times New Roman" w:hAnsi="Times New Roman" w:cs="Times New Roman"/>
+          <w:rFonts w:ascii="Times New Roman" w:hAnsi="Times New Roman" w:eastAsia="Times New Roman" w:cs="Times New Roman"/>
           <w:b/>
           <w:bCs/>
           <w:color w:val="auto"/>
@@ -510,7 +510,7 @@
       </w:pPr>
       <w:r>
         <w:rPr>
-          <w:rFonts w:ascii="Times New Roman" w:eastAsia="Times New Roman" w:hAnsi="Times New Roman" w:cs="Times New Roman"/>
+          <w:rFonts w:ascii="Times New Roman" w:hAnsi="Times New Roman" w:eastAsia="Times New Roman" w:cs="Times New Roman"/>
           <w:b/>
           <w:bCs/>
           <w:color w:val="auto"/>
@@ -526,7 +526,7 @@
         <w:spacing w:after="0" w:line="240" w:lineRule="auto"/>
         <w:jc w:val="center"/>
         <w:rPr>
-          <w:rFonts w:ascii="Times New Roman" w:eastAsia="Times New Roman" w:hAnsi="Times New Roman" w:cs="Times New Roman"/>
+          <w:rFonts w:ascii="Times New Roman" w:hAnsi="Times New Roman" w:eastAsia="Times New Roman" w:cs="Times New Roman"/>
           <w:b/>
           <w:bCs/>
           <w:color w:val="auto"/>
@@ -541,7 +541,7 @@
         <w:spacing w:after="0" w:line="240" w:lineRule="auto"/>
         <w:jc w:val="center"/>
         <w:rPr>
-          <w:rFonts w:ascii="Times New Roman" w:eastAsia="Times New Roman" w:hAnsi="Times New Roman" w:cs="Times New Roman"/>
+          <w:rFonts w:ascii="Times New Roman" w:hAnsi="Times New Roman" w:eastAsia="Times New Roman" w:cs="Times New Roman"/>
           <w:b/>
           <w:bCs/>
           <w:color w:val="auto"/>
@@ -552,7 +552,7 @@
       </w:pPr>
       <w:r>
         <w:rPr>
-          <w:rFonts w:ascii="Times New Roman" w:eastAsia="Times New Roman" w:hAnsi="Times New Roman" w:cs="Times New Roman"/>
+          <w:rFonts w:ascii="Times New Roman" w:hAnsi="Times New Roman" w:eastAsia="Times New Roman" w:cs="Times New Roman"/>
           <w:b/>
           <w:bCs/>
           <w:color w:val="auto"/>
@@ -563,7 +563,7 @@
       </w:r>
       <w:r>
         <w:rPr>
-          <w:rFonts w:ascii="Times New Roman" w:eastAsia="Times New Roman" w:hAnsi="Times New Roman" w:cs="Times New Roman"/>
+          <w:rFonts w:ascii="Times New Roman" w:hAnsi="Times New Roman" w:eastAsia="Times New Roman" w:cs="Times New Roman"/>
           <w:b/>
           <w:bCs/>
           <w:color w:val="auto"/>
@@ -579,7 +579,7 @@
         <w:spacing w:after="0" w:line="240" w:lineRule="auto"/>
         <w:jc w:val="center"/>
         <w:rPr>
-          <w:rFonts w:ascii="Times New Roman" w:eastAsia="Times New Roman" w:hAnsi="Times New Roman" w:cs="Times New Roman"/>
+          <w:rFonts w:ascii="Times New Roman" w:hAnsi="Times New Roman" w:eastAsia="Times New Roman" w:cs="Times New Roman"/>
           <w:b/>
           <w:bCs/>
           <w:color w:val="auto"/>
@@ -606,7 +606,7 @@
         </w:numPr>
         <w:ind w:left="360" w:hanging="360"/>
       </w:pPr>
-      <w:bookmarkStart w:id="0" w:name="_Toc215223503"/>
+      <w:bookmarkStart w:name="_Toc215223503" w:id="0"/>
       <w:r>
         <w:lastRenderedPageBreak/>
         <w:t>Historial de Cambios</w:t>
@@ -1804,7 +1804,7 @@
             <w:fldChar w:fldCharType="begin"/>
           </w:r>
           <w:r>
-            <w:instrText>TOC \o "1-9" \z \u \h</w:instrText>
+            <w:instrText xml:space="preserve">TOC \o "1-9" \z \u \h</w:instrText>
           </w:r>
           <w:r>
             <w:fldChar w:fldCharType="separate"/>
@@ -1823,7 +1823,7 @@
               <w:fldChar w:fldCharType="begin"/>
             </w:r>
             <w:r>
-              <w:instrText>PAGEREF _Toc215223503 \h</w:instrText>
+              <w:instrText xml:space="preserve">PAGEREF _Toc215223503 \h</w:instrText>
             </w:r>
             <w:r>
               <w:fldChar w:fldCharType="separate"/>
@@ -1873,7 +1873,7 @@
               <w:fldChar w:fldCharType="begin"/>
             </w:r>
             <w:r>
-              <w:instrText>PAGEREF _Toc1668873359 \h</w:instrText>
+              <w:instrText xml:space="preserve">PAGEREF _Toc1668873359 \h</w:instrText>
             </w:r>
             <w:r>
               <w:fldChar w:fldCharType="separate"/>
@@ -1923,7 +1923,7 @@
               <w:fldChar w:fldCharType="begin"/>
             </w:r>
             <w:r>
-              <w:instrText>PAGEREF _Toc1200654064 \h</w:instrText>
+              <w:instrText xml:space="preserve">PAGEREF _Toc1200654064 \h</w:instrText>
             </w:r>
             <w:r>
               <w:fldChar w:fldCharType="separate"/>
@@ -1973,7 +1973,7 @@
               <w:fldChar w:fldCharType="begin"/>
             </w:r>
             <w:r>
-              <w:instrText>PAGEREF _Toc1885530348 \h</w:instrText>
+              <w:instrText xml:space="preserve">PAGEREF _Toc1885530348 \h</w:instrText>
             </w:r>
             <w:r>
               <w:fldChar w:fldCharType="separate"/>
@@ -2023,7 +2023,7 @@
               <w:fldChar w:fldCharType="begin"/>
             </w:r>
             <w:r>
-              <w:instrText>PAGEREF _Toc1128160345 \h</w:instrText>
+              <w:instrText xml:space="preserve">PAGEREF _Toc1128160345 \h</w:instrText>
             </w:r>
             <w:r>
               <w:fldChar w:fldCharType="separate"/>
@@ -2073,7 +2073,7 @@
               <w:fldChar w:fldCharType="begin"/>
             </w:r>
             <w:r>
-              <w:instrText>PAGEREF _Toc2093218420 \h</w:instrText>
+              <w:instrText xml:space="preserve">PAGEREF _Toc2093218420 \h</w:instrText>
             </w:r>
             <w:r>
               <w:fldChar w:fldCharType="separate"/>
@@ -2123,7 +2123,7 @@
               <w:fldChar w:fldCharType="begin"/>
             </w:r>
             <w:r>
-              <w:instrText>PAGEREF _Toc2014370440 \h</w:instrText>
+              <w:instrText xml:space="preserve">PAGEREF _Toc2014370440 \h</w:instrText>
             </w:r>
             <w:r>
               <w:fldChar w:fldCharType="separate"/>
@@ -2173,7 +2173,7 @@
               <w:fldChar w:fldCharType="begin"/>
             </w:r>
             <w:r>
-              <w:instrText>PAGEREF _Toc1617941326 \h</w:instrText>
+              <w:instrText xml:space="preserve">PAGEREF _Toc1617941326 \h</w:instrText>
             </w:r>
             <w:r>
               <w:fldChar w:fldCharType="separate"/>
@@ -2223,7 +2223,7 @@
               <w:fldChar w:fldCharType="begin"/>
             </w:r>
             <w:r>
-              <w:instrText>PAGEREF _Toc1487658477 \h</w:instrText>
+              <w:instrText xml:space="preserve">PAGEREF _Toc1487658477 \h</w:instrText>
             </w:r>
             <w:r>
               <w:fldChar w:fldCharType="separate"/>
@@ -2273,7 +2273,7 @@
               <w:fldChar w:fldCharType="begin"/>
             </w:r>
             <w:r>
-              <w:instrText>PAGEREF _Toc1517996865 \h</w:instrText>
+              <w:instrText xml:space="preserve">PAGEREF _Toc1517996865 \h</w:instrText>
             </w:r>
             <w:r>
               <w:fldChar w:fldCharType="separate"/>
@@ -2323,7 +2323,7 @@
               <w:fldChar w:fldCharType="begin"/>
             </w:r>
             <w:r>
-              <w:instrText>PAGEREF _Toc996901820 \h</w:instrText>
+              <w:instrText xml:space="preserve">PAGEREF _Toc996901820 \h</w:instrText>
             </w:r>
             <w:r>
               <w:fldChar w:fldCharType="separate"/>
@@ -2373,7 +2373,7 @@
               <w:fldChar w:fldCharType="begin"/>
             </w:r>
             <w:r>
-              <w:instrText>PAGEREF _Toc1292480962 \h</w:instrText>
+              <w:instrText xml:space="preserve">PAGEREF _Toc1292480962 \h</w:instrText>
             </w:r>
             <w:r>
               <w:fldChar w:fldCharType="separate"/>
@@ -2423,7 +2423,7 @@
               <w:fldChar w:fldCharType="begin"/>
             </w:r>
             <w:r>
-              <w:instrText>PAGEREF _Toc1787149231 \h</w:instrText>
+              <w:instrText xml:space="preserve">PAGEREF _Toc1787149231 \h</w:instrText>
             </w:r>
             <w:r>
               <w:fldChar w:fldCharType="separate"/>
@@ -2473,7 +2473,7 @@
               <w:fldChar w:fldCharType="begin"/>
             </w:r>
             <w:r>
-              <w:instrText>PAGEREF _Toc1059932594 \h</w:instrText>
+              <w:instrText xml:space="preserve">PAGEREF _Toc1059932594 \h</w:instrText>
             </w:r>
             <w:r>
               <w:fldChar w:fldCharType="separate"/>
@@ -2513,7 +2513,7 @@
               <w:fldChar w:fldCharType="begin"/>
             </w:r>
             <w:r>
-              <w:instrText>PAGEREF _Toc1790005898 \h</w:instrText>
+              <w:instrText xml:space="preserve">PAGEREF _Toc1790005898 \h</w:instrText>
             </w:r>
             <w:r>
               <w:fldChar w:fldCharType="separate"/>
@@ -2553,7 +2553,7 @@
               <w:fldChar w:fldCharType="begin"/>
             </w:r>
             <w:r>
-              <w:instrText>PAGEREF _Toc1916601664 \h</w:instrText>
+              <w:instrText xml:space="preserve">PAGEREF _Toc1916601664 \h</w:instrText>
             </w:r>
             <w:r>
               <w:fldChar w:fldCharType="separate"/>
@@ -2593,7 +2593,7 @@
               <w:fldChar w:fldCharType="begin"/>
             </w:r>
             <w:r>
-              <w:instrText>PAGEREF _Toc1231464409 \h</w:instrText>
+              <w:instrText xml:space="preserve">PAGEREF _Toc1231464409 \h</w:instrText>
             </w:r>
             <w:r>
               <w:fldChar w:fldCharType="separate"/>
@@ -2618,7 +2618,7 @@
       <w:pPr>
         <w:pStyle w:val="Ttulo1"/>
       </w:pPr>
-      <w:bookmarkStart w:id="1" w:name="_Toc1668873359"/>
+      <w:bookmarkStart w:name="_Toc1668873359" w:id="1"/>
       <w:r>
         <w:lastRenderedPageBreak/>
         <w:t>Introducción</w:t>
@@ -3068,7 +3068,7 @@
       <w:pPr>
         <w:pStyle w:val="Ttulo1"/>
       </w:pPr>
-      <w:bookmarkStart w:id="2" w:name="_Toc1200654064"/>
+      <w:bookmarkStart w:name="_Toc1200654064" w:id="2"/>
       <w:r>
         <w:lastRenderedPageBreak/>
         <w:t>Propuesta de proyecto</w:t>
@@ -3932,7 +3932,7 @@
       <w:pPr>
         <w:pStyle w:val="Ttulo1"/>
       </w:pPr>
-      <w:bookmarkStart w:id="3" w:name="_Toc1885530348"/>
+      <w:bookmarkStart w:name="_Toc1885530348" w:id="3"/>
       <w:r>
         <w:lastRenderedPageBreak/>
         <w:t>Administración del Proyecto</w:t>
@@ -3951,7 +3951,7 @@
       <w:pPr>
         <w:pStyle w:val="Ttulo2"/>
       </w:pPr>
-      <w:bookmarkStart w:id="4" w:name="_Toc1128160345"/>
+      <w:bookmarkStart w:name="_Toc1128160345" w:id="4"/>
       <w:r>
         <w:t>Modelo de Ciclo de Vida</w:t>
       </w:r>
@@ -4324,7 +4324,7 @@
       <w:pPr>
         <w:pStyle w:val="Ttulo2"/>
       </w:pPr>
-      <w:bookmarkStart w:id="5" w:name="_Toc2093218420"/>
+      <w:bookmarkStart w:name="_Toc2093218420" w:id="5"/>
       <w:r>
         <w:lastRenderedPageBreak/>
         <w:t>Lenguajes y Herramientas</w:t>
@@ -4626,7 +4626,7 @@
       <w:pPr>
         <w:pStyle w:val="Ttulo2"/>
       </w:pPr>
-      <w:bookmarkStart w:id="6" w:name="_Toc2014370440"/>
+      <w:bookmarkStart w:name="_Toc2014370440" w:id="6"/>
       <w:r>
         <w:lastRenderedPageBreak/>
         <w:t>Interfaces Externas</w:t>
@@ -4654,6 +4654,7 @@
           <w:tcPr>
             <w:tcW w:w="2122" w:type="dxa"/>
             <w:shd w:val="clear" w:color="auto" w:fill="7030A0"/>
+            <w:tcMar/>
           </w:tcPr>
           <w:p>
             <w:pPr>
@@ -4673,6 +4674,7 @@
           <w:tcPr>
             <w:tcW w:w="2122" w:type="dxa"/>
             <w:shd w:val="clear" w:color="auto" w:fill="7030A0"/>
+            <w:tcMar/>
           </w:tcPr>
           <w:p>
             <w:pPr>
@@ -4692,6 +4694,7 @@
           <w:tcPr>
             <w:tcW w:w="2122" w:type="dxa"/>
             <w:shd w:val="clear" w:color="auto" w:fill="7030A0"/>
+            <w:tcMar/>
           </w:tcPr>
           <w:p>
             <w:pPr>
@@ -4711,6 +4714,7 @@
           <w:tcPr>
             <w:tcW w:w="2122" w:type="dxa"/>
             <w:shd w:val="clear" w:color="auto" w:fill="7030A0"/>
+            <w:tcMar/>
           </w:tcPr>
           <w:p>
             <w:pPr>
@@ -4741,6 +4745,7 @@
           <w:tcPr>
             <w:tcW w:w="2122" w:type="dxa"/>
             <w:shd w:val="clear" w:color="auto" w:fill="E5DFEC" w:themeFill="accent4" w:themeFillTint="33"/>
+            <w:tcMar/>
           </w:tcPr>
           <w:p>
             <w:r>
@@ -4752,6 +4757,7 @@
           <w:tcPr>
             <w:tcW w:w="2122" w:type="dxa"/>
             <w:shd w:val="clear" w:color="auto" w:fill="E5DFEC" w:themeFill="accent4" w:themeFillTint="33"/>
+            <w:tcMar/>
           </w:tcPr>
           <w:p>
             <w:r>
@@ -4763,6 +4769,7 @@
           <w:tcPr>
             <w:tcW w:w="2122" w:type="dxa"/>
             <w:shd w:val="clear" w:color="auto" w:fill="E5DFEC" w:themeFill="accent4" w:themeFillTint="33"/>
+            <w:tcMar/>
           </w:tcPr>
           <w:p>
             <w:r>
@@ -4774,6 +4781,7 @@
           <w:tcPr>
             <w:tcW w:w="2122" w:type="dxa"/>
             <w:shd w:val="clear" w:color="auto" w:fill="E5DFEC" w:themeFill="accent4" w:themeFillTint="33"/>
+            <w:tcMar/>
           </w:tcPr>
           <w:p>
             <w:r>
@@ -4790,6 +4798,7 @@
           <w:tcPr>
             <w:tcW w:w="2122" w:type="dxa"/>
             <w:shd w:val="clear" w:color="auto" w:fill="E5DFEC" w:themeFill="accent4" w:themeFillTint="33"/>
+            <w:tcMar/>
           </w:tcPr>
           <w:p>
             <w:proofErr w:type="spellStart"/>
@@ -4811,6 +4820,7 @@
           <w:tcPr>
             <w:tcW w:w="2122" w:type="dxa"/>
             <w:shd w:val="clear" w:color="auto" w:fill="E5DFEC" w:themeFill="accent4" w:themeFillTint="33"/>
+            <w:tcMar/>
           </w:tcPr>
           <w:p>
             <w:r>
@@ -4822,6 +4832,7 @@
           <w:tcPr>
             <w:tcW w:w="2122" w:type="dxa"/>
             <w:shd w:val="clear" w:color="auto" w:fill="E5DFEC" w:themeFill="accent4" w:themeFillTint="33"/>
+            <w:tcMar/>
           </w:tcPr>
           <w:p>
             <w:r>
@@ -4833,9 +4844,10 @@
           <w:tcPr>
             <w:tcW w:w="2122" w:type="dxa"/>
             <w:shd w:val="clear" w:color="auto" w:fill="E5DFEC" w:themeFill="accent4" w:themeFillTint="33"/>
-          </w:tcPr>
-          <w:p>
-            <w:hyperlink r:id="rId10">
+            <w:tcMar/>
+          </w:tcPr>
+          <w:p>
+            <w:hyperlink r:id="R4c123807fb07468b">
               <w:r>
                 <w:rPr>
                   <w:rStyle w:val="Hipervnculo"/>
@@ -4844,6 +4856,7 @@
               </w:r>
             </w:hyperlink>
             <w:r>
+              <w:rPr/>
               <w:t xml:space="preserve"> </w:t>
             </w:r>
           </w:p>
@@ -4857,6 +4870,7 @@
           <w:tcPr>
             <w:tcW w:w="2122" w:type="dxa"/>
             <w:shd w:val="clear" w:color="auto" w:fill="E5DFEC" w:themeFill="accent4" w:themeFillTint="33"/>
+            <w:tcMar/>
           </w:tcPr>
           <w:p>
             <w:r>
@@ -4868,6 +4882,7 @@
           <w:tcPr>
             <w:tcW w:w="2122" w:type="dxa"/>
             <w:shd w:val="clear" w:color="auto" w:fill="E5DFEC" w:themeFill="accent4" w:themeFillTint="33"/>
+            <w:tcMar/>
           </w:tcPr>
           <w:p>
             <w:r>
@@ -4879,6 +4894,7 @@
           <w:tcPr>
             <w:tcW w:w="2122" w:type="dxa"/>
             <w:shd w:val="clear" w:color="auto" w:fill="E5DFEC" w:themeFill="accent4" w:themeFillTint="33"/>
+            <w:tcMar/>
           </w:tcPr>
           <w:p>
             <w:r>
@@ -4893,6 +4909,7 @@
           <w:tcPr>
             <w:tcW w:w="2122" w:type="dxa"/>
             <w:shd w:val="clear" w:color="auto" w:fill="E5DFEC" w:themeFill="accent4" w:themeFillTint="33"/>
+            <w:tcMar/>
           </w:tcPr>
           <w:p>
             <w:r>
@@ -4906,7 +4923,7 @@
       <w:pPr>
         <w:pStyle w:val="Ttulo2"/>
       </w:pPr>
-      <w:bookmarkStart w:id="7" w:name="_Toc1617941326"/>
+      <w:bookmarkStart w:name="_Toc1617941326" w:id="7"/>
       <w:r>
         <w:t>Organigrama y Descripción de Roles</w:t>
       </w:r>
@@ -5694,7 +5711,7 @@
       <w:pPr>
         <w:pStyle w:val="Ttulo2"/>
       </w:pPr>
-      <w:bookmarkStart w:id="8" w:name="_Toc1487658477"/>
+      <w:bookmarkStart w:name="_Toc1487658477" w:id="8"/>
       <w:r>
         <w:lastRenderedPageBreak/>
         <w:t>Calendarización y Entregables</w:t>
@@ -6628,7 +6645,7 @@
       <w:pPr>
         <w:pStyle w:val="Ttulo1"/>
       </w:pPr>
-      <w:bookmarkStart w:id="9" w:name="_Toc1517996865"/>
+      <w:bookmarkStart w:name="_Toc1517996865" w:id="9"/>
       <w:r>
         <w:lastRenderedPageBreak/>
         <w:t>Procesos de Soporte</w:t>
@@ -6639,7 +6656,7 @@
       <w:pPr>
         <w:pStyle w:val="Ttulo2"/>
       </w:pPr>
-      <w:bookmarkStart w:id="10" w:name="_Toc996901820"/>
+      <w:bookmarkStart w:name="_Toc996901820" w:id="10"/>
       <w:r>
         <w:t>Ambiente de Trabajo</w:t>
       </w:r>
@@ -7079,7 +7096,7 @@
         <w:pStyle w:val="Ttulo2"/>
         <w:jc w:val="left"/>
       </w:pPr>
-      <w:bookmarkStart w:id="11" w:name="_Toc1292480962"/>
+      <w:bookmarkStart w:name="_Toc1292480962" w:id="11"/>
       <w:r>
         <w:t>Monitoreo y Control de Progreso</w:t>
       </w:r>
@@ -7522,7 +7539,7 @@
       <w:pPr>
         <w:pStyle w:val="Ttulo2"/>
       </w:pPr>
-      <w:bookmarkStart w:id="12" w:name="_Toc1787149231"/>
+      <w:bookmarkStart w:name="_Toc1787149231" w:id="12"/>
       <w:r>
         <w:t>Administración de Configuración y Documentación</w:t>
       </w:r>
@@ -7891,10 +7908,10 @@
           <w:tcPr>
             <w:tcW w:w="1540" w:type="dxa"/>
             <w:tcBorders>
-              <w:top w:val="single" w:sz="4" w:space="0" w:color="auto"/>
-              <w:left w:val="single" w:sz="4" w:space="0" w:color="auto"/>
-              <w:bottom w:val="single" w:sz="4" w:space="0" w:color="auto"/>
-              <w:right w:val="single" w:sz="4" w:space="0" w:color="auto"/>
+              <w:top w:val="single" w:color="auto" w:sz="4" w:space="0"/>
+              <w:left w:val="single" w:color="auto" w:sz="4" w:space="0"/>
+              <w:bottom w:val="single" w:color="auto" w:sz="4" w:space="0"/>
+              <w:right w:val="single" w:color="auto" w:sz="4" w:space="0"/>
             </w:tcBorders>
             <w:shd w:val="clear" w:color="auto" w:fill="auto"/>
             <w:vAlign w:val="center"/>
@@ -7905,7 +7922,7 @@
               <w:spacing w:after="0" w:line="240" w:lineRule="auto"/>
               <w:jc w:val="center"/>
               <w:rPr>
-                <w:rFonts w:ascii="Aptos Narrow" w:eastAsia="Times New Roman" w:hAnsi="Aptos Narrow" w:cs="Times New Roman"/>
+                <w:rFonts w:ascii="Aptos Narrow" w:hAnsi="Aptos Narrow" w:eastAsia="Times New Roman" w:cs="Times New Roman"/>
                 <w:b/>
                 <w:bCs/>
                 <w:color w:val="000000"/>
@@ -7914,7 +7931,7 @@
             </w:pPr>
             <w:r>
               <w:rPr>
-                <w:rFonts w:ascii="Aptos Narrow" w:eastAsia="Times New Roman" w:hAnsi="Aptos Narrow" w:cs="Times New Roman"/>
+                <w:rFonts w:ascii="Aptos Narrow" w:hAnsi="Aptos Narrow" w:eastAsia="Times New Roman" w:cs="Times New Roman"/>
                 <w:b/>
                 <w:bCs/>
                 <w:color w:val="000000"/>
@@ -7928,10 +7945,10 @@
           <w:tcPr>
             <w:tcW w:w="5700" w:type="dxa"/>
             <w:tcBorders>
-              <w:top w:val="single" w:sz="4" w:space="0" w:color="auto"/>
+              <w:top w:val="single" w:color="auto" w:sz="4" w:space="0"/>
               <w:left w:val="nil"/>
-              <w:bottom w:val="single" w:sz="4" w:space="0" w:color="auto"/>
-              <w:right w:val="single" w:sz="4" w:space="0" w:color="auto"/>
+              <w:bottom w:val="single" w:color="auto" w:sz="4" w:space="0"/>
+              <w:right w:val="single" w:color="auto" w:sz="4" w:space="0"/>
             </w:tcBorders>
             <w:shd w:val="clear" w:color="auto" w:fill="auto"/>
             <w:vAlign w:val="center"/>
@@ -7942,7 +7959,7 @@
               <w:spacing w:after="0" w:line="240" w:lineRule="auto"/>
               <w:jc w:val="center"/>
               <w:rPr>
-                <w:rFonts w:ascii="Aptos Narrow" w:eastAsia="Times New Roman" w:hAnsi="Aptos Narrow" w:cs="Times New Roman"/>
+                <w:rFonts w:ascii="Aptos Narrow" w:hAnsi="Aptos Narrow" w:eastAsia="Times New Roman" w:cs="Times New Roman"/>
                 <w:b/>
                 <w:bCs/>
                 <w:color w:val="000000"/>
@@ -7951,7 +7968,7 @@
             </w:pPr>
             <w:r>
               <w:rPr>
-                <w:rFonts w:ascii="Aptos Narrow" w:eastAsia="Times New Roman" w:hAnsi="Aptos Narrow" w:cs="Times New Roman"/>
+                <w:rFonts w:ascii="Aptos Narrow" w:hAnsi="Aptos Narrow" w:eastAsia="Times New Roman" w:cs="Times New Roman"/>
                 <w:b/>
                 <w:bCs/>
                 <w:color w:val="000000"/>
@@ -7971,9 +7988,9 @@
             <w:tcW w:w="1540" w:type="dxa"/>
             <w:tcBorders>
               <w:top w:val="nil"/>
-              <w:left w:val="single" w:sz="4" w:space="0" w:color="auto"/>
-              <w:bottom w:val="single" w:sz="4" w:space="0" w:color="auto"/>
-              <w:right w:val="single" w:sz="4" w:space="0" w:color="auto"/>
+              <w:left w:val="single" w:color="auto" w:sz="4" w:space="0"/>
+              <w:bottom w:val="single" w:color="auto" w:sz="4" w:space="0"/>
+              <w:right w:val="single" w:color="auto" w:sz="4" w:space="0"/>
             </w:tcBorders>
             <w:shd w:val="clear" w:color="auto" w:fill="auto"/>
             <w:vAlign w:val="center"/>
@@ -7984,7 +8001,7 @@
               <w:spacing w:after="0" w:line="240" w:lineRule="auto"/>
               <w:jc w:val="left"/>
               <w:rPr>
-                <w:rFonts w:ascii="Arial Unicode MS" w:eastAsia="Times New Roman" w:hAnsi="Arial Unicode MS" w:cs="Times New Roman"/>
+                <w:rFonts w:ascii="Arial Unicode MS" w:hAnsi="Arial Unicode MS" w:eastAsia="Times New Roman" w:cs="Times New Roman"/>
                 <w:b/>
                 <w:bCs/>
                 <w:color w:val="000000"/>
@@ -7995,7 +8012,7 @@
             </w:pPr>
             <w:r>
               <w:rPr>
-                <w:rFonts w:ascii="Arial Unicode MS" w:eastAsia="Times New Roman" w:hAnsi="Arial Unicode MS" w:cs="Times New Roman"/>
+                <w:rFonts w:ascii="Arial Unicode MS" w:hAnsi="Arial Unicode MS" w:eastAsia="Times New Roman" w:cs="Times New Roman"/>
                 <w:b/>
                 <w:bCs/>
                 <w:color w:val="000000"/>
@@ -8013,8 +8030,8 @@
             <w:tcBorders>
               <w:top w:val="nil"/>
               <w:left w:val="nil"/>
-              <w:bottom w:val="single" w:sz="4" w:space="0" w:color="auto"/>
-              <w:right w:val="single" w:sz="4" w:space="0" w:color="auto"/>
+              <w:bottom w:val="single" w:color="auto" w:sz="4" w:space="0"/>
+              <w:right w:val="single" w:color="auto" w:sz="4" w:space="0"/>
             </w:tcBorders>
             <w:shd w:val="clear" w:color="auto" w:fill="auto"/>
             <w:vAlign w:val="center"/>
@@ -8025,14 +8042,14 @@
               <w:spacing w:after="0" w:line="240" w:lineRule="auto"/>
               <w:jc w:val="left"/>
               <w:rPr>
-                <w:rFonts w:ascii="Aptos Narrow" w:eastAsia="Times New Roman" w:hAnsi="Aptos Narrow" w:cs="Times New Roman"/>
+                <w:rFonts w:ascii="Aptos Narrow" w:hAnsi="Aptos Narrow" w:eastAsia="Times New Roman" w:cs="Times New Roman"/>
                 <w:color w:val="000000"/>
                 <w:lang w:val="es-CO" w:eastAsia="es-CO"/>
               </w:rPr>
             </w:pPr>
             <w:r>
               <w:rPr>
-                <w:rFonts w:ascii="Aptos Narrow" w:eastAsia="Times New Roman" w:hAnsi="Aptos Narrow" w:cs="Times New Roman"/>
+                <w:rFonts w:ascii="Aptos Narrow" w:hAnsi="Aptos Narrow" w:eastAsia="Times New Roman" w:cs="Times New Roman"/>
                 <w:color w:val="000000"/>
                 <w:lang w:val="es-CO" w:eastAsia="es-CO"/>
               </w:rPr>
@@ -8050,9 +8067,9 @@
             <w:tcW w:w="1540" w:type="dxa"/>
             <w:tcBorders>
               <w:top w:val="nil"/>
-              <w:left w:val="single" w:sz="4" w:space="0" w:color="auto"/>
-              <w:bottom w:val="single" w:sz="4" w:space="0" w:color="auto"/>
-              <w:right w:val="single" w:sz="4" w:space="0" w:color="auto"/>
+              <w:left w:val="single" w:color="auto" w:sz="4" w:space="0"/>
+              <w:bottom w:val="single" w:color="auto" w:sz="4" w:space="0"/>
+              <w:right w:val="single" w:color="auto" w:sz="4" w:space="0"/>
             </w:tcBorders>
             <w:shd w:val="clear" w:color="auto" w:fill="auto"/>
             <w:vAlign w:val="center"/>
@@ -8063,7 +8080,7 @@
               <w:spacing w:after="0" w:line="240" w:lineRule="auto"/>
               <w:jc w:val="left"/>
               <w:rPr>
-                <w:rFonts w:ascii="Arial Unicode MS" w:eastAsia="Times New Roman" w:hAnsi="Arial Unicode MS" w:cs="Times New Roman"/>
+                <w:rFonts w:ascii="Arial Unicode MS" w:hAnsi="Arial Unicode MS" w:eastAsia="Times New Roman" w:cs="Times New Roman"/>
                 <w:b/>
                 <w:bCs/>
                 <w:color w:val="000000"/>
@@ -8074,7 +8091,7 @@
             </w:pPr>
             <w:r>
               <w:rPr>
-                <w:rFonts w:ascii="Arial Unicode MS" w:eastAsia="Times New Roman" w:hAnsi="Arial Unicode MS" w:cs="Times New Roman"/>
+                <w:rFonts w:ascii="Arial Unicode MS" w:hAnsi="Arial Unicode MS" w:eastAsia="Times New Roman" w:cs="Times New Roman"/>
                 <w:b/>
                 <w:bCs/>
                 <w:color w:val="000000"/>
@@ -8092,8 +8109,8 @@
             <w:tcBorders>
               <w:top w:val="nil"/>
               <w:left w:val="nil"/>
-              <w:bottom w:val="single" w:sz="4" w:space="0" w:color="auto"/>
-              <w:right w:val="single" w:sz="4" w:space="0" w:color="auto"/>
+              <w:bottom w:val="single" w:color="auto" w:sz="4" w:space="0"/>
+              <w:right w:val="single" w:color="auto" w:sz="4" w:space="0"/>
             </w:tcBorders>
             <w:shd w:val="clear" w:color="auto" w:fill="auto"/>
             <w:vAlign w:val="center"/>
@@ -8104,14 +8121,14 @@
               <w:spacing w:after="0" w:line="240" w:lineRule="auto"/>
               <w:jc w:val="left"/>
               <w:rPr>
-                <w:rFonts w:ascii="Aptos Narrow" w:eastAsia="Times New Roman" w:hAnsi="Aptos Narrow" w:cs="Times New Roman"/>
+                <w:rFonts w:ascii="Aptos Narrow" w:hAnsi="Aptos Narrow" w:eastAsia="Times New Roman" w:cs="Times New Roman"/>
                 <w:color w:val="000000"/>
                 <w:lang w:val="es-CO" w:eastAsia="es-CO"/>
               </w:rPr>
             </w:pPr>
             <w:r>
               <w:rPr>
-                <w:rFonts w:ascii="Aptos Narrow" w:eastAsia="Times New Roman" w:hAnsi="Aptos Narrow" w:cs="Times New Roman"/>
+                <w:rFonts w:ascii="Aptos Narrow" w:hAnsi="Aptos Narrow" w:eastAsia="Times New Roman" w:cs="Times New Roman"/>
                 <w:color w:val="000000"/>
                 <w:lang w:val="es-CO" w:eastAsia="es-CO"/>
               </w:rPr>
@@ -8119,7 +8136,7 @@
             </w:r>
             <w:r>
               <w:rPr>
-                <w:rFonts w:ascii="Arial Unicode MS" w:eastAsia="Times New Roman" w:hAnsi="Arial Unicode MS" w:cs="Times New Roman"/>
+                <w:rFonts w:ascii="Arial Unicode MS" w:hAnsi="Arial Unicode MS" w:eastAsia="Times New Roman" w:cs="Times New Roman"/>
                 <w:color w:val="000000"/>
                 <w:sz w:val="20"/>
                 <w:szCs w:val="20"/>
@@ -8129,7 +8146,7 @@
             </w:r>
             <w:r>
               <w:rPr>
-                <w:rFonts w:ascii="Aptos Narrow" w:eastAsia="Times New Roman" w:hAnsi="Aptos Narrow" w:cs="Times New Roman"/>
+                <w:rFonts w:ascii="Aptos Narrow" w:hAnsi="Aptos Narrow" w:eastAsia="Times New Roman" w:cs="Times New Roman"/>
                 <w:color w:val="000000"/>
                 <w:lang w:val="es-CO" w:eastAsia="es-CO"/>
               </w:rPr>
@@ -8147,9 +8164,9 @@
             <w:tcW w:w="1540" w:type="dxa"/>
             <w:tcBorders>
               <w:top w:val="nil"/>
-              <w:left w:val="single" w:sz="4" w:space="0" w:color="auto"/>
-              <w:bottom w:val="single" w:sz="4" w:space="0" w:color="auto"/>
-              <w:right w:val="single" w:sz="4" w:space="0" w:color="auto"/>
+              <w:left w:val="single" w:color="auto" w:sz="4" w:space="0"/>
+              <w:bottom w:val="single" w:color="auto" w:sz="4" w:space="0"/>
+              <w:right w:val="single" w:color="auto" w:sz="4" w:space="0"/>
             </w:tcBorders>
             <w:shd w:val="clear" w:color="auto" w:fill="auto"/>
             <w:vAlign w:val="center"/>
@@ -8160,7 +8177,7 @@
               <w:spacing w:after="0" w:line="240" w:lineRule="auto"/>
               <w:jc w:val="left"/>
               <w:rPr>
-                <w:rFonts w:ascii="Arial Unicode MS" w:eastAsia="Times New Roman" w:hAnsi="Arial Unicode MS" w:cs="Times New Roman"/>
+                <w:rFonts w:ascii="Arial Unicode MS" w:hAnsi="Arial Unicode MS" w:eastAsia="Times New Roman" w:cs="Times New Roman"/>
                 <w:b/>
                 <w:bCs/>
                 <w:color w:val="000000"/>
@@ -8172,7 +8189,7 @@
             <w:proofErr w:type="spellStart"/>
             <w:r>
               <w:rPr>
-                <w:rFonts w:ascii="Arial Unicode MS" w:eastAsia="Times New Roman" w:hAnsi="Arial Unicode MS" w:cs="Times New Roman"/>
+                <w:rFonts w:ascii="Arial Unicode MS" w:hAnsi="Arial Unicode MS" w:eastAsia="Times New Roman" w:cs="Times New Roman"/>
                 <w:b/>
                 <w:bCs/>
                 <w:color w:val="000000"/>
@@ -8192,8 +8209,8 @@
             <w:tcBorders>
               <w:top w:val="nil"/>
               <w:left w:val="nil"/>
-              <w:bottom w:val="single" w:sz="4" w:space="0" w:color="auto"/>
-              <w:right w:val="single" w:sz="4" w:space="0" w:color="auto"/>
+              <w:bottom w:val="single" w:color="auto" w:sz="4" w:space="0"/>
+              <w:right w:val="single" w:color="auto" w:sz="4" w:space="0"/>
             </w:tcBorders>
             <w:shd w:val="clear" w:color="auto" w:fill="auto"/>
             <w:vAlign w:val="center"/>
@@ -8204,14 +8221,14 @@
               <w:spacing w:after="0" w:line="240" w:lineRule="auto"/>
               <w:jc w:val="left"/>
               <w:rPr>
-                <w:rFonts w:ascii="Aptos Narrow" w:eastAsia="Times New Roman" w:hAnsi="Aptos Narrow" w:cs="Times New Roman"/>
+                <w:rFonts w:ascii="Aptos Narrow" w:hAnsi="Aptos Narrow" w:eastAsia="Times New Roman" w:cs="Times New Roman"/>
                 <w:color w:val="000000"/>
                 <w:lang w:val="es-CO" w:eastAsia="es-CO"/>
               </w:rPr>
             </w:pPr>
             <w:r>
               <w:rPr>
-                <w:rFonts w:ascii="Aptos Narrow" w:eastAsia="Times New Roman" w:hAnsi="Aptos Narrow" w:cs="Times New Roman"/>
+                <w:rFonts w:ascii="Aptos Narrow" w:hAnsi="Aptos Narrow" w:eastAsia="Times New Roman" w:cs="Times New Roman"/>
                 <w:color w:val="000000"/>
                 <w:lang w:val="es-CO" w:eastAsia="es-CO"/>
               </w:rPr>
@@ -8219,7 +8236,7 @@
             </w:r>
             <w:r>
               <w:rPr>
-                <w:rFonts w:ascii="Arial Unicode MS" w:eastAsia="Times New Roman" w:hAnsi="Arial Unicode MS" w:cs="Times New Roman"/>
+                <w:rFonts w:ascii="Arial Unicode MS" w:hAnsi="Arial Unicode MS" w:eastAsia="Times New Roman" w:cs="Times New Roman"/>
                 <w:color w:val="000000"/>
                 <w:sz w:val="20"/>
                 <w:szCs w:val="20"/>
@@ -8229,7 +8246,7 @@
             </w:r>
             <w:r>
               <w:rPr>
-                <w:rFonts w:ascii="Aptos Narrow" w:eastAsia="Times New Roman" w:hAnsi="Aptos Narrow" w:cs="Times New Roman"/>
+                <w:rFonts w:ascii="Aptos Narrow" w:hAnsi="Aptos Narrow" w:eastAsia="Times New Roman" w:cs="Times New Roman"/>
                 <w:color w:val="000000"/>
                 <w:lang w:val="es-CO" w:eastAsia="es-CO"/>
               </w:rPr>
@@ -8237,7 +8254,7 @@
             </w:r>
             <w:r>
               <w:rPr>
-                <w:rFonts w:ascii="Arial Unicode MS" w:eastAsia="Times New Roman" w:hAnsi="Arial Unicode MS" w:cs="Times New Roman"/>
+                <w:rFonts w:ascii="Arial Unicode MS" w:hAnsi="Arial Unicode MS" w:eastAsia="Times New Roman" w:cs="Times New Roman"/>
                 <w:color w:val="000000"/>
                 <w:sz w:val="20"/>
                 <w:szCs w:val="20"/>
@@ -8247,7 +8264,7 @@
             </w:r>
             <w:r>
               <w:rPr>
-                <w:rFonts w:ascii="Aptos Narrow" w:eastAsia="Times New Roman" w:hAnsi="Aptos Narrow" w:cs="Times New Roman"/>
+                <w:rFonts w:ascii="Aptos Narrow" w:hAnsi="Aptos Narrow" w:eastAsia="Times New Roman" w:cs="Times New Roman"/>
                 <w:color w:val="000000"/>
                 <w:lang w:val="es-CO" w:eastAsia="es-CO"/>
               </w:rPr>
@@ -8265,9 +8282,9 @@
             <w:tcW w:w="1540" w:type="dxa"/>
             <w:tcBorders>
               <w:top w:val="nil"/>
-              <w:left w:val="single" w:sz="4" w:space="0" w:color="auto"/>
-              <w:bottom w:val="single" w:sz="4" w:space="0" w:color="auto"/>
-              <w:right w:val="single" w:sz="4" w:space="0" w:color="auto"/>
+              <w:left w:val="single" w:color="auto" w:sz="4" w:space="0"/>
+              <w:bottom w:val="single" w:color="auto" w:sz="4" w:space="0"/>
+              <w:right w:val="single" w:color="auto" w:sz="4" w:space="0"/>
             </w:tcBorders>
             <w:shd w:val="clear" w:color="auto" w:fill="auto"/>
             <w:vAlign w:val="center"/>
@@ -8278,7 +8295,7 @@
               <w:spacing w:after="0" w:line="240" w:lineRule="auto"/>
               <w:jc w:val="left"/>
               <w:rPr>
-                <w:rFonts w:ascii="Arial Unicode MS" w:eastAsia="Times New Roman" w:hAnsi="Arial Unicode MS" w:cs="Times New Roman"/>
+                <w:rFonts w:ascii="Arial Unicode MS" w:hAnsi="Arial Unicode MS" w:eastAsia="Times New Roman" w:cs="Times New Roman"/>
                 <w:b/>
                 <w:bCs/>
                 <w:color w:val="000000"/>
@@ -8290,7 +8307,7 @@
             <w:proofErr w:type="spellStart"/>
             <w:r>
               <w:rPr>
-                <w:rFonts w:ascii="Arial Unicode MS" w:eastAsia="Times New Roman" w:hAnsi="Arial Unicode MS" w:cs="Times New Roman"/>
+                <w:rFonts w:ascii="Arial Unicode MS" w:hAnsi="Arial Unicode MS" w:eastAsia="Times New Roman" w:cs="Times New Roman"/>
                 <w:b/>
                 <w:bCs/>
                 <w:color w:val="000000"/>
@@ -8309,8 +8326,8 @@
             <w:tcBorders>
               <w:top w:val="nil"/>
               <w:left w:val="nil"/>
-              <w:bottom w:val="single" w:sz="4" w:space="0" w:color="auto"/>
-              <w:right w:val="single" w:sz="4" w:space="0" w:color="auto"/>
+              <w:bottom w:val="single" w:color="auto" w:sz="4" w:space="0"/>
+              <w:right w:val="single" w:color="auto" w:sz="4" w:space="0"/>
             </w:tcBorders>
             <w:shd w:val="clear" w:color="auto" w:fill="auto"/>
             <w:vAlign w:val="center"/>
@@ -8321,14 +8338,14 @@
               <w:spacing w:after="0" w:line="240" w:lineRule="auto"/>
               <w:jc w:val="left"/>
               <w:rPr>
-                <w:rFonts w:ascii="Aptos Narrow" w:eastAsia="Times New Roman" w:hAnsi="Aptos Narrow" w:cs="Times New Roman"/>
+                <w:rFonts w:ascii="Aptos Narrow" w:hAnsi="Aptos Narrow" w:eastAsia="Times New Roman" w:cs="Times New Roman"/>
                 <w:color w:val="000000"/>
                 <w:lang w:val="es-CO" w:eastAsia="es-CO"/>
               </w:rPr>
             </w:pPr>
             <w:r>
               <w:rPr>
-                <w:rFonts w:ascii="Aptos Narrow" w:eastAsia="Times New Roman" w:hAnsi="Aptos Narrow" w:cs="Times New Roman"/>
+                <w:rFonts w:ascii="Aptos Narrow" w:hAnsi="Aptos Narrow" w:eastAsia="Times New Roman" w:cs="Times New Roman"/>
                 <w:color w:val="000000"/>
                 <w:lang w:val="es-CO" w:eastAsia="es-CO"/>
               </w:rPr>
@@ -8336,7 +8353,7 @@
             </w:r>
             <w:r>
               <w:rPr>
-                <w:rFonts w:ascii="Arial Unicode MS" w:eastAsia="Times New Roman" w:hAnsi="Arial Unicode MS" w:cs="Times New Roman"/>
+                <w:rFonts w:ascii="Arial Unicode MS" w:hAnsi="Arial Unicode MS" w:eastAsia="Times New Roman" w:cs="Times New Roman"/>
                 <w:color w:val="000000"/>
                 <w:sz w:val="20"/>
                 <w:szCs w:val="20"/>
@@ -8346,7 +8363,7 @@
             </w:r>
             <w:r>
               <w:rPr>
-                <w:rFonts w:ascii="Aptos Narrow" w:eastAsia="Times New Roman" w:hAnsi="Aptos Narrow" w:cs="Times New Roman"/>
+                <w:rFonts w:ascii="Aptos Narrow" w:hAnsi="Aptos Narrow" w:eastAsia="Times New Roman" w:cs="Times New Roman"/>
                 <w:color w:val="000000"/>
                 <w:lang w:val="es-CO" w:eastAsia="es-CO"/>
               </w:rPr>
@@ -8364,9 +8381,9 @@
             <w:tcW w:w="1540" w:type="dxa"/>
             <w:tcBorders>
               <w:top w:val="nil"/>
-              <w:left w:val="single" w:sz="4" w:space="0" w:color="auto"/>
-              <w:bottom w:val="single" w:sz="4" w:space="0" w:color="auto"/>
-              <w:right w:val="single" w:sz="4" w:space="0" w:color="auto"/>
+              <w:left w:val="single" w:color="auto" w:sz="4" w:space="0"/>
+              <w:bottom w:val="single" w:color="auto" w:sz="4" w:space="0"/>
+              <w:right w:val="single" w:color="auto" w:sz="4" w:space="0"/>
             </w:tcBorders>
             <w:shd w:val="clear" w:color="auto" w:fill="auto"/>
             <w:vAlign w:val="center"/>
@@ -8377,7 +8394,7 @@
               <w:spacing w:after="0" w:line="240" w:lineRule="auto"/>
               <w:jc w:val="left"/>
               <w:rPr>
-                <w:rFonts w:ascii="Arial Unicode MS" w:eastAsia="Times New Roman" w:hAnsi="Arial Unicode MS" w:cs="Times New Roman"/>
+                <w:rFonts w:ascii="Arial Unicode MS" w:hAnsi="Arial Unicode MS" w:eastAsia="Times New Roman" w:cs="Times New Roman"/>
                 <w:b/>
                 <w:bCs/>
                 <w:color w:val="000000"/>
@@ -8389,7 +8406,7 @@
             <w:proofErr w:type="spellStart"/>
             <w:r>
               <w:rPr>
-                <w:rFonts w:ascii="Arial Unicode MS" w:eastAsia="Times New Roman" w:hAnsi="Arial Unicode MS" w:cs="Times New Roman"/>
+                <w:rFonts w:ascii="Arial Unicode MS" w:hAnsi="Arial Unicode MS" w:eastAsia="Times New Roman" w:cs="Times New Roman"/>
                 <w:b/>
                 <w:bCs/>
                 <w:color w:val="000000"/>
@@ -8408,8 +8425,8 @@
             <w:tcBorders>
               <w:top w:val="nil"/>
               <w:left w:val="nil"/>
-              <w:bottom w:val="single" w:sz="4" w:space="0" w:color="auto"/>
-              <w:right w:val="single" w:sz="4" w:space="0" w:color="auto"/>
+              <w:bottom w:val="single" w:color="auto" w:sz="4" w:space="0"/>
+              <w:right w:val="single" w:color="auto" w:sz="4" w:space="0"/>
             </w:tcBorders>
             <w:shd w:val="clear" w:color="auto" w:fill="auto"/>
             <w:vAlign w:val="center"/>
@@ -8420,14 +8437,14 @@
               <w:spacing w:after="0" w:line="240" w:lineRule="auto"/>
               <w:jc w:val="left"/>
               <w:rPr>
-                <w:rFonts w:ascii="Aptos Narrow" w:eastAsia="Times New Roman" w:hAnsi="Aptos Narrow" w:cs="Times New Roman"/>
+                <w:rFonts w:ascii="Aptos Narrow" w:hAnsi="Aptos Narrow" w:eastAsia="Times New Roman" w:cs="Times New Roman"/>
                 <w:color w:val="000000"/>
                 <w:lang w:val="es-CO" w:eastAsia="es-CO"/>
               </w:rPr>
             </w:pPr>
             <w:r>
               <w:rPr>
-                <w:rFonts w:ascii="Aptos Narrow" w:eastAsia="Times New Roman" w:hAnsi="Aptos Narrow" w:cs="Times New Roman"/>
+                <w:rFonts w:ascii="Aptos Narrow" w:hAnsi="Aptos Narrow" w:eastAsia="Times New Roman" w:cs="Times New Roman"/>
                 <w:color w:val="000000"/>
                 <w:lang w:val="es-CO" w:eastAsia="es-CO"/>
               </w:rPr>
@@ -8435,7 +8452,7 @@
             </w:r>
             <w:r>
               <w:rPr>
-                <w:rFonts w:ascii="Arial Unicode MS" w:eastAsia="Times New Roman" w:hAnsi="Arial Unicode MS" w:cs="Times New Roman"/>
+                <w:rFonts w:ascii="Arial Unicode MS" w:hAnsi="Arial Unicode MS" w:eastAsia="Times New Roman" w:cs="Times New Roman"/>
                 <w:color w:val="000000"/>
                 <w:sz w:val="20"/>
                 <w:szCs w:val="20"/>
@@ -8445,7 +8462,7 @@
             </w:r>
             <w:r>
               <w:rPr>
-                <w:rFonts w:ascii="Aptos Narrow" w:eastAsia="Times New Roman" w:hAnsi="Aptos Narrow" w:cs="Times New Roman"/>
+                <w:rFonts w:ascii="Aptos Narrow" w:hAnsi="Aptos Narrow" w:eastAsia="Times New Roman" w:cs="Times New Roman"/>
                 <w:color w:val="000000"/>
                 <w:lang w:val="es-CO" w:eastAsia="es-CO"/>
               </w:rPr>
@@ -8586,7 +8603,7 @@
         <w:t>Historial de cambios: Se mantendrá un registro de modificaciones en la documentación del proyecto.</w:t>
       </w:r>
     </w:p>
-    <w:p>
+    <w:p w14:noSpellErr="1">
       <w:pPr>
         <w:pStyle w:val="Prrafodelista"/>
         <w:widowControl w:val="0"/>
@@ -8641,7 +8658,6 @@
         </w:rPr>
         <w:t xml:space="preserve">, según el avance del proyecto, se </w:t>
       </w:r>
-      <w:proofErr w:type="gramStart"/>
       <w:r>
         <w:rPr>
           <w:color w:val="auto"/>
@@ -8649,7 +8665,6 @@
         </w:rPr>
         <w:t>implementaran</w:t>
       </w:r>
-      <w:proofErr w:type="gramEnd"/>
       <w:r>
         <w:rPr>
           <w:color w:val="auto"/>
@@ -8660,9 +8675,27 @@
     </w:p>
     <w:p>
       <w:pPr>
+        <w:pStyle w:val="Normal"/>
+        <w:widowControl w:val="0"/>
+        <w:ind w:left="708"/>
+        <w:rPr>
+          <w:color w:val="auto"/>
+          <w:lang w:val="es-CO"/>
+        </w:rPr>
+      </w:pPr>
+      <w:r>
+        <w:rPr>
+          <w:color w:val="auto"/>
+          <w:lang w:val="es-CO"/>
+        </w:rPr>
+        <w:t>(falta caso de desarrollo que es como una tabla)</w:t>
+      </w:r>
+    </w:p>
+    <w:p>
+      <w:pPr>
         <w:pStyle w:val="Ttulo2"/>
       </w:pPr>
-      <w:bookmarkStart w:id="13" w:name="_Toc1059932594"/>
+      <w:bookmarkStart w:name="_Toc1059932594" w:id="13"/>
       <w:r>
         <w:t>Control de Calidad</w:t>
       </w:r>
@@ -8683,12 +8716,12 @@
       <w:tblPr>
         <w:tblW w:w="0" w:type="auto"/>
         <w:tblBorders>
-          <w:top w:val="single" w:sz="18" w:space="0" w:color="000000" w:themeColor="text1"/>
-          <w:left w:val="single" w:sz="18" w:space="0" w:color="000000" w:themeColor="text1"/>
-          <w:bottom w:val="single" w:sz="18" w:space="0" w:color="000000" w:themeColor="text1"/>
-          <w:right w:val="single" w:sz="18" w:space="0" w:color="000000" w:themeColor="text1"/>
-          <w:insideH w:val="single" w:sz="18" w:space="0" w:color="000000" w:themeColor="text1"/>
-          <w:insideV w:val="single" w:sz="18" w:space="0" w:color="000000" w:themeColor="text1"/>
+          <w:top w:val="single" w:color="000000" w:themeColor="text1" w:sz="18" w:space="0"/>
+          <w:left w:val="single" w:color="000000" w:themeColor="text1" w:sz="18" w:space="0"/>
+          <w:bottom w:val="single" w:color="000000" w:themeColor="text1" w:sz="18" w:space="0"/>
+          <w:right w:val="single" w:color="000000" w:themeColor="text1" w:sz="18" w:space="0"/>
+          <w:insideH w:val="single" w:color="000000" w:themeColor="text1" w:sz="18" w:space="0"/>
+          <w:insideV w:val="single" w:color="000000" w:themeColor="text1" w:sz="18" w:space="0"/>
         </w:tblBorders>
         <w:tblLayout w:type="fixed"/>
         <w:tblLook w:val="06A0" w:firstRow="1" w:lastRow="0" w:firstColumn="1" w:lastColumn="0" w:noHBand="1" w:noVBand="1"/>
@@ -9100,7 +9133,7 @@
           <w:lang w:val="es-CO"/>
         </w:rPr>
       </w:pPr>
-      <w:bookmarkStart w:id="14" w:name="_Toc1790005898"/>
+      <w:bookmarkStart w:name="_Toc1790005898" w:id="14"/>
       <w:r>
         <w:rPr>
           <w:sz w:val="28"/>
@@ -9132,7 +9165,7 @@
         </w:numPr>
         <w:ind w:left="360"/>
       </w:pPr>
-      <w:bookmarkStart w:id="15" w:name="_Toc1916601664"/>
+      <w:bookmarkStart w:name="_Toc1916601664" w:id="15"/>
       <w:r>
         <w:lastRenderedPageBreak/>
         <w:t>Referencias</w:t>
@@ -9203,8 +9236,8 @@
       </w:r>
       <w:r>
         <w:rPr>
-          <w:i/>
-          <w:iCs/>
+          <w:i w:val="1"/>
+          <w:iCs w:val="1"/>
           <w:color w:val="auto"/>
           <w:lang w:val="es-CO"/>
         </w:rPr>
@@ -9217,7 +9250,7 @@
         </w:rPr>
         <w:t xml:space="preserve">. </w:t>
       </w:r>
-      <w:hyperlink r:id="rId12" w:history="1">
+      <w:hyperlink r:id="Rd2741c2ac71f4b83">
         <w:r>
           <w:rPr>
             <w:rStyle w:val="Hipervnculo"/>
@@ -9273,8 +9306,8 @@
       </w:r>
       <w:r>
         <w:rPr>
-          <w:i/>
-          <w:iCs/>
+          <w:i w:val="1"/>
+          <w:iCs w:val="1"/>
           <w:color w:val="auto"/>
           <w:lang w:val="es-CO"/>
         </w:rPr>
@@ -9287,7 +9320,7 @@
         </w:rPr>
         <w:t xml:space="preserve">. </w:t>
       </w:r>
-      <w:hyperlink r:id="rId13">
+      <w:hyperlink r:id="Raaca270f82df4150">
         <w:r>
           <w:rPr>
             <w:rStyle w:val="Hipervnculo"/>
@@ -9332,7 +9365,7 @@
       <w:pPr>
         <w:pStyle w:val="Ttulo1"/>
       </w:pPr>
-      <w:bookmarkStart w:id="16" w:name="_Toc1231464409"/>
+      <w:bookmarkStart w:name="_Toc1231464409" w:id="16"/>
       <w:r>
         <w:lastRenderedPageBreak/>
         <w:t>Anexos</w:t>
@@ -9340,7 +9373,7 @@
       <w:bookmarkEnd w:id="16"/>
     </w:p>
     <w:sectPr>
-      <w:pgSz w:w="11906" w:h="16838"/>
+      <w:pgSz w:w="11906" w:h="16838" w:orient="portrait"/>
       <w:pgMar w:top="1417" w:right="1701" w:bottom="1417" w:left="1701" w:header="0" w:footer="0" w:gutter="0"/>
       <w:cols w:space="720"/>
       <w:formProt w:val="0"/>
@@ -9505,7 +9538,7 @@
         <w:ind w:left="720" w:hanging="360"/>
       </w:pPr>
       <w:rPr>
-        <w:rFonts w:ascii="Symbol" w:hAnsi="Symbol" w:hint="default"/>
+        <w:rFonts w:hint="default" w:ascii="Symbol" w:hAnsi="Symbol"/>
       </w:rPr>
     </w:lvl>
     <w:lvl w:ilvl="1" w:tplc="240A0003" w:tentative="1">
@@ -9517,7 +9550,7 @@
         <w:ind w:left="1440" w:hanging="360"/>
       </w:pPr>
       <w:rPr>
-        <w:rFonts w:ascii="Courier New" w:hAnsi="Courier New" w:cs="Courier New" w:hint="default"/>
+        <w:rFonts w:hint="default" w:ascii="Courier New" w:hAnsi="Courier New" w:cs="Courier New"/>
       </w:rPr>
     </w:lvl>
     <w:lvl w:ilvl="2" w:tplc="240A0005" w:tentative="1">
@@ -9529,7 +9562,7 @@
         <w:ind w:left="2160" w:hanging="360"/>
       </w:pPr>
       <w:rPr>
-        <w:rFonts w:ascii="Wingdings" w:hAnsi="Wingdings" w:hint="default"/>
+        <w:rFonts w:hint="default" w:ascii="Wingdings" w:hAnsi="Wingdings"/>
       </w:rPr>
     </w:lvl>
     <w:lvl w:ilvl="3" w:tplc="240A0001" w:tentative="1">
@@ -9541,7 +9574,7 @@
         <w:ind w:left="2880" w:hanging="360"/>
       </w:pPr>
       <w:rPr>
-        <w:rFonts w:ascii="Symbol" w:hAnsi="Symbol" w:hint="default"/>
+        <w:rFonts w:hint="default" w:ascii="Symbol" w:hAnsi="Symbol"/>
       </w:rPr>
     </w:lvl>
     <w:lvl w:ilvl="4" w:tplc="240A0003" w:tentative="1">
@@ -9553,7 +9586,7 @@
         <w:ind w:left="3600" w:hanging="360"/>
       </w:pPr>
       <w:rPr>
-        <w:rFonts w:ascii="Courier New" w:hAnsi="Courier New" w:cs="Courier New" w:hint="default"/>
+        <w:rFonts w:hint="default" w:ascii="Courier New" w:hAnsi="Courier New" w:cs="Courier New"/>
       </w:rPr>
     </w:lvl>
     <w:lvl w:ilvl="5" w:tplc="240A0005" w:tentative="1">
@@ -9565,7 +9598,7 @@
         <w:ind w:left="4320" w:hanging="360"/>
       </w:pPr>
       <w:rPr>
-        <w:rFonts w:ascii="Wingdings" w:hAnsi="Wingdings" w:hint="default"/>
+        <w:rFonts w:hint="default" w:ascii="Wingdings" w:hAnsi="Wingdings"/>
       </w:rPr>
     </w:lvl>
     <w:lvl w:ilvl="6" w:tplc="240A0001" w:tentative="1">
@@ -9577,7 +9610,7 @@
         <w:ind w:left="5040" w:hanging="360"/>
       </w:pPr>
       <w:rPr>
-        <w:rFonts w:ascii="Symbol" w:hAnsi="Symbol" w:hint="default"/>
+        <w:rFonts w:hint="default" w:ascii="Symbol" w:hAnsi="Symbol"/>
       </w:rPr>
     </w:lvl>
     <w:lvl w:ilvl="7" w:tplc="240A0003" w:tentative="1">
@@ -9589,7 +9622,7 @@
         <w:ind w:left="5760" w:hanging="360"/>
       </w:pPr>
       <w:rPr>
-        <w:rFonts w:ascii="Courier New" w:hAnsi="Courier New" w:cs="Courier New" w:hint="default"/>
+        <w:rFonts w:hint="default" w:ascii="Courier New" w:hAnsi="Courier New" w:cs="Courier New"/>
       </w:rPr>
     </w:lvl>
     <w:lvl w:ilvl="8" w:tplc="240A0005" w:tentative="1">
@@ -9601,7 +9634,7 @@
         <w:ind w:left="6480" w:hanging="360"/>
       </w:pPr>
       <w:rPr>
-        <w:rFonts w:ascii="Wingdings" w:hAnsi="Wingdings" w:hint="default"/>
+        <w:rFonts w:hint="default" w:ascii="Wingdings" w:hAnsi="Wingdings"/>
       </w:rPr>
     </w:lvl>
   </w:abstractNum>
@@ -9621,7 +9654,7 @@
         <w:ind w:left="720" w:hanging="360"/>
       </w:pPr>
       <w:rPr>
-        <w:rFonts w:ascii="Symbol" w:hAnsi="Symbol" w:hint="default"/>
+        <w:rFonts w:hint="default" w:ascii="Symbol" w:hAnsi="Symbol"/>
         <w:sz w:val="20"/>
       </w:rPr>
     </w:lvl>
@@ -9637,7 +9670,7 @@
         <w:ind w:left="1440" w:hanging="360"/>
       </w:pPr>
       <w:rPr>
-        <w:rFonts w:ascii="Courier New" w:hAnsi="Courier New" w:hint="default"/>
+        <w:rFonts w:hint="default" w:ascii="Courier New" w:hAnsi="Courier New"/>
         <w:sz w:val="20"/>
       </w:rPr>
     </w:lvl>
@@ -9653,7 +9686,7 @@
         <w:ind w:left="2160" w:hanging="360"/>
       </w:pPr>
       <w:rPr>
-        <w:rFonts w:ascii="Wingdings" w:hAnsi="Wingdings" w:hint="default"/>
+        <w:rFonts w:hint="default" w:ascii="Wingdings" w:hAnsi="Wingdings"/>
         <w:sz w:val="20"/>
       </w:rPr>
     </w:lvl>
@@ -9669,7 +9702,7 @@
         <w:ind w:left="2880" w:hanging="360"/>
       </w:pPr>
       <w:rPr>
-        <w:rFonts w:ascii="Wingdings" w:hAnsi="Wingdings" w:hint="default"/>
+        <w:rFonts w:hint="default" w:ascii="Wingdings" w:hAnsi="Wingdings"/>
         <w:sz w:val="20"/>
       </w:rPr>
     </w:lvl>
@@ -9685,7 +9718,7 @@
         <w:ind w:left="3600" w:hanging="360"/>
       </w:pPr>
       <w:rPr>
-        <w:rFonts w:ascii="Wingdings" w:hAnsi="Wingdings" w:hint="default"/>
+        <w:rFonts w:hint="default" w:ascii="Wingdings" w:hAnsi="Wingdings"/>
         <w:sz w:val="20"/>
       </w:rPr>
     </w:lvl>
@@ -9701,7 +9734,7 @@
         <w:ind w:left="4320" w:hanging="360"/>
       </w:pPr>
       <w:rPr>
-        <w:rFonts w:ascii="Wingdings" w:hAnsi="Wingdings" w:hint="default"/>
+        <w:rFonts w:hint="default" w:ascii="Wingdings" w:hAnsi="Wingdings"/>
         <w:sz w:val="20"/>
       </w:rPr>
     </w:lvl>
@@ -9717,7 +9750,7 @@
         <w:ind w:left="5040" w:hanging="360"/>
       </w:pPr>
       <w:rPr>
-        <w:rFonts w:ascii="Wingdings" w:hAnsi="Wingdings" w:hint="default"/>
+        <w:rFonts w:hint="default" w:ascii="Wingdings" w:hAnsi="Wingdings"/>
         <w:sz w:val="20"/>
       </w:rPr>
     </w:lvl>
@@ -9733,7 +9766,7 @@
         <w:ind w:left="5760" w:hanging="360"/>
       </w:pPr>
       <w:rPr>
-        <w:rFonts w:ascii="Wingdings" w:hAnsi="Wingdings" w:hint="default"/>
+        <w:rFonts w:hint="default" w:ascii="Wingdings" w:hAnsi="Wingdings"/>
         <w:sz w:val="20"/>
       </w:rPr>
     </w:lvl>
@@ -9749,7 +9782,7 @@
         <w:ind w:left="6480" w:hanging="360"/>
       </w:pPr>
       <w:rPr>
-        <w:rFonts w:ascii="Wingdings" w:hAnsi="Wingdings" w:hint="default"/>
+        <w:rFonts w:hint="default" w:ascii="Wingdings" w:hAnsi="Wingdings"/>
         <w:sz w:val="20"/>
       </w:rPr>
     </w:lvl>
@@ -9767,7 +9800,7 @@
         <w:ind w:left="720" w:hanging="360"/>
       </w:pPr>
       <w:rPr>
-        <w:rFonts w:ascii="Symbol" w:hAnsi="Symbol" w:hint="default"/>
+        <w:rFonts w:hint="default" w:ascii="Symbol" w:hAnsi="Symbol"/>
       </w:rPr>
     </w:lvl>
     <w:lvl w:ilvl="1" w:tplc="240A0003" w:tentative="1">
@@ -9779,7 +9812,7 @@
         <w:ind w:left="1440" w:hanging="360"/>
       </w:pPr>
       <w:rPr>
-        <w:rFonts w:ascii="Courier New" w:hAnsi="Courier New" w:cs="Courier New" w:hint="default"/>
+        <w:rFonts w:hint="default" w:ascii="Courier New" w:hAnsi="Courier New" w:cs="Courier New"/>
       </w:rPr>
     </w:lvl>
     <w:lvl w:ilvl="2" w:tplc="240A0005" w:tentative="1">
@@ -9791,7 +9824,7 @@
         <w:ind w:left="2160" w:hanging="360"/>
       </w:pPr>
       <w:rPr>
-        <w:rFonts w:ascii="Wingdings" w:hAnsi="Wingdings" w:hint="default"/>
+        <w:rFonts w:hint="default" w:ascii="Wingdings" w:hAnsi="Wingdings"/>
       </w:rPr>
     </w:lvl>
     <w:lvl w:ilvl="3" w:tplc="240A0001" w:tentative="1">
@@ -9803,7 +9836,7 @@
         <w:ind w:left="2880" w:hanging="360"/>
       </w:pPr>
       <w:rPr>
-        <w:rFonts w:ascii="Symbol" w:hAnsi="Symbol" w:hint="default"/>
+        <w:rFonts w:hint="default" w:ascii="Symbol" w:hAnsi="Symbol"/>
       </w:rPr>
     </w:lvl>
     <w:lvl w:ilvl="4" w:tplc="240A0003" w:tentative="1">
@@ -9815,7 +9848,7 @@
         <w:ind w:left="3600" w:hanging="360"/>
       </w:pPr>
       <w:rPr>
-        <w:rFonts w:ascii="Courier New" w:hAnsi="Courier New" w:cs="Courier New" w:hint="default"/>
+        <w:rFonts w:hint="default" w:ascii="Courier New" w:hAnsi="Courier New" w:cs="Courier New"/>
       </w:rPr>
     </w:lvl>
     <w:lvl w:ilvl="5" w:tplc="240A0005" w:tentative="1">
@@ -9827,7 +9860,7 @@
         <w:ind w:left="4320" w:hanging="360"/>
       </w:pPr>
       <w:rPr>
-        <w:rFonts w:ascii="Wingdings" w:hAnsi="Wingdings" w:hint="default"/>
+        <w:rFonts w:hint="default" w:ascii="Wingdings" w:hAnsi="Wingdings"/>
       </w:rPr>
     </w:lvl>
     <w:lvl w:ilvl="6" w:tplc="240A0001" w:tentative="1">
@@ -9839,7 +9872,7 @@
         <w:ind w:left="5040" w:hanging="360"/>
       </w:pPr>
       <w:rPr>
-        <w:rFonts w:ascii="Symbol" w:hAnsi="Symbol" w:hint="default"/>
+        <w:rFonts w:hint="default" w:ascii="Symbol" w:hAnsi="Symbol"/>
       </w:rPr>
     </w:lvl>
     <w:lvl w:ilvl="7" w:tplc="240A0003" w:tentative="1">
@@ -9851,7 +9884,7 @@
         <w:ind w:left="5760" w:hanging="360"/>
       </w:pPr>
       <w:rPr>
-        <w:rFonts w:ascii="Courier New" w:hAnsi="Courier New" w:cs="Courier New" w:hint="default"/>
+        <w:rFonts w:hint="default" w:ascii="Courier New" w:hAnsi="Courier New" w:cs="Courier New"/>
       </w:rPr>
     </w:lvl>
     <w:lvl w:ilvl="8" w:tplc="240A0005" w:tentative="1">
@@ -9863,7 +9896,7 @@
         <w:ind w:left="6480" w:hanging="360"/>
       </w:pPr>
       <w:rPr>
-        <w:rFonts w:ascii="Wingdings" w:hAnsi="Wingdings" w:hint="default"/>
+        <w:rFonts w:hint="default" w:ascii="Wingdings" w:hAnsi="Wingdings"/>
       </w:rPr>
     </w:lvl>
   </w:abstractNum>
@@ -9995,7 +10028,7 @@
         <w:ind w:left="720" w:hanging="360"/>
       </w:pPr>
       <w:rPr>
-        <w:rFonts w:ascii="Symbol" w:hAnsi="Symbol" w:hint="default"/>
+        <w:rFonts w:hint="default" w:ascii="Symbol" w:hAnsi="Symbol"/>
       </w:rPr>
     </w:lvl>
     <w:lvl w:ilvl="1" w:tplc="240A0003" w:tentative="1">
@@ -10007,7 +10040,7 @@
         <w:ind w:left="1440" w:hanging="360"/>
       </w:pPr>
       <w:rPr>
-        <w:rFonts w:ascii="Courier New" w:hAnsi="Courier New" w:cs="Courier New" w:hint="default"/>
+        <w:rFonts w:hint="default" w:ascii="Courier New" w:hAnsi="Courier New" w:cs="Courier New"/>
       </w:rPr>
     </w:lvl>
     <w:lvl w:ilvl="2" w:tplc="240A0005" w:tentative="1">
@@ -10019,7 +10052,7 @@
         <w:ind w:left="2160" w:hanging="360"/>
       </w:pPr>
       <w:rPr>
-        <w:rFonts w:ascii="Wingdings" w:hAnsi="Wingdings" w:hint="default"/>
+        <w:rFonts w:hint="default" w:ascii="Wingdings" w:hAnsi="Wingdings"/>
       </w:rPr>
     </w:lvl>
     <w:lvl w:ilvl="3" w:tplc="240A0001" w:tentative="1">
@@ -10031,7 +10064,7 @@
         <w:ind w:left="2880" w:hanging="360"/>
       </w:pPr>
       <w:rPr>
-        <w:rFonts w:ascii="Symbol" w:hAnsi="Symbol" w:hint="default"/>
+        <w:rFonts w:hint="default" w:ascii="Symbol" w:hAnsi="Symbol"/>
       </w:rPr>
     </w:lvl>
     <w:lvl w:ilvl="4" w:tplc="240A0003" w:tentative="1">
@@ -10043,7 +10076,7 @@
         <w:ind w:left="3600" w:hanging="360"/>
       </w:pPr>
       <w:rPr>
-        <w:rFonts w:ascii="Courier New" w:hAnsi="Courier New" w:cs="Courier New" w:hint="default"/>
+        <w:rFonts w:hint="default" w:ascii="Courier New" w:hAnsi="Courier New" w:cs="Courier New"/>
       </w:rPr>
     </w:lvl>
     <w:lvl w:ilvl="5" w:tplc="240A0005" w:tentative="1">
@@ -10055,7 +10088,7 @@
         <w:ind w:left="4320" w:hanging="360"/>
       </w:pPr>
       <w:rPr>
-        <w:rFonts w:ascii="Wingdings" w:hAnsi="Wingdings" w:hint="default"/>
+        <w:rFonts w:hint="default" w:ascii="Wingdings" w:hAnsi="Wingdings"/>
       </w:rPr>
     </w:lvl>
     <w:lvl w:ilvl="6" w:tplc="240A0001" w:tentative="1">
@@ -10067,7 +10100,7 @@
         <w:ind w:left="5040" w:hanging="360"/>
       </w:pPr>
       <w:rPr>
-        <w:rFonts w:ascii="Symbol" w:hAnsi="Symbol" w:hint="default"/>
+        <w:rFonts w:hint="default" w:ascii="Symbol" w:hAnsi="Symbol"/>
       </w:rPr>
     </w:lvl>
     <w:lvl w:ilvl="7" w:tplc="240A0003" w:tentative="1">
@@ -10079,7 +10112,7 @@
         <w:ind w:left="5760" w:hanging="360"/>
       </w:pPr>
       <w:rPr>
-        <w:rFonts w:ascii="Courier New" w:hAnsi="Courier New" w:cs="Courier New" w:hint="default"/>
+        <w:rFonts w:hint="default" w:ascii="Courier New" w:hAnsi="Courier New" w:cs="Courier New"/>
       </w:rPr>
     </w:lvl>
     <w:lvl w:ilvl="8" w:tplc="240A0005" w:tentative="1">
@@ -10091,7 +10124,7 @@
         <w:ind w:left="6480" w:hanging="360"/>
       </w:pPr>
       <w:rPr>
-        <w:rFonts w:ascii="Wingdings" w:hAnsi="Wingdings" w:hint="default"/>
+        <w:rFonts w:hint="default" w:ascii="Wingdings" w:hAnsi="Wingdings"/>
       </w:rPr>
     </w:lvl>
   </w:abstractNum>
@@ -10108,7 +10141,7 @@
         <w:ind w:left="720" w:hanging="360"/>
       </w:pPr>
       <w:rPr>
-        <w:rFonts w:ascii="Symbol" w:hAnsi="Symbol" w:hint="default"/>
+        <w:rFonts w:hint="default" w:ascii="Symbol" w:hAnsi="Symbol"/>
       </w:rPr>
     </w:lvl>
     <w:lvl w:ilvl="1" w:tplc="240A0003" w:tentative="1">
@@ -10120,7 +10153,7 @@
         <w:ind w:left="1440" w:hanging="360"/>
       </w:pPr>
       <w:rPr>
-        <w:rFonts w:ascii="Courier New" w:hAnsi="Courier New" w:cs="Courier New" w:hint="default"/>
+        <w:rFonts w:hint="default" w:ascii="Courier New" w:hAnsi="Courier New" w:cs="Courier New"/>
       </w:rPr>
     </w:lvl>
     <w:lvl w:ilvl="2" w:tplc="240A0005" w:tentative="1">
@@ -10132,7 +10165,7 @@
         <w:ind w:left="2160" w:hanging="360"/>
       </w:pPr>
       <w:rPr>
-        <w:rFonts w:ascii="Wingdings" w:hAnsi="Wingdings" w:hint="default"/>
+        <w:rFonts w:hint="default" w:ascii="Wingdings" w:hAnsi="Wingdings"/>
       </w:rPr>
     </w:lvl>
     <w:lvl w:ilvl="3" w:tplc="240A0001" w:tentative="1">
@@ -10144,7 +10177,7 @@
         <w:ind w:left="2880" w:hanging="360"/>
       </w:pPr>
       <w:rPr>
-        <w:rFonts w:ascii="Symbol" w:hAnsi="Symbol" w:hint="default"/>
+        <w:rFonts w:hint="default" w:ascii="Symbol" w:hAnsi="Symbol"/>
       </w:rPr>
     </w:lvl>
     <w:lvl w:ilvl="4" w:tplc="240A0003" w:tentative="1">
@@ -10156,7 +10189,7 @@
         <w:ind w:left="3600" w:hanging="360"/>
       </w:pPr>
       <w:rPr>
-        <w:rFonts w:ascii="Courier New" w:hAnsi="Courier New" w:cs="Courier New" w:hint="default"/>
+        <w:rFonts w:hint="default" w:ascii="Courier New" w:hAnsi="Courier New" w:cs="Courier New"/>
       </w:rPr>
     </w:lvl>
     <w:lvl w:ilvl="5" w:tplc="240A0005" w:tentative="1">
@@ -10168,7 +10201,7 @@
         <w:ind w:left="4320" w:hanging="360"/>
       </w:pPr>
       <w:rPr>
-        <w:rFonts w:ascii="Wingdings" w:hAnsi="Wingdings" w:hint="default"/>
+        <w:rFonts w:hint="default" w:ascii="Wingdings" w:hAnsi="Wingdings"/>
       </w:rPr>
     </w:lvl>
     <w:lvl w:ilvl="6" w:tplc="240A0001" w:tentative="1">
@@ -10180,7 +10213,7 @@
         <w:ind w:left="5040" w:hanging="360"/>
       </w:pPr>
       <w:rPr>
-        <w:rFonts w:ascii="Symbol" w:hAnsi="Symbol" w:hint="default"/>
+        <w:rFonts w:hint="default" w:ascii="Symbol" w:hAnsi="Symbol"/>
       </w:rPr>
     </w:lvl>
     <w:lvl w:ilvl="7" w:tplc="240A0003" w:tentative="1">
@@ -10192,7 +10225,7 @@
         <w:ind w:left="5760" w:hanging="360"/>
       </w:pPr>
       <w:rPr>
-        <w:rFonts w:ascii="Courier New" w:hAnsi="Courier New" w:cs="Courier New" w:hint="default"/>
+        <w:rFonts w:hint="default" w:ascii="Courier New" w:hAnsi="Courier New" w:cs="Courier New"/>
       </w:rPr>
     </w:lvl>
     <w:lvl w:ilvl="8" w:tplc="240A0005" w:tentative="1">
@@ -10204,7 +10237,7 @@
         <w:ind w:left="6480" w:hanging="360"/>
       </w:pPr>
       <w:rPr>
-        <w:rFonts w:ascii="Wingdings" w:hAnsi="Wingdings" w:hint="default"/>
+        <w:rFonts w:hint="default" w:ascii="Wingdings" w:hAnsi="Wingdings"/>
       </w:rPr>
     </w:lvl>
   </w:abstractNum>
@@ -10224,7 +10257,7 @@
         <w:ind w:left="720" w:hanging="360"/>
       </w:pPr>
       <w:rPr>
-        <w:rFonts w:ascii="Symbol" w:hAnsi="Symbol" w:hint="default"/>
+        <w:rFonts w:hint="default" w:ascii="Symbol" w:hAnsi="Symbol"/>
         <w:sz w:val="20"/>
       </w:rPr>
     </w:lvl>
@@ -10240,7 +10273,7 @@
         <w:ind w:left="1440" w:hanging="360"/>
       </w:pPr>
       <w:rPr>
-        <w:rFonts w:ascii="Courier New" w:hAnsi="Courier New" w:hint="default"/>
+        <w:rFonts w:hint="default" w:ascii="Courier New" w:hAnsi="Courier New"/>
         <w:sz w:val="20"/>
       </w:rPr>
     </w:lvl>
@@ -10256,7 +10289,7 @@
         <w:ind w:left="2160" w:hanging="360"/>
       </w:pPr>
       <w:rPr>
-        <w:rFonts w:ascii="Wingdings" w:hAnsi="Wingdings" w:hint="default"/>
+        <w:rFonts w:hint="default" w:ascii="Wingdings" w:hAnsi="Wingdings"/>
         <w:sz w:val="20"/>
       </w:rPr>
     </w:lvl>
@@ -10272,7 +10305,7 @@
         <w:ind w:left="2880" w:hanging="360"/>
       </w:pPr>
       <w:rPr>
-        <w:rFonts w:ascii="Wingdings" w:hAnsi="Wingdings" w:hint="default"/>
+        <w:rFonts w:hint="default" w:ascii="Wingdings" w:hAnsi="Wingdings"/>
         <w:sz w:val="20"/>
       </w:rPr>
     </w:lvl>
@@ -10288,7 +10321,7 @@
         <w:ind w:left="3600" w:hanging="360"/>
       </w:pPr>
       <w:rPr>
-        <w:rFonts w:ascii="Wingdings" w:hAnsi="Wingdings" w:hint="default"/>
+        <w:rFonts w:hint="default" w:ascii="Wingdings" w:hAnsi="Wingdings"/>
         <w:sz w:val="20"/>
       </w:rPr>
     </w:lvl>
@@ -10304,7 +10337,7 @@
         <w:ind w:left="4320" w:hanging="360"/>
       </w:pPr>
       <w:rPr>
-        <w:rFonts w:ascii="Wingdings" w:hAnsi="Wingdings" w:hint="default"/>
+        <w:rFonts w:hint="default" w:ascii="Wingdings" w:hAnsi="Wingdings"/>
         <w:sz w:val="20"/>
       </w:rPr>
     </w:lvl>
@@ -10320,7 +10353,7 @@
         <w:ind w:left="5040" w:hanging="360"/>
       </w:pPr>
       <w:rPr>
-        <w:rFonts w:ascii="Wingdings" w:hAnsi="Wingdings" w:hint="default"/>
+        <w:rFonts w:hint="default" w:ascii="Wingdings" w:hAnsi="Wingdings"/>
         <w:sz w:val="20"/>
       </w:rPr>
     </w:lvl>
@@ -10336,7 +10369,7 @@
         <w:ind w:left="5760" w:hanging="360"/>
       </w:pPr>
       <w:rPr>
-        <w:rFonts w:ascii="Wingdings" w:hAnsi="Wingdings" w:hint="default"/>
+        <w:rFonts w:hint="default" w:ascii="Wingdings" w:hAnsi="Wingdings"/>
         <w:sz w:val="20"/>
       </w:rPr>
     </w:lvl>
@@ -10352,7 +10385,7 @@
         <w:ind w:left="6480" w:hanging="360"/>
       </w:pPr>
       <w:rPr>
-        <w:rFonts w:ascii="Wingdings" w:hAnsi="Wingdings" w:hint="default"/>
+        <w:rFonts w:hint="default" w:ascii="Wingdings" w:hAnsi="Wingdings"/>
         <w:sz w:val="20"/>
       </w:rPr>
     </w:lvl>
@@ -10483,7 +10516,7 @@
         <w:ind w:left="720" w:hanging="360"/>
       </w:pPr>
       <w:rPr>
-        <w:rFonts w:ascii="Symbol" w:hAnsi="Symbol" w:hint="default"/>
+        <w:rFonts w:hint="default" w:ascii="Symbol" w:hAnsi="Symbol"/>
       </w:rPr>
     </w:lvl>
     <w:lvl w:ilvl="1" w:tplc="240A0003" w:tentative="1">
@@ -10495,7 +10528,7 @@
         <w:ind w:left="1440" w:hanging="360"/>
       </w:pPr>
       <w:rPr>
-        <w:rFonts w:ascii="Courier New" w:hAnsi="Courier New" w:cs="Courier New" w:hint="default"/>
+        <w:rFonts w:hint="default" w:ascii="Courier New" w:hAnsi="Courier New" w:cs="Courier New"/>
       </w:rPr>
     </w:lvl>
     <w:lvl w:ilvl="2" w:tplc="240A0005" w:tentative="1">
@@ -10507,7 +10540,7 @@
         <w:ind w:left="2160" w:hanging="360"/>
       </w:pPr>
       <w:rPr>
-        <w:rFonts w:ascii="Wingdings" w:hAnsi="Wingdings" w:hint="default"/>
+        <w:rFonts w:hint="default" w:ascii="Wingdings" w:hAnsi="Wingdings"/>
       </w:rPr>
     </w:lvl>
     <w:lvl w:ilvl="3" w:tplc="240A0001" w:tentative="1">
@@ -10519,7 +10552,7 @@
         <w:ind w:left="2880" w:hanging="360"/>
       </w:pPr>
       <w:rPr>
-        <w:rFonts w:ascii="Symbol" w:hAnsi="Symbol" w:hint="default"/>
+        <w:rFonts w:hint="default" w:ascii="Symbol" w:hAnsi="Symbol"/>
       </w:rPr>
     </w:lvl>
     <w:lvl w:ilvl="4" w:tplc="240A0003" w:tentative="1">
@@ -10531,7 +10564,7 @@
         <w:ind w:left="3600" w:hanging="360"/>
       </w:pPr>
       <w:rPr>
-        <w:rFonts w:ascii="Courier New" w:hAnsi="Courier New" w:cs="Courier New" w:hint="default"/>
+        <w:rFonts w:hint="default" w:ascii="Courier New" w:hAnsi="Courier New" w:cs="Courier New"/>
       </w:rPr>
     </w:lvl>
     <w:lvl w:ilvl="5" w:tplc="240A0005" w:tentative="1">
@@ -10543,7 +10576,7 @@
         <w:ind w:left="4320" w:hanging="360"/>
       </w:pPr>
       <w:rPr>
-        <w:rFonts w:ascii="Wingdings" w:hAnsi="Wingdings" w:hint="default"/>
+        <w:rFonts w:hint="default" w:ascii="Wingdings" w:hAnsi="Wingdings"/>
       </w:rPr>
     </w:lvl>
     <w:lvl w:ilvl="6" w:tplc="240A0001" w:tentative="1">
@@ -10555,7 +10588,7 @@
         <w:ind w:left="5040" w:hanging="360"/>
       </w:pPr>
       <w:rPr>
-        <w:rFonts w:ascii="Symbol" w:hAnsi="Symbol" w:hint="default"/>
+        <w:rFonts w:hint="default" w:ascii="Symbol" w:hAnsi="Symbol"/>
       </w:rPr>
     </w:lvl>
     <w:lvl w:ilvl="7" w:tplc="240A0003" w:tentative="1">
@@ -10567,7 +10600,7 @@
         <w:ind w:left="5760" w:hanging="360"/>
       </w:pPr>
       <w:rPr>
-        <w:rFonts w:ascii="Courier New" w:hAnsi="Courier New" w:cs="Courier New" w:hint="default"/>
+        <w:rFonts w:hint="default" w:ascii="Courier New" w:hAnsi="Courier New" w:cs="Courier New"/>
       </w:rPr>
     </w:lvl>
     <w:lvl w:ilvl="8" w:tplc="240A0005" w:tentative="1">
@@ -10579,7 +10612,7 @@
         <w:ind w:left="6480" w:hanging="360"/>
       </w:pPr>
       <w:rPr>
-        <w:rFonts w:ascii="Wingdings" w:hAnsi="Wingdings" w:hint="default"/>
+        <w:rFonts w:hint="default" w:ascii="Wingdings" w:hAnsi="Wingdings"/>
       </w:rPr>
     </w:lvl>
   </w:abstractNum>
@@ -10599,7 +10632,7 @@
         <w:ind w:left="720" w:hanging="360"/>
       </w:pPr>
       <w:rPr>
-        <w:rFonts w:ascii="Symbol" w:hAnsi="Symbol" w:hint="default"/>
+        <w:rFonts w:hint="default" w:ascii="Symbol" w:hAnsi="Symbol"/>
         <w:sz w:val="20"/>
       </w:rPr>
     </w:lvl>
@@ -10615,7 +10648,7 @@
         <w:ind w:left="1440" w:hanging="360"/>
       </w:pPr>
       <w:rPr>
-        <w:rFonts w:ascii="Courier New" w:hAnsi="Courier New" w:hint="default"/>
+        <w:rFonts w:hint="default" w:ascii="Courier New" w:hAnsi="Courier New"/>
         <w:sz w:val="20"/>
       </w:rPr>
     </w:lvl>
@@ -10631,7 +10664,7 @@
         <w:ind w:left="2160" w:hanging="360"/>
       </w:pPr>
       <w:rPr>
-        <w:rFonts w:ascii="Wingdings" w:hAnsi="Wingdings" w:hint="default"/>
+        <w:rFonts w:hint="default" w:ascii="Wingdings" w:hAnsi="Wingdings"/>
         <w:sz w:val="20"/>
       </w:rPr>
     </w:lvl>
@@ -10647,7 +10680,7 @@
         <w:ind w:left="2880" w:hanging="360"/>
       </w:pPr>
       <w:rPr>
-        <w:rFonts w:ascii="Wingdings" w:hAnsi="Wingdings" w:hint="default"/>
+        <w:rFonts w:hint="default" w:ascii="Wingdings" w:hAnsi="Wingdings"/>
         <w:sz w:val="20"/>
       </w:rPr>
     </w:lvl>
@@ -10663,7 +10696,7 @@
         <w:ind w:left="3600" w:hanging="360"/>
       </w:pPr>
       <w:rPr>
-        <w:rFonts w:ascii="Wingdings" w:hAnsi="Wingdings" w:hint="default"/>
+        <w:rFonts w:hint="default" w:ascii="Wingdings" w:hAnsi="Wingdings"/>
         <w:sz w:val="20"/>
       </w:rPr>
     </w:lvl>
@@ -10679,7 +10712,7 @@
         <w:ind w:left="4320" w:hanging="360"/>
       </w:pPr>
       <w:rPr>
-        <w:rFonts w:ascii="Wingdings" w:hAnsi="Wingdings" w:hint="default"/>
+        <w:rFonts w:hint="default" w:ascii="Wingdings" w:hAnsi="Wingdings"/>
         <w:sz w:val="20"/>
       </w:rPr>
     </w:lvl>
@@ -10695,7 +10728,7 @@
         <w:ind w:left="5040" w:hanging="360"/>
       </w:pPr>
       <w:rPr>
-        <w:rFonts w:ascii="Wingdings" w:hAnsi="Wingdings" w:hint="default"/>
+        <w:rFonts w:hint="default" w:ascii="Wingdings" w:hAnsi="Wingdings"/>
         <w:sz w:val="20"/>
       </w:rPr>
     </w:lvl>
@@ -10711,7 +10744,7 @@
         <w:ind w:left="5760" w:hanging="360"/>
       </w:pPr>
       <w:rPr>
-        <w:rFonts w:ascii="Wingdings" w:hAnsi="Wingdings" w:hint="default"/>
+        <w:rFonts w:hint="default" w:ascii="Wingdings" w:hAnsi="Wingdings"/>
         <w:sz w:val="20"/>
       </w:rPr>
     </w:lvl>
@@ -10727,7 +10760,7 @@
         <w:ind w:left="6480" w:hanging="360"/>
       </w:pPr>
       <w:rPr>
-        <w:rFonts w:ascii="Wingdings" w:hAnsi="Wingdings" w:hint="default"/>
+        <w:rFonts w:hint="default" w:ascii="Wingdings" w:hAnsi="Wingdings"/>
         <w:sz w:val="20"/>
       </w:rPr>
     </w:lvl>
@@ -10748,7 +10781,7 @@
         <w:ind w:left="720" w:hanging="360"/>
       </w:pPr>
       <w:rPr>
-        <w:rFonts w:ascii="Symbol" w:hAnsi="Symbol" w:hint="default"/>
+        <w:rFonts w:hint="default" w:ascii="Symbol" w:hAnsi="Symbol"/>
         <w:sz w:val="20"/>
       </w:rPr>
     </w:lvl>
@@ -10764,7 +10797,7 @@
         <w:ind w:left="1440" w:hanging="360"/>
       </w:pPr>
       <w:rPr>
-        <w:rFonts w:ascii="Courier New" w:hAnsi="Courier New" w:hint="default"/>
+        <w:rFonts w:hint="default" w:ascii="Courier New" w:hAnsi="Courier New"/>
         <w:sz w:val="20"/>
       </w:rPr>
     </w:lvl>
@@ -10780,7 +10813,7 @@
         <w:ind w:left="2160" w:hanging="360"/>
       </w:pPr>
       <w:rPr>
-        <w:rFonts w:ascii="Wingdings" w:hAnsi="Wingdings" w:hint="default"/>
+        <w:rFonts w:hint="default" w:ascii="Wingdings" w:hAnsi="Wingdings"/>
         <w:sz w:val="20"/>
       </w:rPr>
     </w:lvl>
@@ -10796,7 +10829,7 @@
         <w:ind w:left="2880" w:hanging="360"/>
       </w:pPr>
       <w:rPr>
-        <w:rFonts w:ascii="Wingdings" w:hAnsi="Wingdings" w:hint="default"/>
+        <w:rFonts w:hint="default" w:ascii="Wingdings" w:hAnsi="Wingdings"/>
         <w:sz w:val="20"/>
       </w:rPr>
     </w:lvl>
@@ -10812,7 +10845,7 @@
         <w:ind w:left="3600" w:hanging="360"/>
       </w:pPr>
       <w:rPr>
-        <w:rFonts w:ascii="Wingdings" w:hAnsi="Wingdings" w:hint="default"/>
+        <w:rFonts w:hint="default" w:ascii="Wingdings" w:hAnsi="Wingdings"/>
         <w:sz w:val="20"/>
       </w:rPr>
     </w:lvl>
@@ -10828,7 +10861,7 @@
         <w:ind w:left="4320" w:hanging="360"/>
       </w:pPr>
       <w:rPr>
-        <w:rFonts w:ascii="Wingdings" w:hAnsi="Wingdings" w:hint="default"/>
+        <w:rFonts w:hint="default" w:ascii="Wingdings" w:hAnsi="Wingdings"/>
         <w:sz w:val="20"/>
       </w:rPr>
     </w:lvl>
@@ -10844,7 +10877,7 @@
         <w:ind w:left="5040" w:hanging="360"/>
       </w:pPr>
       <w:rPr>
-        <w:rFonts w:ascii="Wingdings" w:hAnsi="Wingdings" w:hint="default"/>
+        <w:rFonts w:hint="default" w:ascii="Wingdings" w:hAnsi="Wingdings"/>
         <w:sz w:val="20"/>
       </w:rPr>
     </w:lvl>
@@ -10860,7 +10893,7 @@
         <w:ind w:left="5760" w:hanging="360"/>
       </w:pPr>
       <w:rPr>
-        <w:rFonts w:ascii="Wingdings" w:hAnsi="Wingdings" w:hint="default"/>
+        <w:rFonts w:hint="default" w:ascii="Wingdings" w:hAnsi="Wingdings"/>
         <w:sz w:val="20"/>
       </w:rPr>
     </w:lvl>
@@ -10876,7 +10909,7 @@
         <w:ind w:left="6480" w:hanging="360"/>
       </w:pPr>
       <w:rPr>
-        <w:rFonts w:ascii="Wingdings" w:hAnsi="Wingdings" w:hint="default"/>
+        <w:rFonts w:hint="default" w:ascii="Wingdings" w:hAnsi="Wingdings"/>
         <w:sz w:val="20"/>
       </w:rPr>
     </w:lvl>
@@ -10897,7 +10930,7 @@
         <w:ind w:left="720" w:hanging="360"/>
       </w:pPr>
       <w:rPr>
-        <w:rFonts w:ascii="Symbol" w:hAnsi="Symbol" w:hint="default"/>
+        <w:rFonts w:hint="default" w:ascii="Symbol" w:hAnsi="Symbol"/>
         <w:sz w:val="20"/>
       </w:rPr>
     </w:lvl>
@@ -10913,7 +10946,7 @@
         <w:ind w:left="1440" w:hanging="360"/>
       </w:pPr>
       <w:rPr>
-        <w:rFonts w:ascii="Courier New" w:hAnsi="Courier New" w:hint="default"/>
+        <w:rFonts w:hint="default" w:ascii="Courier New" w:hAnsi="Courier New"/>
         <w:sz w:val="20"/>
       </w:rPr>
     </w:lvl>
@@ -10929,7 +10962,7 @@
         <w:ind w:left="2160" w:hanging="360"/>
       </w:pPr>
       <w:rPr>
-        <w:rFonts w:ascii="Wingdings" w:hAnsi="Wingdings" w:hint="default"/>
+        <w:rFonts w:hint="default" w:ascii="Wingdings" w:hAnsi="Wingdings"/>
         <w:sz w:val="20"/>
       </w:rPr>
     </w:lvl>
@@ -10945,7 +10978,7 @@
         <w:ind w:left="2880" w:hanging="360"/>
       </w:pPr>
       <w:rPr>
-        <w:rFonts w:ascii="Wingdings" w:hAnsi="Wingdings" w:hint="default"/>
+        <w:rFonts w:hint="default" w:ascii="Wingdings" w:hAnsi="Wingdings"/>
         <w:sz w:val="20"/>
       </w:rPr>
     </w:lvl>
@@ -10961,7 +10994,7 @@
         <w:ind w:left="3600" w:hanging="360"/>
       </w:pPr>
       <w:rPr>
-        <w:rFonts w:ascii="Wingdings" w:hAnsi="Wingdings" w:hint="default"/>
+        <w:rFonts w:hint="default" w:ascii="Wingdings" w:hAnsi="Wingdings"/>
         <w:sz w:val="20"/>
       </w:rPr>
     </w:lvl>
@@ -10977,7 +11010,7 @@
         <w:ind w:left="4320" w:hanging="360"/>
       </w:pPr>
       <w:rPr>
-        <w:rFonts w:ascii="Wingdings" w:hAnsi="Wingdings" w:hint="default"/>
+        <w:rFonts w:hint="default" w:ascii="Wingdings" w:hAnsi="Wingdings"/>
         <w:sz w:val="20"/>
       </w:rPr>
     </w:lvl>
@@ -10993,7 +11026,7 @@
         <w:ind w:left="5040" w:hanging="360"/>
       </w:pPr>
       <w:rPr>
-        <w:rFonts w:ascii="Wingdings" w:hAnsi="Wingdings" w:hint="default"/>
+        <w:rFonts w:hint="default" w:ascii="Wingdings" w:hAnsi="Wingdings"/>
         <w:sz w:val="20"/>
       </w:rPr>
     </w:lvl>
@@ -11009,7 +11042,7 @@
         <w:ind w:left="5760" w:hanging="360"/>
       </w:pPr>
       <w:rPr>
-        <w:rFonts w:ascii="Wingdings" w:hAnsi="Wingdings" w:hint="default"/>
+        <w:rFonts w:hint="default" w:ascii="Wingdings" w:hAnsi="Wingdings"/>
         <w:sz w:val="20"/>
       </w:rPr>
     </w:lvl>
@@ -11025,7 +11058,7 @@
         <w:ind w:left="6480" w:hanging="360"/>
       </w:pPr>
       <w:rPr>
-        <w:rFonts w:ascii="Wingdings" w:hAnsi="Wingdings" w:hint="default"/>
+        <w:rFonts w:hint="default" w:ascii="Wingdings" w:hAnsi="Wingdings"/>
         <w:sz w:val="20"/>
       </w:rPr>
     </w:lvl>
@@ -11043,7 +11076,7 @@
         <w:ind w:left="720" w:hanging="360"/>
       </w:pPr>
       <w:rPr>
-        <w:rFonts w:ascii="Symbol" w:hAnsi="Symbol" w:hint="default"/>
+        <w:rFonts w:hint="default" w:ascii="Symbol" w:hAnsi="Symbol"/>
       </w:rPr>
     </w:lvl>
     <w:lvl w:ilvl="1" w:tplc="240A0003" w:tentative="1">
@@ -11055,7 +11088,7 @@
         <w:ind w:left="1440" w:hanging="360"/>
       </w:pPr>
       <w:rPr>
-        <w:rFonts w:ascii="Courier New" w:hAnsi="Courier New" w:cs="Courier New" w:hint="default"/>
+        <w:rFonts w:hint="default" w:ascii="Courier New" w:hAnsi="Courier New" w:cs="Courier New"/>
       </w:rPr>
     </w:lvl>
     <w:lvl w:ilvl="2" w:tplc="240A0005" w:tentative="1">
@@ -11067,7 +11100,7 @@
         <w:ind w:left="2160" w:hanging="360"/>
       </w:pPr>
       <w:rPr>
-        <w:rFonts w:ascii="Wingdings" w:hAnsi="Wingdings" w:hint="default"/>
+        <w:rFonts w:hint="default" w:ascii="Wingdings" w:hAnsi="Wingdings"/>
       </w:rPr>
     </w:lvl>
     <w:lvl w:ilvl="3" w:tplc="240A0001" w:tentative="1">
@@ -11079,7 +11112,7 @@
         <w:ind w:left="2880" w:hanging="360"/>
       </w:pPr>
       <w:rPr>
-        <w:rFonts w:ascii="Symbol" w:hAnsi="Symbol" w:hint="default"/>
+        <w:rFonts w:hint="default" w:ascii="Symbol" w:hAnsi="Symbol"/>
       </w:rPr>
     </w:lvl>
     <w:lvl w:ilvl="4" w:tplc="240A0003" w:tentative="1">
@@ -11091,7 +11124,7 @@
         <w:ind w:left="3600" w:hanging="360"/>
       </w:pPr>
       <w:rPr>
-        <w:rFonts w:ascii="Courier New" w:hAnsi="Courier New" w:cs="Courier New" w:hint="default"/>
+        <w:rFonts w:hint="default" w:ascii="Courier New" w:hAnsi="Courier New" w:cs="Courier New"/>
       </w:rPr>
     </w:lvl>
     <w:lvl w:ilvl="5" w:tplc="240A0005" w:tentative="1">
@@ -11103,7 +11136,7 @@
         <w:ind w:left="4320" w:hanging="360"/>
       </w:pPr>
       <w:rPr>
-        <w:rFonts w:ascii="Wingdings" w:hAnsi="Wingdings" w:hint="default"/>
+        <w:rFonts w:hint="default" w:ascii="Wingdings" w:hAnsi="Wingdings"/>
       </w:rPr>
     </w:lvl>
     <w:lvl w:ilvl="6" w:tplc="240A0001" w:tentative="1">
@@ -11115,7 +11148,7 @@
         <w:ind w:left="5040" w:hanging="360"/>
       </w:pPr>
       <w:rPr>
-        <w:rFonts w:ascii="Symbol" w:hAnsi="Symbol" w:hint="default"/>
+        <w:rFonts w:hint="default" w:ascii="Symbol" w:hAnsi="Symbol"/>
       </w:rPr>
     </w:lvl>
     <w:lvl w:ilvl="7" w:tplc="240A0003" w:tentative="1">
@@ -11127,7 +11160,7 @@
         <w:ind w:left="5760" w:hanging="360"/>
       </w:pPr>
       <w:rPr>
-        <w:rFonts w:ascii="Courier New" w:hAnsi="Courier New" w:cs="Courier New" w:hint="default"/>
+        <w:rFonts w:hint="default" w:ascii="Courier New" w:hAnsi="Courier New" w:cs="Courier New"/>
       </w:rPr>
     </w:lvl>
     <w:lvl w:ilvl="8" w:tplc="240A0005" w:tentative="1">
@@ -11139,7 +11172,7 @@
         <w:ind w:left="6480" w:hanging="360"/>
       </w:pPr>
       <w:rPr>
-        <w:rFonts w:ascii="Wingdings" w:hAnsi="Wingdings" w:hint="default"/>
+        <w:rFonts w:hint="default" w:ascii="Wingdings" w:hAnsi="Wingdings"/>
       </w:rPr>
     </w:lvl>
   </w:abstractNum>
@@ -11159,7 +11192,7 @@
         <w:ind w:left="720" w:hanging="360"/>
       </w:pPr>
       <w:rPr>
-        <w:rFonts w:ascii="Symbol" w:hAnsi="Symbol" w:hint="default"/>
+        <w:rFonts w:hint="default" w:ascii="Symbol" w:hAnsi="Symbol"/>
         <w:sz w:val="20"/>
       </w:rPr>
     </w:lvl>
@@ -11175,7 +11208,7 @@
         <w:ind w:left="1440" w:hanging="360"/>
       </w:pPr>
       <w:rPr>
-        <w:rFonts w:ascii="Courier New" w:hAnsi="Courier New" w:hint="default"/>
+        <w:rFonts w:hint="default" w:ascii="Courier New" w:hAnsi="Courier New"/>
         <w:sz w:val="20"/>
       </w:rPr>
     </w:lvl>
@@ -11191,7 +11224,7 @@
         <w:ind w:left="2160" w:hanging="360"/>
       </w:pPr>
       <w:rPr>
-        <w:rFonts w:ascii="Wingdings" w:hAnsi="Wingdings" w:hint="default"/>
+        <w:rFonts w:hint="default" w:ascii="Wingdings" w:hAnsi="Wingdings"/>
         <w:sz w:val="20"/>
       </w:rPr>
     </w:lvl>
@@ -11207,7 +11240,7 @@
         <w:ind w:left="2880" w:hanging="360"/>
       </w:pPr>
       <w:rPr>
-        <w:rFonts w:ascii="Wingdings" w:hAnsi="Wingdings" w:hint="default"/>
+        <w:rFonts w:hint="default" w:ascii="Wingdings" w:hAnsi="Wingdings"/>
         <w:sz w:val="20"/>
       </w:rPr>
     </w:lvl>
@@ -11223,7 +11256,7 @@
         <w:ind w:left="3600" w:hanging="360"/>
       </w:pPr>
       <w:rPr>
-        <w:rFonts w:ascii="Wingdings" w:hAnsi="Wingdings" w:hint="default"/>
+        <w:rFonts w:hint="default" w:ascii="Wingdings" w:hAnsi="Wingdings"/>
         <w:sz w:val="20"/>
       </w:rPr>
     </w:lvl>
@@ -11239,7 +11272,7 @@
         <w:ind w:left="4320" w:hanging="360"/>
       </w:pPr>
       <w:rPr>
-        <w:rFonts w:ascii="Wingdings" w:hAnsi="Wingdings" w:hint="default"/>
+        <w:rFonts w:hint="default" w:ascii="Wingdings" w:hAnsi="Wingdings"/>
         <w:sz w:val="20"/>
       </w:rPr>
     </w:lvl>
@@ -11255,7 +11288,7 @@
         <w:ind w:left="5040" w:hanging="360"/>
       </w:pPr>
       <w:rPr>
-        <w:rFonts w:ascii="Wingdings" w:hAnsi="Wingdings" w:hint="default"/>
+        <w:rFonts w:hint="default" w:ascii="Wingdings" w:hAnsi="Wingdings"/>
         <w:sz w:val="20"/>
       </w:rPr>
     </w:lvl>
@@ -11271,7 +11304,7 @@
         <w:ind w:left="5760" w:hanging="360"/>
       </w:pPr>
       <w:rPr>
-        <w:rFonts w:ascii="Wingdings" w:hAnsi="Wingdings" w:hint="default"/>
+        <w:rFonts w:hint="default" w:ascii="Wingdings" w:hAnsi="Wingdings"/>
         <w:sz w:val="20"/>
       </w:rPr>
     </w:lvl>
@@ -11287,7 +11320,7 @@
         <w:ind w:left="6480" w:hanging="360"/>
       </w:pPr>
       <w:rPr>
-        <w:rFonts w:ascii="Wingdings" w:hAnsi="Wingdings" w:hint="default"/>
+        <w:rFonts w:hint="default" w:ascii="Wingdings" w:hAnsi="Wingdings"/>
         <w:sz w:val="20"/>
       </w:rPr>
     </w:lvl>
@@ -11305,7 +11338,7 @@
         <w:ind w:left="720" w:hanging="360"/>
       </w:pPr>
       <w:rPr>
-        <w:rFonts w:ascii="Symbol" w:hAnsi="Symbol" w:hint="default"/>
+        <w:rFonts w:hint="default" w:ascii="Symbol" w:hAnsi="Symbol"/>
       </w:rPr>
     </w:lvl>
     <w:lvl w:ilvl="1" w:tplc="240A0003" w:tentative="1">
@@ -11317,7 +11350,7 @@
         <w:ind w:left="1440" w:hanging="360"/>
       </w:pPr>
       <w:rPr>
-        <w:rFonts w:ascii="Courier New" w:hAnsi="Courier New" w:cs="Courier New" w:hint="default"/>
+        <w:rFonts w:hint="default" w:ascii="Courier New" w:hAnsi="Courier New" w:cs="Courier New"/>
       </w:rPr>
     </w:lvl>
     <w:lvl w:ilvl="2" w:tplc="240A0005" w:tentative="1">
@@ -11329,7 +11362,7 @@
         <w:ind w:left="2160" w:hanging="360"/>
       </w:pPr>
       <w:rPr>
-        <w:rFonts w:ascii="Wingdings" w:hAnsi="Wingdings" w:hint="default"/>
+        <w:rFonts w:hint="default" w:ascii="Wingdings" w:hAnsi="Wingdings"/>
       </w:rPr>
     </w:lvl>
     <w:lvl w:ilvl="3" w:tplc="240A0001" w:tentative="1">
@@ -11341,7 +11374,7 @@
         <w:ind w:left="2880" w:hanging="360"/>
       </w:pPr>
       <w:rPr>
-        <w:rFonts w:ascii="Symbol" w:hAnsi="Symbol" w:hint="default"/>
+        <w:rFonts w:hint="default" w:ascii="Symbol" w:hAnsi="Symbol"/>
       </w:rPr>
     </w:lvl>
     <w:lvl w:ilvl="4" w:tplc="240A0003" w:tentative="1">
@@ -11353,7 +11386,7 @@
         <w:ind w:left="3600" w:hanging="360"/>
       </w:pPr>
       <w:rPr>
-        <w:rFonts w:ascii="Courier New" w:hAnsi="Courier New" w:cs="Courier New" w:hint="default"/>
+        <w:rFonts w:hint="default" w:ascii="Courier New" w:hAnsi="Courier New" w:cs="Courier New"/>
       </w:rPr>
     </w:lvl>
     <w:lvl w:ilvl="5" w:tplc="240A0005" w:tentative="1">
@@ -11365,7 +11398,7 @@
         <w:ind w:left="4320" w:hanging="360"/>
       </w:pPr>
       <w:rPr>
-        <w:rFonts w:ascii="Wingdings" w:hAnsi="Wingdings" w:hint="default"/>
+        <w:rFonts w:hint="default" w:ascii="Wingdings" w:hAnsi="Wingdings"/>
       </w:rPr>
     </w:lvl>
     <w:lvl w:ilvl="6" w:tplc="240A0001" w:tentative="1">
@@ -11377,7 +11410,7 @@
         <w:ind w:left="5040" w:hanging="360"/>
       </w:pPr>
       <w:rPr>
-        <w:rFonts w:ascii="Symbol" w:hAnsi="Symbol" w:hint="default"/>
+        <w:rFonts w:hint="default" w:ascii="Symbol" w:hAnsi="Symbol"/>
       </w:rPr>
     </w:lvl>
     <w:lvl w:ilvl="7" w:tplc="240A0003" w:tentative="1">
@@ -11389,7 +11422,7 @@
         <w:ind w:left="5760" w:hanging="360"/>
       </w:pPr>
       <w:rPr>
-        <w:rFonts w:ascii="Courier New" w:hAnsi="Courier New" w:cs="Courier New" w:hint="default"/>
+        <w:rFonts w:hint="default" w:ascii="Courier New" w:hAnsi="Courier New" w:cs="Courier New"/>
       </w:rPr>
     </w:lvl>
     <w:lvl w:ilvl="8" w:tplc="240A0005" w:tentative="1">
@@ -11401,7 +11434,7 @@
         <w:ind w:left="6480" w:hanging="360"/>
       </w:pPr>
       <w:rPr>
-        <w:rFonts w:ascii="Wingdings" w:hAnsi="Wingdings" w:hint="default"/>
+        <w:rFonts w:hint="default" w:ascii="Wingdings" w:hAnsi="Wingdings"/>
       </w:rPr>
     </w:lvl>
   </w:abstractNum>
@@ -11418,7 +11451,7 @@
         <w:ind w:left="720" w:hanging="360"/>
       </w:pPr>
       <w:rPr>
-        <w:rFonts w:ascii="Symbol" w:hAnsi="Symbol" w:hint="default"/>
+        <w:rFonts w:hint="default" w:ascii="Symbol" w:hAnsi="Symbol"/>
       </w:rPr>
     </w:lvl>
     <w:lvl w:ilvl="1" w:tplc="240A0003" w:tentative="1">
@@ -11430,7 +11463,7 @@
         <w:ind w:left="1440" w:hanging="360"/>
       </w:pPr>
       <w:rPr>
-        <w:rFonts w:ascii="Courier New" w:hAnsi="Courier New" w:cs="Courier New" w:hint="default"/>
+        <w:rFonts w:hint="default" w:ascii="Courier New" w:hAnsi="Courier New" w:cs="Courier New"/>
       </w:rPr>
     </w:lvl>
     <w:lvl w:ilvl="2" w:tplc="240A0005" w:tentative="1">
@@ -11442,7 +11475,7 @@
         <w:ind w:left="2160" w:hanging="360"/>
       </w:pPr>
       <w:rPr>
-        <w:rFonts w:ascii="Wingdings" w:hAnsi="Wingdings" w:hint="default"/>
+        <w:rFonts w:hint="default" w:ascii="Wingdings" w:hAnsi="Wingdings"/>
       </w:rPr>
     </w:lvl>
     <w:lvl w:ilvl="3" w:tplc="240A0001" w:tentative="1">
@@ -11454,7 +11487,7 @@
         <w:ind w:left="2880" w:hanging="360"/>
       </w:pPr>
       <w:rPr>
-        <w:rFonts w:ascii="Symbol" w:hAnsi="Symbol" w:hint="default"/>
+        <w:rFonts w:hint="default" w:ascii="Symbol" w:hAnsi="Symbol"/>
       </w:rPr>
     </w:lvl>
     <w:lvl w:ilvl="4" w:tplc="240A0003" w:tentative="1">
@@ -11466,7 +11499,7 @@
         <w:ind w:left="3600" w:hanging="360"/>
       </w:pPr>
       <w:rPr>
-        <w:rFonts w:ascii="Courier New" w:hAnsi="Courier New" w:cs="Courier New" w:hint="default"/>
+        <w:rFonts w:hint="default" w:ascii="Courier New" w:hAnsi="Courier New" w:cs="Courier New"/>
       </w:rPr>
     </w:lvl>
     <w:lvl w:ilvl="5" w:tplc="240A0005" w:tentative="1">
@@ -11478,7 +11511,7 @@
         <w:ind w:left="4320" w:hanging="360"/>
       </w:pPr>
       <w:rPr>
-        <w:rFonts w:ascii="Wingdings" w:hAnsi="Wingdings" w:hint="default"/>
+        <w:rFonts w:hint="default" w:ascii="Wingdings" w:hAnsi="Wingdings"/>
       </w:rPr>
     </w:lvl>
     <w:lvl w:ilvl="6" w:tplc="240A0001" w:tentative="1">
@@ -11490,7 +11523,7 @@
         <w:ind w:left="5040" w:hanging="360"/>
       </w:pPr>
       <w:rPr>
-        <w:rFonts w:ascii="Symbol" w:hAnsi="Symbol" w:hint="default"/>
+        <w:rFonts w:hint="default" w:ascii="Symbol" w:hAnsi="Symbol"/>
       </w:rPr>
     </w:lvl>
     <w:lvl w:ilvl="7" w:tplc="240A0003" w:tentative="1">
@@ -11502,7 +11535,7 @@
         <w:ind w:left="5760" w:hanging="360"/>
       </w:pPr>
       <w:rPr>
-        <w:rFonts w:ascii="Courier New" w:hAnsi="Courier New" w:cs="Courier New" w:hint="default"/>
+        <w:rFonts w:hint="default" w:ascii="Courier New" w:hAnsi="Courier New" w:cs="Courier New"/>
       </w:rPr>
     </w:lvl>
     <w:lvl w:ilvl="8" w:tplc="240A0005" w:tentative="1">
@@ -11514,7 +11547,7 @@
         <w:ind w:left="6480" w:hanging="360"/>
       </w:pPr>
       <w:rPr>
-        <w:rFonts w:ascii="Wingdings" w:hAnsi="Wingdings" w:hint="default"/>
+        <w:rFonts w:hint="default" w:ascii="Wingdings" w:hAnsi="Wingdings"/>
       </w:rPr>
     </w:lvl>
   </w:abstractNum>
@@ -11577,7 +11610,7 @@
   <w:docDefaults>
     <w:rPrDefault>
       <w:rPr>
-        <w:rFonts w:ascii="Calibri" w:eastAsia="Droid Sans Fallback" w:hAnsi="Calibri" w:cs="Times New Roman"/>
+        <w:rFonts w:ascii="Calibri" w:hAnsi="Calibri" w:eastAsia="Droid Sans Fallback" w:cs="Times New Roman"/>
         <w:sz w:val="22"/>
         <w:szCs w:val="22"/>
         <w:lang w:val="en-US" w:eastAsia="en-US" w:bidi="ar-SA"/>
@@ -11593,14 +11626,14 @@
   <w:latentStyles w:defLockedState="0" w:defUIPriority="99" w:defSemiHidden="0" w:defUnhideWhenUsed="0" w:defQFormat="0" w:count="376">
     <w:lsdException w:name="Normal" w:uiPriority="0" w:qFormat="1"/>
     <w:lsdException w:name="heading 1" w:uiPriority="9" w:qFormat="1"/>
-    <w:lsdException w:name="heading 2" w:semiHidden="1" w:uiPriority="9" w:unhideWhenUsed="1" w:qFormat="1"/>
-    <w:lsdException w:name="heading 3" w:semiHidden="1" w:uiPriority="9" w:unhideWhenUsed="1" w:qFormat="1"/>
-    <w:lsdException w:name="heading 4" w:semiHidden="1" w:uiPriority="9" w:unhideWhenUsed="1" w:qFormat="1"/>
-    <w:lsdException w:name="heading 5" w:semiHidden="1" w:uiPriority="9" w:unhideWhenUsed="1" w:qFormat="1"/>
-    <w:lsdException w:name="heading 6" w:semiHidden="1" w:uiPriority="9" w:unhideWhenUsed="1" w:qFormat="1"/>
-    <w:lsdException w:name="heading 7" w:semiHidden="1" w:uiPriority="9" w:unhideWhenUsed="1" w:qFormat="1"/>
-    <w:lsdException w:name="heading 8" w:semiHidden="1" w:uiPriority="9" w:unhideWhenUsed="1" w:qFormat="1"/>
-    <w:lsdException w:name="heading 9" w:semiHidden="1" w:uiPriority="9" w:unhideWhenUsed="1" w:qFormat="1"/>
+    <w:lsdException w:name="heading 2" w:uiPriority="9" w:semiHidden="1" w:unhideWhenUsed="1" w:qFormat="1"/>
+    <w:lsdException w:name="heading 3" w:uiPriority="9" w:semiHidden="1" w:unhideWhenUsed="1" w:qFormat="1"/>
+    <w:lsdException w:name="heading 4" w:uiPriority="9" w:semiHidden="1" w:unhideWhenUsed="1" w:qFormat="1"/>
+    <w:lsdException w:name="heading 5" w:uiPriority="9" w:semiHidden="1" w:unhideWhenUsed="1" w:qFormat="1"/>
+    <w:lsdException w:name="heading 6" w:uiPriority="9" w:semiHidden="1" w:unhideWhenUsed="1" w:qFormat="1"/>
+    <w:lsdException w:name="heading 7" w:uiPriority="9" w:semiHidden="1" w:unhideWhenUsed="1" w:qFormat="1"/>
+    <w:lsdException w:name="heading 8" w:uiPriority="9" w:semiHidden="1" w:unhideWhenUsed="1" w:qFormat="1"/>
+    <w:lsdException w:name="heading 9" w:uiPriority="9" w:semiHidden="1" w:unhideWhenUsed="1" w:qFormat="1"/>
     <w:lsdException w:name="index 1" w:semiHidden="1" w:unhideWhenUsed="1"/>
     <w:lsdException w:name="index 2" w:semiHidden="1" w:unhideWhenUsed="1"/>
     <w:lsdException w:name="index 3" w:semiHidden="1" w:unhideWhenUsed="1"/>
@@ -11610,22 +11643,22 @@
     <w:lsdException w:name="index 7" w:semiHidden="1" w:unhideWhenUsed="1"/>
     <w:lsdException w:name="index 8" w:semiHidden="1" w:unhideWhenUsed="1"/>
     <w:lsdException w:name="index 9" w:semiHidden="1" w:unhideWhenUsed="1"/>
-    <w:lsdException w:name="toc 1" w:semiHidden="1" w:uiPriority="39" w:unhideWhenUsed="1"/>
-    <w:lsdException w:name="toc 2" w:semiHidden="1" w:uiPriority="39" w:unhideWhenUsed="1"/>
-    <w:lsdException w:name="toc 3" w:semiHidden="1" w:uiPriority="39" w:unhideWhenUsed="1"/>
-    <w:lsdException w:name="toc 4" w:semiHidden="1" w:uiPriority="39" w:unhideWhenUsed="1"/>
-    <w:lsdException w:name="toc 5" w:semiHidden="1" w:uiPriority="39" w:unhideWhenUsed="1"/>
-    <w:lsdException w:name="toc 6" w:semiHidden="1" w:uiPriority="39" w:unhideWhenUsed="1"/>
-    <w:lsdException w:name="toc 7" w:semiHidden="1" w:uiPriority="39" w:unhideWhenUsed="1"/>
-    <w:lsdException w:name="toc 8" w:semiHidden="1" w:uiPriority="39" w:unhideWhenUsed="1"/>
-    <w:lsdException w:name="toc 9" w:semiHidden="1" w:uiPriority="39" w:unhideWhenUsed="1"/>
+    <w:lsdException w:name="toc 1" w:uiPriority="39" w:semiHidden="1" w:unhideWhenUsed="1"/>
+    <w:lsdException w:name="toc 2" w:uiPriority="39" w:semiHidden="1" w:unhideWhenUsed="1"/>
+    <w:lsdException w:name="toc 3" w:uiPriority="39" w:semiHidden="1" w:unhideWhenUsed="1"/>
+    <w:lsdException w:name="toc 4" w:uiPriority="39" w:semiHidden="1" w:unhideWhenUsed="1"/>
+    <w:lsdException w:name="toc 5" w:uiPriority="39" w:semiHidden="1" w:unhideWhenUsed="1"/>
+    <w:lsdException w:name="toc 6" w:uiPriority="39" w:semiHidden="1" w:unhideWhenUsed="1"/>
+    <w:lsdException w:name="toc 7" w:uiPriority="39" w:semiHidden="1" w:unhideWhenUsed="1"/>
+    <w:lsdException w:name="toc 8" w:uiPriority="39" w:semiHidden="1" w:unhideWhenUsed="1"/>
+    <w:lsdException w:name="toc 9" w:uiPriority="39" w:semiHidden="1" w:unhideWhenUsed="1"/>
     <w:lsdException w:name="Normal Indent" w:semiHidden="1" w:unhideWhenUsed="1"/>
     <w:lsdException w:name="footnote text" w:semiHidden="1" w:unhideWhenUsed="1"/>
     <w:lsdException w:name="annotation text" w:semiHidden="1" w:unhideWhenUsed="1"/>
     <w:lsdException w:name="header" w:semiHidden="1" w:unhideWhenUsed="1"/>
     <w:lsdException w:name="footer" w:semiHidden="1" w:unhideWhenUsed="1"/>
     <w:lsdException w:name="index heading" w:semiHidden="1" w:unhideWhenUsed="1"/>
-    <w:lsdException w:name="caption" w:semiHidden="1" w:uiPriority="35" w:unhideWhenUsed="1" w:qFormat="1"/>
+    <w:lsdException w:name="caption" w:uiPriority="35" w:semiHidden="1" w:unhideWhenUsed="1" w:qFormat="1"/>
     <w:lsdException w:name="table of figures" w:semiHidden="1" w:unhideWhenUsed="1"/>
     <w:lsdException w:name="envelope address" w:semiHidden="1" w:unhideWhenUsed="1"/>
     <w:lsdException w:name="envelope return" w:semiHidden="1" w:unhideWhenUsed="1"/>
@@ -11656,7 +11689,7 @@
     <w:lsdException w:name="Title" w:uiPriority="10" w:qFormat="1"/>
     <w:lsdException w:name="Closing" w:semiHidden="1" w:unhideWhenUsed="1"/>
     <w:lsdException w:name="Signature" w:semiHidden="1" w:unhideWhenUsed="1"/>
-    <w:lsdException w:name="Default Paragraph Font" w:semiHidden="1" w:uiPriority="1" w:unhideWhenUsed="1"/>
+    <w:lsdException w:name="Default Paragraph Font" w:uiPriority="1" w:semiHidden="1" w:unhideWhenUsed="1"/>
     <w:lsdException w:name="Body Text" w:semiHidden="1" w:unhideWhenUsed="1"/>
     <w:lsdException w:name="Body Text Indent" w:semiHidden="1" w:unhideWhenUsed="1"/>
     <w:lsdException w:name="List Continue" w:semiHidden="1" w:unhideWhenUsed="1"/>
@@ -11856,8 +11889,8 @@
     <w:lsdException w:name="Subtle Reference" w:uiPriority="31" w:qFormat="1"/>
     <w:lsdException w:name="Intense Reference" w:uiPriority="32" w:qFormat="1"/>
     <w:lsdException w:name="Book Title" w:uiPriority="33" w:qFormat="1"/>
-    <w:lsdException w:name="Bibliography" w:semiHidden="1" w:uiPriority="37" w:unhideWhenUsed="1"/>
-    <w:lsdException w:name="TOC Heading" w:semiHidden="1" w:uiPriority="39" w:unhideWhenUsed="1" w:qFormat="1"/>
+    <w:lsdException w:name="Bibliography" w:uiPriority="37" w:semiHidden="1" w:unhideWhenUsed="1"/>
+    <w:lsdException w:name="TOC Heading" w:uiPriority="39" w:semiHidden="1" w:unhideWhenUsed="1" w:qFormat="1"/>
     <w:lsdException w:name="Plain Table 1" w:uiPriority="41"/>
     <w:lsdException w:name="Plain Table 2" w:uiPriority="42"/>
     <w:lsdException w:name="Plain Table 3" w:uiPriority="43"/>
@@ -11968,7 +12001,7 @@
     <w:lsdException w:name="Unresolved Mention" w:semiHidden="1" w:unhideWhenUsed="1"/>
     <w:lsdException w:name="Smart Link" w:semiHidden="1" w:unhideWhenUsed="1"/>
   </w:latentStyles>
-  <w:style w:type="paragraph" w:default="1" w:styleId="Normal">
+  <w:style w:type="paragraph" w:styleId="Normal" w:default="1">
     <w:name w:val="Normal"/>
     <w:qFormat/>
     <w:rsid w:val="000C5EDC"/>
@@ -12145,13 +12178,13 @@
       <w:szCs w:val="20"/>
     </w:rPr>
   </w:style>
-  <w:style w:type="character" w:default="1" w:styleId="Fuentedeprrafopredeter">
+  <w:style w:type="character" w:styleId="Fuentedeprrafopredeter" w:default="1">
     <w:name w:val="Default Paragraph Font"/>
     <w:uiPriority w:val="1"/>
     <w:semiHidden/>
     <w:unhideWhenUsed/>
   </w:style>
-  <w:style w:type="table" w:default="1" w:styleId="Tablanormal">
+  <w:style w:type="table" w:styleId="Tablanormal" w:default="1">
     <w:name w:val="Normal Table"/>
     <w:uiPriority w:val="99"/>
     <w:semiHidden/>
@@ -12166,13 +12199,13 @@
       </w:tblCellMar>
     </w:tblPr>
   </w:style>
-  <w:style w:type="numbering" w:default="1" w:styleId="Sinlista">
+  <w:style w:type="numbering" w:styleId="Sinlista" w:default="1">
     <w:name w:val="No List"/>
     <w:uiPriority w:val="99"/>
     <w:semiHidden/>
     <w:unhideWhenUsed/>
   </w:style>
-  <w:style w:type="character" w:customStyle="1" w:styleId="TtuloCar">
+  <w:style w:type="character" w:styleId="TtuloCar" w:customStyle="1">
     <w:name w:val="Título Car"/>
     <w:basedOn w:val="Fuentedeprrafopredeter"/>
     <w:qFormat/>
@@ -12184,7 +12217,7 @@
       <w:szCs w:val="52"/>
     </w:rPr>
   </w:style>
-  <w:style w:type="character" w:customStyle="1" w:styleId="Ttulo1Car">
+  <w:style w:type="character" w:styleId="Ttulo1Car" w:customStyle="1">
     <w:name w:val="Título 1 Car"/>
     <w:basedOn w:val="Fuentedeprrafopredeter"/>
     <w:qFormat/>
@@ -12196,7 +12229,7 @@
       <w:szCs w:val="28"/>
     </w:rPr>
   </w:style>
-  <w:style w:type="character" w:customStyle="1" w:styleId="Ttulo2Car">
+  <w:style w:type="character" w:styleId="Ttulo2Car" w:customStyle="1">
     <w:name w:val="Título 2 Car"/>
     <w:basedOn w:val="Fuentedeprrafopredeter"/>
     <w:qFormat/>
@@ -12217,7 +12250,7 @@
       <w:szCs w:val="16"/>
     </w:rPr>
   </w:style>
-  <w:style w:type="character" w:customStyle="1" w:styleId="TextocomentarioCar">
+  <w:style w:type="character" w:styleId="TextocomentarioCar" w:customStyle="1">
     <w:name w:val="Texto comentario Car"/>
     <w:basedOn w:val="Fuentedeprrafopredeter"/>
     <w:qFormat/>
@@ -12226,7 +12259,7 @@
       <w:szCs w:val="20"/>
     </w:rPr>
   </w:style>
-  <w:style w:type="character" w:customStyle="1" w:styleId="AsuntodelcomentarioCar">
+  <w:style w:type="character" w:styleId="AsuntodelcomentarioCar" w:customStyle="1">
     <w:name w:val="Asunto del comentario Car"/>
     <w:basedOn w:val="TextocomentarioCar"/>
     <w:qFormat/>
@@ -12237,7 +12270,7 @@
       <w:szCs w:val="20"/>
     </w:rPr>
   </w:style>
-  <w:style w:type="character" w:customStyle="1" w:styleId="TextodegloboCar">
+  <w:style w:type="character" w:styleId="TextodegloboCar" w:customStyle="1">
     <w:name w:val="Texto de globo Car"/>
     <w:basedOn w:val="Fuentedeprrafopredeter"/>
     <w:qFormat/>
@@ -12247,7 +12280,7 @@
       <w:szCs w:val="16"/>
     </w:rPr>
   </w:style>
-  <w:style w:type="character" w:customStyle="1" w:styleId="MapadeldocumentoCar">
+  <w:style w:type="character" w:styleId="MapadeldocumentoCar" w:customStyle="1">
     <w:name w:val="Mapa del documento Car"/>
     <w:basedOn w:val="Fuentedeprrafopredeter"/>
     <w:qFormat/>
@@ -12257,7 +12290,7 @@
       <w:szCs w:val="24"/>
     </w:rPr>
   </w:style>
-  <w:style w:type="character" w:customStyle="1" w:styleId="Ttulo3Car">
+  <w:style w:type="character" w:styleId="Ttulo3Car" w:customStyle="1">
     <w:name w:val="Título 3 Car"/>
     <w:basedOn w:val="Fuentedeprrafopredeter"/>
     <w:qFormat/>
@@ -12267,7 +12300,7 @@
       <w:bCs/>
     </w:rPr>
   </w:style>
-  <w:style w:type="character" w:customStyle="1" w:styleId="Ttulo4Car">
+  <w:style w:type="character" w:styleId="Ttulo4Car" w:customStyle="1">
     <w:name w:val="Título 4 Car"/>
     <w:basedOn w:val="Fuentedeprrafopredeter"/>
     <w:qFormat/>
@@ -12280,7 +12313,7 @@
       <w:color w:val="4F81BD"/>
     </w:rPr>
   </w:style>
-  <w:style w:type="character" w:customStyle="1" w:styleId="Ttulo5Car">
+  <w:style w:type="character" w:styleId="Ttulo5Car" w:customStyle="1">
     <w:name w:val="Título 5 Car"/>
     <w:basedOn w:val="Fuentedeprrafopredeter"/>
     <w:qFormat/>
@@ -12289,7 +12322,7 @@
       <w:color w:val="243F60"/>
     </w:rPr>
   </w:style>
-  <w:style w:type="character" w:customStyle="1" w:styleId="Ttulo6Car">
+  <w:style w:type="character" w:styleId="Ttulo6Car" w:customStyle="1">
     <w:name w:val="Título 6 Car"/>
     <w:basedOn w:val="Fuentedeprrafopredeter"/>
     <w:qFormat/>
@@ -12300,7 +12333,7 @@
       <w:color w:val="243F60"/>
     </w:rPr>
   </w:style>
-  <w:style w:type="character" w:customStyle="1" w:styleId="Ttulo7Car">
+  <w:style w:type="character" w:styleId="Ttulo7Car" w:customStyle="1">
     <w:name w:val="Título 7 Car"/>
     <w:basedOn w:val="Fuentedeprrafopredeter"/>
     <w:qFormat/>
@@ -12311,7 +12344,7 @@
       <w:color w:val="404040"/>
     </w:rPr>
   </w:style>
-  <w:style w:type="character" w:customStyle="1" w:styleId="Ttulo8Car">
+  <w:style w:type="character" w:styleId="Ttulo8Car" w:customStyle="1">
     <w:name w:val="Título 8 Car"/>
     <w:basedOn w:val="Fuentedeprrafopredeter"/>
     <w:qFormat/>
@@ -12322,7 +12355,7 @@
       <w:szCs w:val="20"/>
     </w:rPr>
   </w:style>
-  <w:style w:type="character" w:customStyle="1" w:styleId="Ttulo9Car">
+  <w:style w:type="character" w:styleId="Ttulo9Car" w:customStyle="1">
     <w:name w:val="Título 9 Car"/>
     <w:basedOn w:val="Fuentedeprrafopredeter"/>
     <w:qFormat/>
@@ -12335,7 +12368,7 @@
       <w:szCs w:val="20"/>
     </w:rPr>
   </w:style>
-  <w:style w:type="paragraph" w:customStyle="1" w:styleId="Heading">
+  <w:style w:type="paragraph" w:styleId="Heading" w:customStyle="1">
     <w:name w:val="Heading"/>
     <w:basedOn w:val="Normal"/>
     <w:next w:val="BodyText1"/>
@@ -12344,7 +12377,7 @@
       <w:spacing w:before="240" w:after="120"/>
     </w:pPr>
     <w:rPr>
-      <w:rFonts w:ascii="Liberation Sans" w:eastAsia="Droid Sans Fallback" w:hAnsi="Liberation Sans" w:cs="Lohit Hindi"/>
+      <w:rFonts w:ascii="Liberation Sans" w:hAnsi="Liberation Sans" w:eastAsia="Droid Sans Fallback" w:cs="Lohit Hindi"/>
       <w:sz w:val="28"/>
       <w:szCs w:val="28"/>
     </w:rPr>
@@ -12379,7 +12412,7 @@
       <w:szCs w:val="24"/>
     </w:rPr>
   </w:style>
-  <w:style w:type="paragraph" w:customStyle="1" w:styleId="Index">
+  <w:style w:type="paragraph" w:styleId="Index" w:customStyle="1">
     <w:name w:val="Index"/>
     <w:basedOn w:val="Normal"/>
     <w:qFormat/>
@@ -12390,7 +12423,7 @@
       <w:rFonts w:cs="Lohit Hindi"/>
     </w:rPr>
   </w:style>
-  <w:style w:type="paragraph" w:customStyle="1" w:styleId="BodyText1">
+  <w:style w:type="paragraph" w:styleId="BodyText1" w:customStyle="1">
     <w:name w:val="Body Text1"/>
     <w:basedOn w:val="Normal"/>
     <w:qFormat/>
@@ -12404,7 +12437,7 @@
     <w:qFormat/>
     <w:pPr>
       <w:pBdr>
-        <w:bottom w:val="single" w:sz="8" w:space="0" w:color="4F81BD"/>
+        <w:bottom w:val="single" w:color="4F81BD" w:sz="8" w:space="0"/>
       </w:pBdr>
       <w:spacing w:after="300" w:line="100" w:lineRule="atLeast"/>
       <w:contextualSpacing/>
@@ -12495,12 +12528,12 @@
     <w:rsid w:val="00991F76"/>
     <w:tblPr>
       <w:tblBorders>
-        <w:top w:val="single" w:sz="4" w:space="0" w:color="auto"/>
-        <w:left w:val="single" w:sz="4" w:space="0" w:color="auto"/>
-        <w:bottom w:val="single" w:sz="4" w:space="0" w:color="auto"/>
-        <w:right w:val="single" w:sz="4" w:space="0" w:color="auto"/>
-        <w:insideH w:val="single" w:sz="4" w:space="0" w:color="auto"/>
-        <w:insideV w:val="single" w:sz="4" w:space="0" w:color="auto"/>
+        <w:top w:val="single" w:color="auto" w:sz="4" w:space="0"/>
+        <w:left w:val="single" w:color="auto" w:sz="4" w:space="0"/>
+        <w:bottom w:val="single" w:color="auto" w:sz="4" w:space="0"/>
+        <w:right w:val="single" w:color="auto" w:sz="4" w:space="0"/>
+        <w:insideH w:val="single" w:color="auto" w:sz="4" w:space="0"/>
+        <w:insideV w:val="single" w:color="auto" w:sz="4" w:space="0"/>
       </w:tblBorders>
     </w:tblPr>
   </w:style>
@@ -12513,11 +12546,11 @@
       <w:tblStyleRowBandSize w:val="1"/>
       <w:tblStyleColBandSize w:val="1"/>
       <w:tblBorders>
-        <w:top w:val="single" w:sz="4" w:space="0" w:color="95B3D7" w:themeColor="accent1" w:themeTint="99"/>
-        <w:left w:val="single" w:sz="4" w:space="0" w:color="95B3D7" w:themeColor="accent1" w:themeTint="99"/>
-        <w:bottom w:val="single" w:sz="4" w:space="0" w:color="95B3D7" w:themeColor="accent1" w:themeTint="99"/>
-        <w:right w:val="single" w:sz="4" w:space="0" w:color="95B3D7" w:themeColor="accent1" w:themeTint="99"/>
-        <w:insideH w:val="single" w:sz="4" w:space="0" w:color="95B3D7" w:themeColor="accent1" w:themeTint="99"/>
+        <w:top w:val="single" w:color="95B3D7" w:themeColor="accent1" w:themeTint="99" w:sz="4" w:space="0"/>
+        <w:left w:val="single" w:color="95B3D7" w:themeColor="accent1" w:themeTint="99" w:sz="4" w:space="0"/>
+        <w:bottom w:val="single" w:color="95B3D7" w:themeColor="accent1" w:themeTint="99" w:sz="4" w:space="0"/>
+        <w:right w:val="single" w:color="95B3D7" w:themeColor="accent1" w:themeTint="99" w:sz="4" w:space="0"/>
+        <w:insideH w:val="single" w:color="95B3D7" w:themeColor="accent1" w:themeTint="99" w:sz="4" w:space="0"/>
       </w:tblBorders>
     </w:tblPr>
     <w:tblStylePr w:type="firstRow">
@@ -12529,10 +12562,10 @@
       <w:tblPr/>
       <w:tcPr>
         <w:tcBorders>
-          <w:top w:val="single" w:sz="4" w:space="0" w:color="4F81BD" w:themeColor="accent1"/>
-          <w:left w:val="single" w:sz="4" w:space="0" w:color="4F81BD" w:themeColor="accent1"/>
-          <w:bottom w:val="single" w:sz="4" w:space="0" w:color="4F81BD" w:themeColor="accent1"/>
-          <w:right w:val="single" w:sz="4" w:space="0" w:color="4F81BD" w:themeColor="accent1"/>
+          <w:top w:val="single" w:color="4F81BD" w:themeColor="accent1" w:sz="4" w:space="0"/>
+          <w:left w:val="single" w:color="4F81BD" w:themeColor="accent1" w:sz="4" w:space="0"/>
+          <w:bottom w:val="single" w:color="4F81BD" w:themeColor="accent1" w:sz="4" w:space="0"/>
+          <w:right w:val="single" w:color="4F81BD" w:themeColor="accent1" w:sz="4" w:space="0"/>
           <w:insideH w:val="nil"/>
         </w:tcBorders>
         <w:shd w:val="clear" w:color="auto" w:fill="4F81BD" w:themeFill="accent1"/>
@@ -12546,7 +12579,7 @@
       <w:tblPr/>
       <w:tcPr>
         <w:tcBorders>
-          <w:top w:val="double" w:sz="4" w:space="0" w:color="95B3D7" w:themeColor="accent1" w:themeTint="99"/>
+          <w:top w:val="double" w:color="95B3D7" w:themeColor="accent1" w:themeTint="99" w:sz="4" w:space="0"/>
         </w:tcBorders>
       </w:tcPr>
     </w:tblStylePr>
@@ -12584,12 +12617,12 @@
       <w:tblStyleRowBandSize w:val="1"/>
       <w:tblStyleColBandSize w:val="1"/>
       <w:tblBorders>
-        <w:top w:val="single" w:sz="4" w:space="0" w:color="95B3D7" w:themeColor="accent1" w:themeTint="99"/>
-        <w:left w:val="single" w:sz="4" w:space="0" w:color="95B3D7" w:themeColor="accent1" w:themeTint="99"/>
-        <w:bottom w:val="single" w:sz="4" w:space="0" w:color="95B3D7" w:themeColor="accent1" w:themeTint="99"/>
-        <w:right w:val="single" w:sz="4" w:space="0" w:color="95B3D7" w:themeColor="accent1" w:themeTint="99"/>
-        <w:insideH w:val="single" w:sz="4" w:space="0" w:color="95B3D7" w:themeColor="accent1" w:themeTint="99"/>
-        <w:insideV w:val="single" w:sz="4" w:space="0" w:color="95B3D7" w:themeColor="accent1" w:themeTint="99"/>
+        <w:top w:val="single" w:color="95B3D7" w:themeColor="accent1" w:themeTint="99" w:sz="4" w:space="0"/>
+        <w:left w:val="single" w:color="95B3D7" w:themeColor="accent1" w:themeTint="99" w:sz="4" w:space="0"/>
+        <w:bottom w:val="single" w:color="95B3D7" w:themeColor="accent1" w:themeTint="99" w:sz="4" w:space="0"/>
+        <w:right w:val="single" w:color="95B3D7" w:themeColor="accent1" w:themeTint="99" w:sz="4" w:space="0"/>
+        <w:insideH w:val="single" w:color="95B3D7" w:themeColor="accent1" w:themeTint="99" w:sz="4" w:space="0"/>
+        <w:insideV w:val="single" w:color="95B3D7" w:themeColor="accent1" w:themeTint="99" w:sz="4" w:space="0"/>
       </w:tblBorders>
     </w:tblPr>
     <w:tblStylePr w:type="firstRow">
@@ -12601,10 +12634,10 @@
       <w:tblPr/>
       <w:tcPr>
         <w:tcBorders>
-          <w:top w:val="single" w:sz="4" w:space="0" w:color="4F81BD" w:themeColor="accent1"/>
-          <w:left w:val="single" w:sz="4" w:space="0" w:color="4F81BD" w:themeColor="accent1"/>
-          <w:bottom w:val="single" w:sz="4" w:space="0" w:color="4F81BD" w:themeColor="accent1"/>
-          <w:right w:val="single" w:sz="4" w:space="0" w:color="4F81BD" w:themeColor="accent1"/>
+          <w:top w:val="single" w:color="4F81BD" w:themeColor="accent1" w:sz="4" w:space="0"/>
+          <w:left w:val="single" w:color="4F81BD" w:themeColor="accent1" w:sz="4" w:space="0"/>
+          <w:bottom w:val="single" w:color="4F81BD" w:themeColor="accent1" w:sz="4" w:space="0"/>
+          <w:right w:val="single" w:color="4F81BD" w:themeColor="accent1" w:sz="4" w:space="0"/>
           <w:insideH w:val="nil"/>
           <w:insideV w:val="nil"/>
         </w:tcBorders>
@@ -12619,7 +12652,7 @@
       <w:tblPr/>
       <w:tcPr>
         <w:tcBorders>
-          <w:top w:val="double" w:sz="4" w:space="0" w:color="4F81BD" w:themeColor="accent1"/>
+          <w:top w:val="double" w:color="4F81BD" w:themeColor="accent1" w:sz="4" w:space="0"/>
         </w:tcBorders>
       </w:tcPr>
     </w:tblStylePr>
@@ -12657,12 +12690,12 @@
       <w:tblStyleRowBandSize w:val="1"/>
       <w:tblStyleColBandSize w:val="1"/>
       <w:tblBorders>
-        <w:top w:val="single" w:sz="4" w:space="0" w:color="B2A1C7" w:themeColor="accent4" w:themeTint="99"/>
-        <w:left w:val="single" w:sz="4" w:space="0" w:color="B2A1C7" w:themeColor="accent4" w:themeTint="99"/>
-        <w:bottom w:val="single" w:sz="4" w:space="0" w:color="B2A1C7" w:themeColor="accent4" w:themeTint="99"/>
-        <w:right w:val="single" w:sz="4" w:space="0" w:color="B2A1C7" w:themeColor="accent4" w:themeTint="99"/>
-        <w:insideH w:val="single" w:sz="4" w:space="0" w:color="B2A1C7" w:themeColor="accent4" w:themeTint="99"/>
-        <w:insideV w:val="single" w:sz="4" w:space="0" w:color="B2A1C7" w:themeColor="accent4" w:themeTint="99"/>
+        <w:top w:val="single" w:color="B2A1C7" w:themeColor="accent4" w:themeTint="99" w:sz="4" w:space="0"/>
+        <w:left w:val="single" w:color="B2A1C7" w:themeColor="accent4" w:themeTint="99" w:sz="4" w:space="0"/>
+        <w:bottom w:val="single" w:color="B2A1C7" w:themeColor="accent4" w:themeTint="99" w:sz="4" w:space="0"/>
+        <w:right w:val="single" w:color="B2A1C7" w:themeColor="accent4" w:themeTint="99" w:sz="4" w:space="0"/>
+        <w:insideH w:val="single" w:color="B2A1C7" w:themeColor="accent4" w:themeTint="99" w:sz="4" w:space="0"/>
+        <w:insideV w:val="single" w:color="B2A1C7" w:themeColor="accent4" w:themeTint="99" w:sz="4" w:space="0"/>
       </w:tblBorders>
     </w:tblPr>
     <w:tblStylePr w:type="firstRow">
@@ -12674,10 +12707,10 @@
       <w:tblPr/>
       <w:tcPr>
         <w:tcBorders>
-          <w:top w:val="single" w:sz="4" w:space="0" w:color="8064A2" w:themeColor="accent4"/>
-          <w:left w:val="single" w:sz="4" w:space="0" w:color="8064A2" w:themeColor="accent4"/>
-          <w:bottom w:val="single" w:sz="4" w:space="0" w:color="8064A2" w:themeColor="accent4"/>
-          <w:right w:val="single" w:sz="4" w:space="0" w:color="8064A2" w:themeColor="accent4"/>
+          <w:top w:val="single" w:color="8064A2" w:themeColor="accent4" w:sz="4" w:space="0"/>
+          <w:left w:val="single" w:color="8064A2" w:themeColor="accent4" w:sz="4" w:space="0"/>
+          <w:bottom w:val="single" w:color="8064A2" w:themeColor="accent4" w:sz="4" w:space="0"/>
+          <w:right w:val="single" w:color="8064A2" w:themeColor="accent4" w:sz="4" w:space="0"/>
           <w:insideH w:val="nil"/>
           <w:insideV w:val="nil"/>
         </w:tcBorders>
@@ -12692,7 +12725,7 @@
       <w:tblPr/>
       <w:tcPr>
         <w:tcBorders>
-          <w:top w:val="double" w:sz="4" w:space="0" w:color="8064A2" w:themeColor="accent4"/>
+          <w:top w:val="double" w:color="8064A2" w:themeColor="accent4" w:sz="4" w:space="0"/>
         </w:tcBorders>
       </w:tcPr>
     </w:tblStylePr>
@@ -12789,6 +12822,17 @@
       <w:spacing w:after="100"/>
       <w:ind w:left="440"/>
     </w:pPr>
+  </w:style>
+  <w:style w:type="character" w:styleId="Hyperlink">
+    <w:uiPriority w:val="99"/>
+    <w:name w:val="Hyperlink"/>
+    <w:basedOn w:val="Fuentedeprrafopredeter"/>
+    <w:unhideWhenUsed/>
+    <w:rsid w:val="7827C07A"/>
+    <w:rPr>
+      <w:color w:val="0000FF"/>
+      <w:u w:val="single"/>
+    </w:rPr>
   </w:style>
 </w:styles>
 </file>

</xml_diff>